<commit_message>
Update workflow to 1.2
Change-Id: I38d09100e70d4e77bf57a67f9fab5188fbc13331
</commit_message>
<xml_diff>
--- a/next-level-git-workflow-labs.docx
+++ b/next-level-git-workflow-labs.docx
@@ -50,8 +50,10 @@
           <w:bCs/>
           <w:kern w:val="36"/>
         </w:rPr>
-        <w:t>1</w:t>
-      </w:r>
+        <w:t>2</w:t>
+      </w:r>
+      <w:bookmarkStart w:id="0" w:name="_GoBack"/>
+      <w:bookmarkEnd w:id="0"/>
       <w:r>
         <w:rPr>
           <w:rFonts w:eastAsia="Times New Roman" w:cs="Times New Roman"/>
@@ -605,6 +607,7 @@
         <w:rPr>
           <w:b/>
         </w:rPr>
+        <w:lastRenderedPageBreak/>
         <w:t>./</w:t>
       </w:r>
       <w:r>
@@ -1302,6 +1305,7 @@
         <w:rPr>
           <w:b/>
         </w:rPr>
+        <w:lastRenderedPageBreak/>
         <w:t>=============================================================================================</w:t>
       </w:r>
     </w:p>
@@ -2130,6 +2134,7 @@
           <w:sz w:val="22"/>
           <w:szCs w:val="22"/>
         </w:rPr>
+        <w:lastRenderedPageBreak/>
         <w:t>&lt;</w:t>
       </w:r>
       <w:r>
@@ -2937,6 +2942,7 @@
           <w:sz w:val="22"/>
           <w:szCs w:val="22"/>
         </w:rPr>
+        <w:lastRenderedPageBreak/>
         <w:t xml:space="preserve">1. Start out in the </w:t>
       </w:r>
       <w:proofErr w:type="spellStart"/>
@@ -3840,6 +3846,7 @@
           <w:sz w:val="22"/>
           <w:szCs w:val="22"/>
         </w:rPr>
+        <w:lastRenderedPageBreak/>
         <w:t>$ ls sub_ui</w:t>
       </w:r>
     </w:p>
@@ -4556,6 +4563,7 @@
           <w:sz w:val="22"/>
           <w:szCs w:val="22"/>
         </w:rPr>
+        <w:lastRenderedPageBreak/>
         <w:t xml:space="preserve">14. The status command gives you much more information about what’s changed. It tells you that the </w:t>
       </w:r>
       <w:proofErr w:type="spellStart"/>
@@ -5299,7 +5307,16 @@
           <w:sz w:val="22"/>
           <w:szCs w:val="22"/>
         </w:rPr>
-        <w:t xml:space="preserve">4. Now, you will see how to update a subproject that is included as a subtree when the remote repository is updated. First, clone the </w:t>
+        <w:t xml:space="preserve">4. Now, you will see how to update a subproject that is included as a subtree when the remote repository is updated. </w:t>
+      </w:r>
+      <w:r>
+        <w:rPr>
+          <w:rFonts w:asciiTheme="minorHAnsi" w:eastAsiaTheme="minorHAnsi" w:hAnsiTheme="minorHAnsi"/>
+          <w:sz w:val="22"/>
+          <w:szCs w:val="22"/>
+        </w:rPr>
+        <w:lastRenderedPageBreak/>
+        <w:t xml:space="preserve">First, clone the </w:t>
       </w:r>
       <w:proofErr w:type="spellStart"/>
       <w:r>
@@ -7182,6 +7199,7 @@
     <w:p/>
     <w:p>
       <w:r>
+        <w:lastRenderedPageBreak/>
         <w:t>6.  Now we will create the conditional execution block to mirror the code if the conditions are met.   The first part is the if statement that checks for the configuration value being set and another condition that checks that the branch starts with “web”.</w:t>
       </w:r>
     </w:p>
@@ -7954,8 +7972,6 @@
           <w:b/>
         </w:rPr>
       </w:pPr>
-      <w:bookmarkStart w:id="0" w:name="_GoBack"/>
-      <w:bookmarkEnd w:id="0"/>
     </w:p>
     <w:sectPr>
       <w:headerReference w:type="default" r:id="rId15"/>
@@ -8007,7 +8023,7 @@
       <mc:AlternateContent>
         <mc:Choice Requires="wpg">
           <w:drawing>
-            <wp:anchor distT="0" distB="0" distL="114300" distR="114300" simplePos="0" relativeHeight="251661312" behindDoc="0" locked="0" layoutInCell="1" allowOverlap="1">
+            <wp:anchor distT="0" distB="0" distL="114300" distR="114300" simplePos="0" relativeHeight="251661312" behindDoc="0" locked="0" layoutInCell="1" allowOverlap="1" wp14:anchorId="62ED651C" wp14:editId="484CC960">
               <wp:simplePos x="0" y="0"/>
               <wp:positionH relativeFrom="page">
                 <wp:align>left</wp:align>
@@ -8174,7 +8190,7 @@
         </mc:Choice>
         <mc:Fallback>
           <w:pict>
-            <v:group id="Group 155" o:spid="_x0000_s1027" style="position:absolute;margin-left:0;margin-top:0;width:468pt;height:21.6pt;z-index:251661312;mso-position-horizontal:left;mso-position-horizontal-relative:page;mso-position-vertical:center;mso-position-vertical-relative:bottom-margin-area" coordsize="59436,2743" o:gfxdata="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">
+            <v:group w14:anchorId="62ED651C" id="Group 155" o:spid="_x0000_s1027" style="position:absolute;margin-left:0;margin-top:0;width:468pt;height:21.6pt;z-index:251661312;mso-position-horizontal:left;mso-position-horizontal-relative:page;mso-position-vertical:center;mso-position-vertical-relative:bottom-margin-area" coordsize="59436,2743" o:gfxdata="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">
               <v:rect id="Rectangle 156" o:spid="_x0000_s1028" style="position:absolute;width:59436;height:2743;visibility:visible;mso-wrap-style:square;v-text-anchor:middle" o:gfxdata="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" fillcolor="white [3212]" stroked="f" strokeweight="1pt">
                 <v:fill opacity="0"/>
               </v:rect>
@@ -8248,7 +8264,7 @@
       <w:t>© 201</w:t>
     </w:r>
     <w:r>
-      <w:t>8</w:t>
+      <w:t>9</w:t>
     </w:r>
     <w:r>
       <w:t xml:space="preserve"> Brent Laster</w:t>
@@ -8308,7 +8324,7 @@
           <mc:AlternateContent>
             <mc:Choice Requires="wps">
               <w:drawing>
-                <wp:anchor distT="0" distB="0" distL="114300" distR="114300" simplePos="0" relativeHeight="251659264" behindDoc="0" locked="0" layoutInCell="0" allowOverlap="1">
+                <wp:anchor distT="0" distB="0" distL="114300" distR="114300" simplePos="0" relativeHeight="251659264" behindDoc="0" locked="0" layoutInCell="0" allowOverlap="1" wp14:anchorId="2E9E5828" wp14:editId="0BA8B9D2">
                   <wp:simplePos x="0" y="0"/>
                   <wp:positionH relativeFrom="rightMargin">
                     <wp:align>center</wp:align>
@@ -8431,7 +8447,7 @@
             </mc:Choice>
             <mc:Fallback>
               <w:pict>
-                <v:rect id="Rectangle 104" o:spid="_x0000_s1026" style="position:absolute;margin-left:0;margin-top:0;width:40.2pt;height:171.9pt;z-index:251659264;visibility:visible;mso-wrap-style:square;mso-width-percent:0;mso-height-percent:0;mso-wrap-distance-left:9pt;mso-wrap-distance-top:0;mso-wrap-distance-right:9pt;mso-wrap-distance-bottom:0;mso-position-horizontal:center;mso-position-horizontal-relative:right-margin-area;mso-position-vertical:bottom;mso-position-vertical-relative:margin;mso-width-percent:0;mso-height-percent:0;mso-width-relative:page;mso-height-relative:page;v-text-anchor:middle" o:gfxdata="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" o:allowincell="f" filled="f" stroked="f">
+                <v:rect w14:anchorId="2E9E5828" id="Rectangle 104" o:spid="_x0000_s1026" style="position:absolute;margin-left:0;margin-top:0;width:40.2pt;height:171.9pt;z-index:251659264;visibility:visible;mso-wrap-style:square;mso-width-percent:0;mso-height-percent:0;mso-wrap-distance-left:9pt;mso-wrap-distance-top:0;mso-wrap-distance-right:9pt;mso-wrap-distance-bottom:0;mso-position-horizontal:center;mso-position-horizontal-relative:right-margin-area;mso-position-vertical:bottom;mso-position-vertical-relative:margin;mso-width-percent:0;mso-height-percent:0;mso-width-relative:page;mso-height-relative:page;v-text-anchor:middle" o:gfxdata="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" o:allowincell="f" filled="f" stroked="f">
                   <v:textbox style="layout-flow:vertical;mso-layout-flow-alt:bottom-to-top;mso-fit-shape-to-text:t">
                     <w:txbxContent>
                       <w:p>
@@ -10105,7 +10121,7 @@
 </file>
 
 <file path=customXml/itemProps1.xml><?xml version="1.0" encoding="utf-8"?>
-<ds:datastoreItem xmlns:ds="http://schemas.openxmlformats.org/officeDocument/2006/customXml" ds:itemID="{1CEDFA4E-1F7E-4929-9217-9AAC5731B555}">
+<ds:datastoreItem xmlns:ds="http://schemas.openxmlformats.org/officeDocument/2006/customXml" ds:itemID="{25640EF9-B539-4BF2-85A7-F1B5FC4E96B2}">
   <ds:schemaRefs>
     <ds:schemaRef ds:uri="http://schemas.openxmlformats.org/officeDocument/2006/bibliography"/>
   </ds:schemaRefs>

</xml_diff>

<commit_message>
Update workflow labs for monospace font
</commit_message>
<xml_diff>
--- a/next-level-git-workflow-labs.docx
+++ b/next-level-git-workflow-labs.docx
@@ -50,10 +50,8 @@
           <w:bCs/>
           <w:kern w:val="36"/>
         </w:rPr>
-        <w:t>2</w:t>
-      </w:r>
-      <w:bookmarkStart w:id="0" w:name="_GoBack"/>
-      <w:bookmarkEnd w:id="0"/>
+        <w:t>3</w:t>
+      </w:r>
       <w:r>
         <w:rPr>
           <w:rFonts w:eastAsia="Times New Roman" w:cs="Times New Roman"/>
@@ -79,7 +77,7 @@
           <w:bCs/>
           <w:kern w:val="36"/>
         </w:rPr>
-        <w:t xml:space="preserve"> 0</w:t>
+        <w:t xml:space="preserve"> </w:t>
       </w:r>
       <w:r>
         <w:rPr>
@@ -88,7 +86,7 @@
           <w:bCs/>
           <w:kern w:val="36"/>
         </w:rPr>
-        <w:t>4</w:t>
+        <w:t>10</w:t>
       </w:r>
       <w:r>
         <w:rPr>
@@ -106,7 +104,7 @@
           <w:bCs/>
           <w:kern w:val="36"/>
         </w:rPr>
-        <w:t>0</w:t>
+        <w:t>1</w:t>
       </w:r>
       <w:r>
         <w:rPr>
@@ -115,7 +113,7 @@
           <w:bCs/>
           <w:kern w:val="36"/>
         </w:rPr>
-        <w:t>/1</w:t>
+        <w:t>/</w:t>
       </w:r>
       <w:r>
         <w:rPr>
@@ -124,7 +122,7 @@
           <w:bCs/>
           <w:kern w:val="36"/>
         </w:rPr>
-        <w:t>9</w:t>
+        <w:t>20</w:t>
       </w:r>
     </w:p>
     <w:p>
@@ -537,17 +535,29 @@
     <w:p>
       <w:pPr>
         <w:ind w:left="720"/>
+        <w:rPr>
+          <w:rFonts w:ascii="Consolas" w:hAnsi="Consolas"/>
+        </w:rPr>
       </w:pPr>
     </w:p>
     <w:p>
       <w:pPr>
         <w:ind w:left="720" w:firstLine="720"/>
         <w:rPr>
-          <w:b/>
-        </w:rPr>
-      </w:pPr>
-      <w:r>
-        <w:rPr>
+          <w:rFonts w:ascii="Consolas" w:hAnsi="Consolas"/>
+          <w:b/>
+        </w:rPr>
+      </w:pPr>
+      <w:r>
+        <w:rPr>
+          <w:rFonts w:ascii="Consolas" w:hAnsi="Consolas"/>
+          <w:b/>
+        </w:rPr>
+        <w:t xml:space="preserve">$ </w:t>
+      </w:r>
+      <w:r>
+        <w:rPr>
+          <w:rFonts w:ascii="Consolas" w:hAnsi="Consolas"/>
           <w:b/>
         </w:rPr>
         <w:t>git clone https://github.com/brentlaster/bisect</w:t>
@@ -576,13 +586,25 @@
     <w:p/>
     <w:p>
       <w:pPr>
+        <w:tabs>
+          <w:tab w:val="left" w:pos="4635"/>
+        </w:tabs>
         <w:ind w:left="1440"/>
         <w:rPr>
-          <w:b/>
-        </w:rPr>
-      </w:pPr>
-      <w:r>
-        <w:rPr>
+          <w:rFonts w:ascii="Consolas" w:hAnsi="Consolas"/>
+          <w:b/>
+        </w:rPr>
+      </w:pPr>
+      <w:r>
+        <w:rPr>
+          <w:rFonts w:ascii="Consolas" w:hAnsi="Consolas"/>
+          <w:b/>
+        </w:rPr>
+        <w:t xml:space="preserve">$ </w:t>
+      </w:r>
+      <w:r>
+        <w:rPr>
+          <w:rFonts w:ascii="Consolas" w:hAnsi="Consolas"/>
           <w:b/>
         </w:rPr>
         <w:t xml:space="preserve">cd </w:t>
@@ -590,28 +612,46 @@
       <w:proofErr w:type="gramStart"/>
       <w:r>
         <w:rPr>
+          <w:rFonts w:ascii="Consolas" w:hAnsi="Consolas"/>
           <w:b/>
         </w:rPr>
         <w:t>bisect</w:t>
       </w:r>
       <w:proofErr w:type="gramEnd"/>
+      <w:r>
+        <w:rPr>
+          <w:rFonts w:ascii="Consolas" w:hAnsi="Consolas"/>
+          <w:b/>
+        </w:rPr>
+        <w:tab/>
+      </w:r>
     </w:p>
     <w:p>
       <w:pPr>
         <w:ind w:left="1440"/>
         <w:rPr>
-          <w:b/>
-        </w:rPr>
-      </w:pPr>
-      <w:r>
-        <w:rPr>
+          <w:rFonts w:ascii="Consolas" w:hAnsi="Consolas"/>
+          <w:b/>
+        </w:rPr>
+      </w:pPr>
+      <w:r>
+        <w:rPr>
+          <w:rFonts w:ascii="Consolas" w:hAnsi="Consolas"/>
           <w:b/>
         </w:rPr>
         <w:lastRenderedPageBreak/>
+        <w:t xml:space="preserve">$ </w:t>
+      </w:r>
+      <w:r>
+        <w:rPr>
+          <w:rFonts w:ascii="Consolas" w:hAnsi="Consolas"/>
+          <w:b/>
+        </w:rPr>
         <w:t>./</w:t>
       </w:r>
       <w:r>
         <w:rPr>
+          <w:rFonts w:ascii="Consolas" w:hAnsi="Consolas"/>
           <w:b/>
         </w:rPr>
         <w:t>sum.sh</w:t>
@@ -639,11 +679,20 @@
       <w:pPr>
         <w:ind w:left="720" w:firstLine="720"/>
         <w:rPr>
-          <w:b/>
-        </w:rPr>
-      </w:pPr>
-      <w:r>
-        <w:rPr>
+          <w:rFonts w:ascii="Consolas" w:hAnsi="Consolas"/>
+          <w:b/>
+        </w:rPr>
+      </w:pPr>
+      <w:r>
+        <w:rPr>
+          <w:rFonts w:ascii="Consolas" w:hAnsi="Consolas"/>
+          <w:b/>
+        </w:rPr>
+        <w:t xml:space="preserve">$ </w:t>
+      </w:r>
+      <w:r>
+        <w:rPr>
+          <w:rFonts w:ascii="Consolas" w:hAnsi="Consolas"/>
           <w:b/>
         </w:rPr>
         <w:t>git bisect start</w:t>
@@ -675,11 +724,20 @@
       <w:pPr>
         <w:ind w:left="720" w:firstLine="720"/>
         <w:rPr>
-          <w:b/>
-        </w:rPr>
-      </w:pPr>
-      <w:r>
-        <w:rPr>
+          <w:rFonts w:ascii="Consolas" w:hAnsi="Consolas"/>
+          <w:b/>
+        </w:rPr>
+      </w:pPr>
+      <w:r>
+        <w:rPr>
+          <w:rFonts w:ascii="Consolas" w:hAnsi="Consolas"/>
+          <w:b/>
+        </w:rPr>
+        <w:t xml:space="preserve">$ </w:t>
+      </w:r>
+      <w:r>
+        <w:rPr>
+          <w:rFonts w:ascii="Consolas" w:hAnsi="Consolas"/>
           <w:b/>
         </w:rPr>
         <w:t xml:space="preserve">git </w:t>
@@ -687,6 +745,7 @@
       <w:proofErr w:type="gramStart"/>
       <w:r>
         <w:rPr>
+          <w:rFonts w:ascii="Consolas" w:hAnsi="Consolas"/>
           <w:b/>
         </w:rPr>
         <w:t>bisect</w:t>
@@ -694,6 +753,7 @@
       <w:proofErr w:type="gramEnd"/>
       <w:r>
         <w:rPr>
+          <w:rFonts w:ascii="Consolas" w:hAnsi="Consolas"/>
           <w:b/>
         </w:rPr>
         <w:t xml:space="preserve"> bad</w:t>
@@ -721,11 +781,20 @@
       <w:pPr>
         <w:ind w:left="720" w:firstLine="720"/>
         <w:rPr>
-          <w:b/>
-        </w:rPr>
-      </w:pPr>
-      <w:r>
-        <w:rPr>
+          <w:rFonts w:ascii="Consolas" w:hAnsi="Consolas"/>
+          <w:b/>
+        </w:rPr>
+      </w:pPr>
+      <w:r>
+        <w:rPr>
+          <w:rFonts w:ascii="Consolas" w:hAnsi="Consolas"/>
+          <w:b/>
+        </w:rPr>
+        <w:t xml:space="preserve">$ </w:t>
+      </w:r>
+      <w:r>
+        <w:rPr>
+          <w:rFonts w:ascii="Consolas" w:hAnsi="Consolas"/>
           <w:b/>
         </w:rPr>
         <w:t>git log --</w:t>
@@ -733,6 +802,7 @@
       <w:proofErr w:type="spellStart"/>
       <w:r>
         <w:rPr>
+          <w:rFonts w:ascii="Consolas" w:hAnsi="Consolas"/>
           <w:b/>
         </w:rPr>
         <w:t>oneline</w:t>
@@ -766,11 +836,20 @@
       <w:pPr>
         <w:ind w:left="720" w:firstLine="720"/>
         <w:rPr>
-          <w:b/>
-        </w:rPr>
-      </w:pPr>
-      <w:r>
-        <w:rPr>
+          <w:rFonts w:ascii="Consolas" w:hAnsi="Consolas"/>
+          <w:b/>
+        </w:rPr>
+      </w:pPr>
+      <w:r>
+        <w:rPr>
+          <w:rFonts w:ascii="Consolas" w:hAnsi="Consolas"/>
+          <w:b/>
+        </w:rPr>
+        <w:t xml:space="preserve">$ </w:t>
+      </w:r>
+      <w:r>
+        <w:rPr>
+          <w:rFonts w:ascii="Consolas" w:hAnsi="Consolas"/>
           <w:b/>
         </w:rPr>
         <w:t>git tag first &lt;SHA1 of version 1 commit&gt;</w:t>
@@ -808,11 +887,20 @@
       <w:pPr>
         <w:ind w:left="720" w:firstLine="720"/>
         <w:rPr>
-          <w:b/>
-        </w:rPr>
-      </w:pPr>
-      <w:r>
-        <w:rPr>
+          <w:rFonts w:ascii="Consolas" w:hAnsi="Consolas"/>
+          <w:b/>
+        </w:rPr>
+      </w:pPr>
+      <w:r>
+        <w:rPr>
+          <w:rFonts w:ascii="Consolas" w:hAnsi="Consolas"/>
+          <w:b/>
+        </w:rPr>
+        <w:t xml:space="preserve">$ </w:t>
+      </w:r>
+      <w:r>
+        <w:rPr>
+          <w:rFonts w:ascii="Consolas" w:hAnsi="Consolas"/>
           <w:b/>
         </w:rPr>
         <w:t>git log --</w:t>
@@ -820,6 +908,7 @@
       <w:proofErr w:type="spellStart"/>
       <w:r>
         <w:rPr>
+          <w:rFonts w:ascii="Consolas" w:hAnsi="Consolas"/>
           <w:b/>
         </w:rPr>
         <w:t>oneline</w:t>
@@ -827,6 +916,7 @@
       <w:proofErr w:type="spellEnd"/>
       <w:r>
         <w:rPr>
+          <w:rFonts w:ascii="Consolas" w:hAnsi="Consolas"/>
           <w:b/>
         </w:rPr>
         <w:t xml:space="preserve"> --decorate</w:t>
@@ -860,11 +950,20 @@
       <w:pPr>
         <w:ind w:left="720" w:firstLine="720"/>
         <w:rPr>
-          <w:b/>
-        </w:rPr>
-      </w:pPr>
-      <w:r>
-        <w:rPr>
+          <w:rFonts w:ascii="Consolas" w:hAnsi="Consolas"/>
+          <w:b/>
+        </w:rPr>
+      </w:pPr>
+      <w:r>
+        <w:rPr>
+          <w:rFonts w:ascii="Consolas" w:hAnsi="Consolas"/>
+          <w:b/>
+        </w:rPr>
+        <w:t xml:space="preserve">$ </w:t>
+      </w:r>
+      <w:r>
+        <w:rPr>
+          <w:rFonts w:ascii="Consolas" w:hAnsi="Consolas"/>
           <w:b/>
         </w:rPr>
         <w:t>git checkout first</w:t>
@@ -908,17 +1007,27 @@
       <w:pPr>
         <w:ind w:left="720" w:firstLine="720"/>
         <w:rPr>
-          <w:b/>
-        </w:rPr>
-      </w:pPr>
-      <w:r>
-        <w:rPr>
+          <w:rFonts w:ascii="Consolas" w:hAnsi="Consolas"/>
+          <w:b/>
+        </w:rPr>
+      </w:pPr>
+      <w:r>
+        <w:rPr>
+          <w:rFonts w:ascii="Consolas" w:hAnsi="Consolas"/>
+          <w:b/>
+        </w:rPr>
+        <w:t xml:space="preserve">$ </w:t>
+      </w:r>
+      <w:r>
+        <w:rPr>
+          <w:rFonts w:ascii="Consolas" w:hAnsi="Consolas"/>
           <w:b/>
         </w:rPr>
         <w:t>./</w:t>
       </w:r>
       <w:r>
         <w:rPr>
+          <w:rFonts w:ascii="Consolas" w:hAnsi="Consolas"/>
           <w:b/>
         </w:rPr>
         <w:t>sum.sh</w:t>
@@ -927,6 +1036,16 @@
     <w:p>
       <w:pPr>
         <w:ind w:left="720"/>
+      </w:pPr>
+    </w:p>
+    <w:p>
+      <w:pPr>
+        <w:pStyle w:val="ListParagraph"/>
+      </w:pPr>
+    </w:p>
+    <w:p>
+      <w:pPr>
+        <w:pStyle w:val="ListParagraph"/>
       </w:pPr>
     </w:p>
     <w:p>
@@ -938,6 +1057,7 @@
         </w:numPr>
       </w:pPr>
       <w:r>
+        <w:lastRenderedPageBreak/>
         <w:t>Mark that revision as good.</w:t>
       </w:r>
     </w:p>
@@ -952,11 +1072,20 @@
       <w:pPr>
         <w:ind w:left="720" w:firstLine="720"/>
         <w:rPr>
-          <w:b/>
-        </w:rPr>
-      </w:pPr>
-      <w:r>
-        <w:rPr>
+          <w:rFonts w:ascii="Consolas" w:hAnsi="Consolas"/>
+          <w:b/>
+        </w:rPr>
+      </w:pPr>
+      <w:r>
+        <w:rPr>
+          <w:rFonts w:ascii="Consolas" w:hAnsi="Consolas"/>
+          <w:b/>
+        </w:rPr>
+        <w:t xml:space="preserve">$ </w:t>
+      </w:r>
+      <w:r>
+        <w:rPr>
+          <w:rFonts w:ascii="Consolas" w:hAnsi="Consolas"/>
           <w:b/>
         </w:rPr>
         <w:t xml:space="preserve">git </w:t>
@@ -964,6 +1093,7 @@
       <w:proofErr w:type="gramStart"/>
       <w:r>
         <w:rPr>
+          <w:rFonts w:ascii="Consolas" w:hAnsi="Consolas"/>
           <w:b/>
         </w:rPr>
         <w:t>bisect</w:t>
@@ -971,6 +1101,7 @@
       <w:proofErr w:type="gramEnd"/>
       <w:r>
         <w:rPr>
+          <w:rFonts w:ascii="Consolas" w:hAnsi="Consolas"/>
           <w:b/>
         </w:rPr>
         <w:t xml:space="preserve"> good</w:t>
@@ -1006,15 +1137,24 @@
       <w:pPr>
         <w:ind w:left="720" w:firstLine="720"/>
       </w:pPr>
+      <w:r>
+        <w:rPr>
+          <w:rFonts w:ascii="Consolas" w:hAnsi="Consolas"/>
+          <w:b/>
+        </w:rPr>
+        <w:t xml:space="preserve">$ </w:t>
+      </w:r>
       <w:proofErr w:type="gramStart"/>
       <w:r>
         <w:rPr>
+          <w:rFonts w:ascii="Consolas" w:hAnsi="Consolas"/>
           <w:b/>
         </w:rPr>
         <w:t>./</w:t>
       </w:r>
       <w:r>
         <w:rPr>
+          <w:rFonts w:ascii="Consolas" w:hAnsi="Consolas"/>
           <w:b/>
         </w:rPr>
         <w:t>sum.sh</w:t>
@@ -1086,6 +1226,14 @@
       </w:pPr>
       <w:r>
         <w:rPr>
+          <w:rFonts w:ascii="Consolas" w:hAnsi="Consolas"/>
+          <w:b/>
+        </w:rPr>
+        <w:t xml:space="preserve">$ </w:t>
+      </w:r>
+      <w:r>
+        <w:rPr>
+          <w:rFonts w:ascii="Consolas" w:hAnsi="Consolas"/>
           <w:b/>
         </w:rPr>
         <w:t xml:space="preserve">git bisect </w:t>
@@ -1093,6 +1241,7 @@
       <w:proofErr w:type="gramStart"/>
       <w:r>
         <w:rPr>
+          <w:rFonts w:ascii="Consolas" w:hAnsi="Consolas"/>
           <w:b/>
         </w:rPr>
         <w:t>good</w:t>
@@ -1125,6 +1274,14 @@
       </w:pPr>
       <w:r>
         <w:rPr>
+          <w:rFonts w:ascii="Consolas" w:hAnsi="Consolas"/>
+          <w:b/>
+        </w:rPr>
+        <w:t xml:space="preserve">$ </w:t>
+      </w:r>
+      <w:r>
+        <w:rPr>
+          <w:rFonts w:ascii="Consolas" w:hAnsi="Consolas"/>
           <w:b/>
         </w:rPr>
         <w:t>git bisect bad</w:t>
@@ -1201,11 +1358,20 @@
       <w:pPr>
         <w:ind w:left="720" w:firstLine="720"/>
         <w:rPr>
-          <w:b/>
-        </w:rPr>
-      </w:pPr>
-      <w:r>
-        <w:rPr>
+          <w:rFonts w:ascii="Consolas" w:hAnsi="Consolas"/>
+          <w:b/>
+        </w:rPr>
+      </w:pPr>
+      <w:r>
+        <w:rPr>
+          <w:rFonts w:ascii="Consolas" w:hAnsi="Consolas"/>
+          <w:b/>
+        </w:rPr>
+        <w:t xml:space="preserve">$ </w:t>
+      </w:r>
+      <w:r>
+        <w:rPr>
+          <w:rFonts w:ascii="Consolas" w:hAnsi="Consolas"/>
           <w:b/>
         </w:rPr>
         <w:t xml:space="preserve">git bisect reset refs/bisect/bad^   </w:t>
@@ -1247,17 +1413,29 @@
     <w:p>
       <w:pPr>
         <w:ind w:left="360"/>
+        <w:rPr>
+          <w:rFonts w:ascii="Consolas" w:hAnsi="Consolas"/>
+        </w:rPr>
       </w:pPr>
     </w:p>
     <w:p>
       <w:pPr>
         <w:ind w:left="720" w:firstLine="720"/>
         <w:rPr>
-          <w:b/>
-        </w:rPr>
-      </w:pPr>
-      <w:r>
-        <w:rPr>
+          <w:rFonts w:ascii="Consolas" w:hAnsi="Consolas"/>
+          <w:b/>
+        </w:rPr>
+      </w:pPr>
+      <w:r>
+        <w:rPr>
+          <w:rFonts w:ascii="Consolas" w:hAnsi="Consolas"/>
+          <w:b/>
+        </w:rPr>
+        <w:t xml:space="preserve">$ </w:t>
+      </w:r>
+      <w:r>
+        <w:rPr>
+          <w:rFonts w:ascii="Consolas" w:hAnsi="Consolas"/>
           <w:b/>
         </w:rPr>
         <w:t>git checkout -b &lt;branch-name&gt;</w:t>
@@ -1267,11 +1445,20 @@
       <w:pPr>
         <w:ind w:left="720" w:firstLine="720"/>
         <w:rPr>
-          <w:b/>
-        </w:rPr>
-      </w:pPr>
-      <w:r>
-        <w:rPr>
+          <w:rFonts w:ascii="Consolas" w:hAnsi="Consolas"/>
+          <w:b/>
+        </w:rPr>
+      </w:pPr>
+      <w:r>
+        <w:rPr>
+          <w:rFonts w:ascii="Consolas" w:hAnsi="Consolas"/>
+          <w:b/>
+        </w:rPr>
+        <w:t xml:space="preserve">$ </w:t>
+      </w:r>
+      <w:r>
+        <w:rPr>
+          <w:rFonts w:ascii="Consolas" w:hAnsi="Consolas"/>
           <w:b/>
         </w:rPr>
         <w:t>git log --</w:t>
@@ -1279,6 +1466,7 @@
       <w:proofErr w:type="spellStart"/>
       <w:r>
         <w:rPr>
+          <w:rFonts w:ascii="Consolas" w:hAnsi="Consolas"/>
           <w:b/>
         </w:rPr>
         <w:t>oneline</w:t>
@@ -1292,6 +1480,7 @@
         </w:tabs>
       </w:pPr>
       <w:r>
+        <w:lastRenderedPageBreak/>
         <w:tab/>
       </w:r>
     </w:p>
@@ -1305,7 +1494,6 @@
         <w:rPr>
           <w:b/>
         </w:rPr>
-        <w:lastRenderedPageBreak/>
         <w:t>=============================================================================================</w:t>
       </w:r>
     </w:p>
@@ -1628,7 +1816,7 @@
         <w:pStyle w:val="ListNumbered"/>
         <w:ind w:left="720"/>
         <w:rPr>
-          <w:rFonts w:ascii="Calibri" w:hAnsi="Calibri"/>
+          <w:rFonts w:ascii="Consolas" w:hAnsi="Consolas"/>
           <w:sz w:val="22"/>
           <w:szCs w:val="22"/>
         </w:rPr>
@@ -1638,7 +1826,7 @@
       <w:pPr>
         <w:pStyle w:val="URLPara"/>
         <w:rPr>
-          <w:rFonts w:ascii="Calibri" w:hAnsi="Calibri"/>
+          <w:rFonts w:ascii="Consolas" w:hAnsi="Consolas"/>
           <w:b/>
           <w:sz w:val="22"/>
           <w:szCs w:val="22"/>
@@ -1647,7 +1835,7 @@
       <w:hyperlink r:id="rId13" w:history="1">
         <w:r>
           <w:rPr>
-            <w:rFonts w:ascii="Calibri" w:hAnsi="Calibri"/>
+            <w:rFonts w:ascii="Consolas" w:hAnsi="Consolas"/>
             <w:b/>
             <w:sz w:val="22"/>
             <w:szCs w:val="22"/>
@@ -1660,7 +1848,7 @@
       <w:pPr>
         <w:pStyle w:val="URLPara"/>
         <w:rPr>
-          <w:rFonts w:ascii="Calibri" w:hAnsi="Calibri"/>
+          <w:rFonts w:ascii="Consolas" w:hAnsi="Consolas"/>
           <w:b/>
           <w:sz w:val="22"/>
           <w:szCs w:val="22"/>
@@ -1669,7 +1857,7 @@
       <w:hyperlink r:id="rId14" w:history="1">
         <w:r>
           <w:rPr>
-            <w:rFonts w:ascii="Calibri" w:hAnsi="Calibri"/>
+            <w:rFonts w:ascii="Consolas" w:hAnsi="Consolas"/>
             <w:b/>
             <w:sz w:val="22"/>
             <w:szCs w:val="22"/>
@@ -1682,15 +1870,15 @@
       <w:pPr>
         <w:pStyle w:val="URLPara"/>
         <w:rPr>
-          <w:rFonts w:ascii="Calibri" w:hAnsi="Calibri"/>
-          <w:b/>
-          <w:sz w:val="22"/>
-          <w:szCs w:val="22"/>
-        </w:rPr>
-      </w:pPr>
-      <w:r>
-        <w:rPr>
-          <w:rFonts w:ascii="Calibri" w:hAnsi="Calibri"/>
+          <w:rFonts w:ascii="Consolas" w:hAnsi="Consolas"/>
+          <w:b/>
+          <w:sz w:val="22"/>
+          <w:szCs w:val="22"/>
+        </w:rPr>
+      </w:pPr>
+      <w:r>
+        <w:rPr>
+          <w:rFonts w:ascii="Consolas" w:hAnsi="Consolas"/>
           <w:b/>
           <w:sz w:val="22"/>
           <w:szCs w:val="22"/>
@@ -1770,15 +1958,15 @@
         <w:pStyle w:val="CodeSnippet"/>
         <w:ind w:left="1440"/>
         <w:rPr>
-          <w:rFonts w:ascii="Calibri" w:hAnsi="Calibri"/>
-          <w:b/>
-          <w:sz w:val="22"/>
-          <w:szCs w:val="22"/>
-        </w:rPr>
-      </w:pPr>
-      <w:r>
-        <w:rPr>
-          <w:rFonts w:ascii="Calibri" w:hAnsi="Calibri"/>
+          <w:rFonts w:ascii="Consolas" w:hAnsi="Consolas"/>
+          <w:b/>
+          <w:sz w:val="22"/>
+          <w:szCs w:val="22"/>
+        </w:rPr>
+      </w:pPr>
+      <w:r>
+        <w:rPr>
+          <w:rFonts w:ascii="Consolas" w:hAnsi="Consolas"/>
           <w:b/>
           <w:sz w:val="22"/>
           <w:szCs w:val="22"/>
@@ -1838,7 +2026,7 @@
         <w:pStyle w:val="ListNumbered"/>
         <w:ind w:left="720"/>
         <w:rPr>
-          <w:rFonts w:ascii="Calibri" w:hAnsi="Calibri"/>
+          <w:rFonts w:ascii="Consolas" w:hAnsi="Consolas"/>
           <w:sz w:val="22"/>
           <w:szCs w:val="22"/>
         </w:rPr>
@@ -1848,15 +2036,15 @@
       <w:pPr>
         <w:pStyle w:val="ListNumbered"/>
         <w:rPr>
-          <w:rFonts w:ascii="Calibri" w:hAnsi="Calibri"/>
-          <w:b/>
-          <w:sz w:val="22"/>
-          <w:szCs w:val="22"/>
-        </w:rPr>
-      </w:pPr>
-      <w:r>
-        <w:rPr>
-          <w:rFonts w:ascii="Calibri" w:hAnsi="Calibri"/>
+          <w:rFonts w:ascii="Consolas" w:hAnsi="Consolas"/>
+          <w:b/>
+          <w:sz w:val="22"/>
+          <w:szCs w:val="22"/>
+        </w:rPr>
+      </w:pPr>
+      <w:r>
+        <w:rPr>
+          <w:rFonts w:ascii="Consolas" w:hAnsi="Consolas"/>
           <w:b/>
           <w:sz w:val="22"/>
           <w:szCs w:val="22"/>
@@ -1866,7 +2054,7 @@
       <w:proofErr w:type="spellStart"/>
       <w:r>
         <w:rPr>
-          <w:rFonts w:ascii="Calibri" w:hAnsi="Calibri"/>
+          <w:rFonts w:ascii="Consolas" w:hAnsi="Consolas"/>
           <w:b/>
           <w:sz w:val="22"/>
           <w:szCs w:val="22"/>
@@ -1973,15 +2161,15 @@
         <w:pStyle w:val="CodeSnippet"/>
         <w:ind w:left="1440"/>
         <w:rPr>
-          <w:rFonts w:ascii="Calibri" w:hAnsi="Calibri"/>
-          <w:b/>
-          <w:sz w:val="22"/>
-          <w:szCs w:val="22"/>
-        </w:rPr>
-      </w:pPr>
-      <w:r>
-        <w:rPr>
-          <w:rFonts w:ascii="Calibri" w:hAnsi="Calibri"/>
+          <w:rFonts w:ascii="Consolas" w:hAnsi="Consolas"/>
+          <w:b/>
+          <w:sz w:val="22"/>
+          <w:szCs w:val="22"/>
+        </w:rPr>
+      </w:pPr>
+      <w:r>
+        <w:rPr>
+          <w:rFonts w:ascii="Consolas" w:hAnsi="Consolas"/>
           <w:b/>
           <w:sz w:val="22"/>
           <w:szCs w:val="22"/>
@@ -2065,15 +2253,15 @@
         <w:pStyle w:val="CodeSnippet"/>
         <w:ind w:left="1440"/>
         <w:rPr>
-          <w:rFonts w:ascii="Calibri" w:hAnsi="Calibri"/>
-          <w:b/>
-          <w:sz w:val="22"/>
-          <w:szCs w:val="22"/>
-        </w:rPr>
-      </w:pPr>
-      <w:r>
-        <w:rPr>
-          <w:rFonts w:ascii="Calibri" w:hAnsi="Calibri"/>
+          <w:rFonts w:ascii="Consolas" w:hAnsi="Consolas"/>
+          <w:b/>
+          <w:sz w:val="22"/>
+          <w:szCs w:val="22"/>
+        </w:rPr>
+      </w:pPr>
+      <w:r>
+        <w:rPr>
+          <w:rFonts w:ascii="Consolas" w:hAnsi="Consolas"/>
           <w:b/>
           <w:sz w:val="22"/>
           <w:szCs w:val="22"/>
@@ -2092,13 +2280,38 @@
           <w:szCs w:val="22"/>
         </w:rPr>
       </w:pPr>
-      <w:r>
-        <w:rPr>
-          <w:rFonts w:ascii="Calibri" w:hAnsi="Calibri"/>
-          <w:b/>
-          <w:sz w:val="22"/>
-          <w:szCs w:val="22"/>
-        </w:rPr>
+    </w:p>
+    <w:p>
+      <w:pPr>
+        <w:pStyle w:val="ListPara"/>
+        <w:ind w:left="3240"/>
+        <w:rPr>
+          <w:rFonts w:ascii="Calibri" w:hAnsi="Calibri"/>
+          <w:b/>
+          <w:sz w:val="22"/>
+          <w:szCs w:val="22"/>
+        </w:rPr>
+      </w:pPr>
+    </w:p>
+    <w:p>
+      <w:pPr>
+        <w:pStyle w:val="ListPara"/>
+        <w:ind w:left="3240"/>
+        <w:rPr>
+          <w:rFonts w:ascii="Consolas" w:hAnsi="Consolas"/>
+          <w:b/>
+          <w:sz w:val="22"/>
+          <w:szCs w:val="22"/>
+        </w:rPr>
+      </w:pPr>
+      <w:r>
+        <w:rPr>
+          <w:rFonts w:ascii="Consolas" w:hAnsi="Consolas"/>
+          <w:b/>
+          <w:sz w:val="22"/>
+          <w:szCs w:val="22"/>
+        </w:rPr>
+        <w:lastRenderedPageBreak/>
         <w:t>Edit calc.html and change</w:t>
       </w:r>
     </w:p>
@@ -2108,7 +2321,7 @@
         <w:ind w:left="1440"/>
         <w:rPr>
           <w:rStyle w:val="InlineCode"/>
-          <w:rFonts w:ascii="Calibri" w:eastAsiaTheme="minorHAnsi" w:hAnsi="Calibri"/>
+          <w:rFonts w:ascii="Consolas" w:eastAsiaTheme="minorHAnsi" w:hAnsi="Consolas"/>
           <w:b/>
           <w:sz w:val="22"/>
           <w:szCs w:val="22"/>
@@ -2120,7 +2333,7 @@
         <w:pStyle w:val="CodeSnippet"/>
         <w:ind w:left="1440"/>
         <w:rPr>
-          <w:rFonts w:ascii="Calibri" w:hAnsi="Calibri"/>
+          <w:rFonts w:ascii="Consolas" w:hAnsi="Consolas"/>
           <w:b/>
           <w:sz w:val="22"/>
           <w:szCs w:val="22"/>
@@ -2129,18 +2342,17 @@
       <w:r>
         <w:rPr>
           <w:rStyle w:val="InlineCode"/>
-          <w:rFonts w:ascii="Calibri" w:eastAsiaTheme="minorHAnsi" w:hAnsi="Calibri"/>
-          <w:b/>
-          <w:sz w:val="22"/>
-          <w:szCs w:val="22"/>
-        </w:rPr>
-        <w:lastRenderedPageBreak/>
+          <w:rFonts w:ascii="Consolas" w:eastAsiaTheme="minorHAnsi" w:hAnsi="Consolas"/>
+          <w:b/>
+          <w:sz w:val="22"/>
+          <w:szCs w:val="22"/>
+        </w:rPr>
         <w:t>&lt;</w:t>
       </w:r>
       <w:r>
         <w:rPr>
           <w:rStyle w:val="InlineCode"/>
-          <w:rFonts w:ascii="Calibri" w:eastAsiaTheme="minorHAnsi" w:hAnsi="Calibri"/>
+          <w:rFonts w:ascii="Consolas" w:eastAsiaTheme="minorHAnsi" w:hAnsi="Consolas"/>
           <w:b/>
           <w:sz w:val="22"/>
           <w:szCs w:val="22"/>
@@ -2153,15 +2365,15 @@
         <w:pStyle w:val="ListPara"/>
         <w:ind w:left="3240"/>
         <w:rPr>
-          <w:rFonts w:ascii="Calibri" w:hAnsi="Calibri"/>
-          <w:b/>
-          <w:sz w:val="22"/>
-          <w:szCs w:val="22"/>
-        </w:rPr>
-      </w:pPr>
-      <w:r>
-        <w:rPr>
-          <w:rFonts w:ascii="Calibri" w:hAnsi="Calibri"/>
+          <w:rFonts w:ascii="Consolas" w:hAnsi="Consolas"/>
+          <w:b/>
+          <w:sz w:val="22"/>
+          <w:szCs w:val="22"/>
+        </w:rPr>
+      </w:pPr>
+      <w:r>
+        <w:rPr>
+          <w:rFonts w:ascii="Consolas" w:hAnsi="Consolas"/>
           <w:b/>
           <w:sz w:val="22"/>
           <w:szCs w:val="22"/>
@@ -2174,7 +2386,7 @@
         <w:pStyle w:val="ListPara"/>
         <w:ind w:left="3240"/>
         <w:rPr>
-          <w:rFonts w:ascii="Calibri" w:hAnsi="Calibri"/>
+          <w:rFonts w:ascii="Consolas" w:hAnsi="Consolas"/>
           <w:b/>
           <w:sz w:val="22"/>
           <w:szCs w:val="22"/>
@@ -2187,7 +2399,7 @@
         <w:ind w:left="1440"/>
         <w:rPr>
           <w:rStyle w:val="InlineCode"/>
-          <w:rFonts w:ascii="Calibri" w:eastAsiaTheme="minorHAnsi" w:hAnsi="Calibri"/>
+          <w:rFonts w:ascii="Consolas" w:eastAsiaTheme="minorHAnsi" w:hAnsi="Consolas"/>
           <w:b/>
           <w:sz w:val="22"/>
           <w:szCs w:val="22"/>
@@ -2196,7 +2408,7 @@
       <w:r>
         <w:rPr>
           <w:rStyle w:val="InlineCode"/>
-          <w:rFonts w:ascii="Calibri" w:eastAsiaTheme="minorHAnsi" w:hAnsi="Calibri"/>
+          <w:rFonts w:ascii="Consolas" w:eastAsiaTheme="minorHAnsi" w:hAnsi="Consolas"/>
           <w:b/>
           <w:sz w:val="22"/>
           <w:szCs w:val="22"/>
@@ -2210,15 +2422,15 @@
         <w:ind w:left="1440"/>
         <w:rPr>
           <w:rStyle w:val="InlineCode"/>
-          <w:rFonts w:ascii="Calibri" w:eastAsiaTheme="minorHAnsi" w:hAnsi="Calibri"/>
-          <w:b/>
-          <w:sz w:val="22"/>
-          <w:szCs w:val="22"/>
-        </w:rPr>
-      </w:pPr>
-      <w:r>
-        <w:rPr>
-          <w:rFonts w:ascii="Calibri" w:hAnsi="Calibri"/>
+          <w:rFonts w:ascii="Consolas" w:eastAsiaTheme="minorHAnsi" w:hAnsi="Consolas"/>
+          <w:b/>
+          <w:sz w:val="22"/>
+          <w:szCs w:val="22"/>
+        </w:rPr>
+      </w:pPr>
+      <w:r>
+        <w:rPr>
+          <w:rFonts w:ascii="Consolas" w:hAnsi="Consolas"/>
           <w:b/>
           <w:sz w:val="22"/>
           <w:szCs w:val="22"/>
@@ -2231,15 +2443,15 @@
         <w:pStyle w:val="ListPara"/>
         <w:ind w:left="3240"/>
         <w:rPr>
-          <w:rFonts w:ascii="Calibri" w:hAnsi="Calibri"/>
-          <w:b/>
-          <w:sz w:val="22"/>
-          <w:szCs w:val="22"/>
-        </w:rPr>
-      </w:pPr>
-      <w:r>
-        <w:rPr>
-          <w:rFonts w:ascii="Calibri" w:hAnsi="Calibri"/>
+          <w:rFonts w:ascii="Consolas" w:hAnsi="Consolas"/>
+          <w:b/>
+          <w:sz w:val="22"/>
+          <w:szCs w:val="22"/>
+        </w:rPr>
+      </w:pPr>
+      <w:r>
+        <w:rPr>
+          <w:rFonts w:ascii="Consolas" w:hAnsi="Consolas"/>
           <w:b/>
           <w:sz w:val="22"/>
           <w:szCs w:val="22"/>
@@ -2249,7 +2461,7 @@
       <w:proofErr w:type="spellStart"/>
       <w:r>
         <w:rPr>
-          <w:rFonts w:ascii="Calibri" w:hAnsi="Calibri"/>
+          <w:rFonts w:ascii="Consolas" w:hAnsi="Consolas"/>
           <w:b/>
           <w:sz w:val="22"/>
           <w:szCs w:val="22"/>
@@ -2259,7 +2471,7 @@
       <w:proofErr w:type="spellEnd"/>
       <w:r>
         <w:rPr>
-          <w:rFonts w:ascii="Calibri" w:hAnsi="Calibri"/>
+          <w:rFonts w:ascii="Consolas" w:hAnsi="Consolas"/>
           <w:b/>
           <w:sz w:val="22"/>
           <w:szCs w:val="22"/>
@@ -2271,7 +2483,7 @@
       <w:pPr>
         <w:pStyle w:val="Para"/>
         <w:rPr>
-          <w:rFonts w:ascii="Calibri" w:hAnsi="Calibri"/>
+          <w:rFonts w:ascii="Consolas" w:hAnsi="Consolas"/>
           <w:sz w:val="22"/>
           <w:szCs w:val="22"/>
         </w:rPr>
@@ -2312,15 +2524,15 @@
         <w:pStyle w:val="CodeSnippet"/>
         <w:ind w:left="1440"/>
         <w:rPr>
-          <w:rFonts w:ascii="Calibri" w:hAnsi="Calibri"/>
-          <w:b/>
-          <w:sz w:val="22"/>
-          <w:szCs w:val="22"/>
-        </w:rPr>
-      </w:pPr>
-      <w:r>
-        <w:rPr>
-          <w:rFonts w:ascii="Calibri" w:hAnsi="Calibri"/>
+          <w:rFonts w:ascii="Consolas" w:hAnsi="Consolas"/>
+          <w:b/>
+          <w:sz w:val="22"/>
+          <w:szCs w:val="22"/>
+        </w:rPr>
+      </w:pPr>
+      <w:r>
+        <w:rPr>
+          <w:rFonts w:ascii="Consolas" w:hAnsi="Consolas"/>
           <w:b/>
           <w:sz w:val="22"/>
           <w:szCs w:val="22"/>
@@ -2392,15 +2604,15 @@
         <w:pStyle w:val="CodeSnippet"/>
         <w:ind w:left="1440"/>
         <w:rPr>
-          <w:rFonts w:ascii="Calibri" w:hAnsi="Calibri"/>
-          <w:b/>
-          <w:sz w:val="22"/>
-          <w:szCs w:val="22"/>
-        </w:rPr>
-      </w:pPr>
-      <w:r>
-        <w:rPr>
-          <w:rFonts w:ascii="Calibri" w:hAnsi="Calibri"/>
+          <w:rFonts w:ascii="Consolas" w:hAnsi="Consolas"/>
+          <w:b/>
+          <w:sz w:val="22"/>
+          <w:szCs w:val="22"/>
+        </w:rPr>
+      </w:pPr>
+      <w:r>
+        <w:rPr>
+          <w:rFonts w:ascii="Consolas" w:hAnsi="Consolas"/>
           <w:b/>
           <w:sz w:val="22"/>
           <w:szCs w:val="22"/>
@@ -2454,15 +2666,15 @@
         <w:pStyle w:val="CodeSnippet"/>
         <w:ind w:left="1440"/>
         <w:rPr>
-          <w:rFonts w:ascii="Calibri" w:hAnsi="Calibri"/>
-          <w:b/>
-          <w:sz w:val="22"/>
-          <w:szCs w:val="22"/>
-        </w:rPr>
-      </w:pPr>
-      <w:r>
-        <w:rPr>
-          <w:rFonts w:ascii="Calibri" w:hAnsi="Calibri"/>
+          <w:rFonts w:ascii="Consolas" w:hAnsi="Consolas"/>
+          <w:b/>
+          <w:sz w:val="22"/>
+          <w:szCs w:val="22"/>
+        </w:rPr>
+      </w:pPr>
+      <w:r>
+        <w:rPr>
+          <w:rFonts w:ascii="Consolas" w:hAnsi="Consolas"/>
           <w:b/>
           <w:sz w:val="22"/>
           <w:szCs w:val="22"/>
@@ -2552,15 +2764,15 @@
         <w:pStyle w:val="CodeSnippet"/>
         <w:ind w:left="1440"/>
         <w:rPr>
-          <w:rFonts w:ascii="Calibri" w:hAnsi="Calibri"/>
-          <w:b/>
-          <w:sz w:val="22"/>
-          <w:szCs w:val="22"/>
-        </w:rPr>
-      </w:pPr>
-      <w:r>
-        <w:rPr>
-          <w:rFonts w:ascii="Calibri" w:hAnsi="Calibri"/>
+          <w:rFonts w:ascii="Consolas" w:hAnsi="Consolas"/>
+          <w:b/>
+          <w:sz w:val="22"/>
+          <w:szCs w:val="22"/>
+        </w:rPr>
+      </w:pPr>
+      <w:r>
+        <w:rPr>
+          <w:rFonts w:ascii="Consolas" w:hAnsi="Consolas"/>
           <w:b/>
           <w:sz w:val="22"/>
           <w:szCs w:val="22"/>
@@ -2657,7 +2869,7 @@
         <w:pStyle w:val="ListNumbered"/>
         <w:ind w:left="360" w:firstLine="0"/>
         <w:rPr>
-          <w:rFonts w:ascii="Calibri" w:hAnsi="Calibri"/>
+          <w:rFonts w:ascii="Consolas" w:hAnsi="Consolas"/>
           <w:sz w:val="22"/>
           <w:szCs w:val="22"/>
         </w:rPr>
@@ -2668,15 +2880,15 @@
         <w:pStyle w:val="CodeSnippet"/>
         <w:ind w:left="1440"/>
         <w:rPr>
-          <w:rFonts w:ascii="Calibri" w:hAnsi="Calibri"/>
-          <w:b/>
-          <w:sz w:val="22"/>
-          <w:szCs w:val="22"/>
-        </w:rPr>
-      </w:pPr>
-      <w:r>
-        <w:rPr>
-          <w:rFonts w:ascii="Calibri" w:hAnsi="Calibri"/>
+          <w:rFonts w:ascii="Consolas" w:hAnsi="Consolas"/>
+          <w:b/>
+          <w:sz w:val="22"/>
+          <w:szCs w:val="22"/>
+        </w:rPr>
+      </w:pPr>
+      <w:r>
+        <w:rPr>
+          <w:rFonts w:ascii="Consolas" w:hAnsi="Consolas"/>
           <w:b/>
           <w:sz w:val="22"/>
           <w:szCs w:val="22"/>
@@ -2773,15 +2985,15 @@
         <w:pStyle w:val="CodeSnippet"/>
         <w:ind w:left="1440"/>
         <w:rPr>
-          <w:rFonts w:ascii="Calibri" w:hAnsi="Calibri"/>
-          <w:b/>
-          <w:sz w:val="22"/>
-          <w:szCs w:val="22"/>
-        </w:rPr>
-      </w:pPr>
-      <w:r>
-        <w:rPr>
-          <w:rFonts w:ascii="Calibri" w:hAnsi="Calibri"/>
+          <w:rFonts w:ascii="Consolas" w:hAnsi="Consolas"/>
+          <w:b/>
+          <w:sz w:val="22"/>
+          <w:szCs w:val="22"/>
+        </w:rPr>
+      </w:pPr>
+      <w:r>
+        <w:rPr>
+          <w:rFonts w:ascii="Consolas" w:hAnsi="Consolas"/>
           <w:b/>
           <w:sz w:val="22"/>
           <w:szCs w:val="22"/>
@@ -2794,15 +3006,15 @@
         <w:pStyle w:val="CodeSnippet"/>
         <w:ind w:left="1440"/>
         <w:rPr>
-          <w:rFonts w:ascii="Calibri" w:hAnsi="Calibri"/>
-          <w:b/>
-          <w:sz w:val="22"/>
-          <w:szCs w:val="22"/>
-        </w:rPr>
-      </w:pPr>
-      <w:r>
-        <w:rPr>
-          <w:rFonts w:ascii="Calibri" w:hAnsi="Calibri"/>
+          <w:rFonts w:ascii="Consolas" w:hAnsi="Consolas"/>
+          <w:b/>
+          <w:sz w:val="22"/>
+          <w:szCs w:val="22"/>
+        </w:rPr>
+      </w:pPr>
+      <w:r>
+        <w:rPr>
+          <w:rFonts w:ascii="Consolas" w:hAnsi="Consolas"/>
           <w:b/>
           <w:sz w:val="22"/>
           <w:szCs w:val="22"/>
@@ -2888,10 +3100,18 @@
           <w:b/>
         </w:rPr>
       </w:pPr>
-      <w:r>
-        <w:rPr>
-          <w:b/>
-        </w:rPr>
+    </w:p>
+    <w:p>
+      <w:pPr>
+        <w:rPr>
+          <w:b/>
+        </w:rPr>
+      </w:pPr>
+      <w:r>
+        <w:rPr>
+          <w:b/>
+        </w:rPr>
+        <w:lastRenderedPageBreak/>
         <w:t>Lab 3</w:t>
       </w:r>
       <w:r>
@@ -2942,7 +3162,6 @@
           <w:sz w:val="22"/>
           <w:szCs w:val="22"/>
         </w:rPr>
-        <w:lastRenderedPageBreak/>
         <w:t xml:space="preserve">1. Start out in the </w:t>
       </w:r>
       <w:proofErr w:type="spellStart"/>
@@ -3098,15 +3317,15 @@
         <w:pStyle w:val="CodeSnippet"/>
         <w:ind w:left="1440"/>
         <w:rPr>
-          <w:rFonts w:ascii="Calibri" w:hAnsi="Calibri"/>
-          <w:b/>
-          <w:sz w:val="22"/>
-          <w:szCs w:val="22"/>
-        </w:rPr>
-      </w:pPr>
-      <w:r>
-        <w:rPr>
-          <w:rFonts w:ascii="Calibri" w:hAnsi="Calibri"/>
+          <w:rFonts w:ascii="Consolas" w:hAnsi="Consolas"/>
+          <w:b/>
+          <w:sz w:val="22"/>
+          <w:szCs w:val="22"/>
+        </w:rPr>
+      </w:pPr>
+      <w:r>
+        <w:rPr>
+          <w:rFonts w:ascii="Consolas" w:hAnsi="Consolas"/>
           <w:b/>
           <w:sz w:val="22"/>
           <w:szCs w:val="22"/>
@@ -3313,7 +3532,7 @@
         <w:pStyle w:val="ListNumbered"/>
         <w:ind w:left="360"/>
         <w:rPr>
-          <w:rFonts w:ascii="Calibri" w:hAnsi="Calibri"/>
+          <w:rFonts w:ascii="Consolas" w:hAnsi="Consolas"/>
           <w:sz w:val="22"/>
           <w:szCs w:val="22"/>
         </w:rPr>
@@ -3324,15 +3543,15 @@
         <w:pStyle w:val="CodeSnippet"/>
         <w:ind w:left="1440"/>
         <w:rPr>
-          <w:rFonts w:ascii="Calibri" w:hAnsi="Calibri"/>
-          <w:b/>
-          <w:sz w:val="22"/>
-          <w:szCs w:val="22"/>
-        </w:rPr>
-      </w:pPr>
-      <w:r>
-        <w:rPr>
-          <w:rFonts w:ascii="Calibri" w:hAnsi="Calibri"/>
+          <w:rFonts w:ascii="Consolas" w:hAnsi="Consolas"/>
+          <w:b/>
+          <w:sz w:val="22"/>
+          <w:szCs w:val="22"/>
+        </w:rPr>
+      </w:pPr>
+      <w:r>
+        <w:rPr>
+          <w:rFonts w:ascii="Consolas" w:hAnsi="Consolas"/>
           <w:b/>
           <w:sz w:val="22"/>
           <w:szCs w:val="22"/>
@@ -3345,15 +3564,15 @@
         <w:pStyle w:val="CodeSnippet"/>
         <w:ind w:left="1440"/>
         <w:rPr>
-          <w:rFonts w:ascii="Calibri" w:hAnsi="Calibri"/>
-          <w:b/>
-          <w:sz w:val="22"/>
-          <w:szCs w:val="22"/>
-        </w:rPr>
-      </w:pPr>
-      <w:r>
-        <w:rPr>
-          <w:rFonts w:ascii="Calibri" w:hAnsi="Calibri"/>
+          <w:rFonts w:ascii="Consolas" w:hAnsi="Consolas"/>
+          <w:b/>
+          <w:sz w:val="22"/>
+          <w:szCs w:val="22"/>
+        </w:rPr>
+      </w:pPr>
+      <w:r>
+        <w:rPr>
+          <w:rFonts w:ascii="Consolas" w:hAnsi="Consolas"/>
           <w:b/>
           <w:sz w:val="22"/>
           <w:szCs w:val="22"/>
@@ -3366,15 +3585,15 @@
         <w:pStyle w:val="CodeSnippet"/>
         <w:ind w:left="1440"/>
         <w:rPr>
-          <w:rFonts w:ascii="Calibri" w:hAnsi="Calibri"/>
-          <w:b/>
-          <w:sz w:val="22"/>
-          <w:szCs w:val="22"/>
-        </w:rPr>
-      </w:pPr>
-      <w:r>
-        <w:rPr>
-          <w:rFonts w:ascii="Calibri" w:hAnsi="Calibri"/>
+          <w:rFonts w:ascii="Consolas" w:hAnsi="Consolas"/>
+          <w:b/>
+          <w:sz w:val="22"/>
+          <w:szCs w:val="22"/>
+        </w:rPr>
+      </w:pPr>
+      <w:r>
+        <w:rPr>
+          <w:rFonts w:ascii="Consolas" w:hAnsi="Consolas"/>
           <w:b/>
           <w:sz w:val="22"/>
           <w:szCs w:val="22"/>
@@ -3428,15 +3647,15 @@
         <w:pStyle w:val="CodeSnippet"/>
         <w:ind w:left="1440"/>
         <w:rPr>
-          <w:rFonts w:ascii="Calibri" w:hAnsi="Calibri"/>
-          <w:b/>
-          <w:sz w:val="22"/>
-          <w:szCs w:val="22"/>
-        </w:rPr>
-      </w:pPr>
-      <w:r>
-        <w:rPr>
-          <w:rFonts w:ascii="Calibri" w:hAnsi="Calibri"/>
+          <w:rFonts w:ascii="Consolas" w:hAnsi="Consolas"/>
+          <w:b/>
+          <w:sz w:val="22"/>
+          <w:szCs w:val="22"/>
+        </w:rPr>
+      </w:pPr>
+      <w:r>
+        <w:rPr>
+          <w:rFonts w:ascii="Consolas" w:hAnsi="Consolas"/>
           <w:b/>
           <w:sz w:val="22"/>
           <w:szCs w:val="22"/>
@@ -3449,15 +3668,15 @@
         <w:pStyle w:val="CodeSnippet"/>
         <w:ind w:left="1440"/>
         <w:rPr>
-          <w:rFonts w:ascii="Calibri" w:hAnsi="Calibri"/>
-          <w:b/>
-          <w:sz w:val="22"/>
-          <w:szCs w:val="22"/>
-        </w:rPr>
-      </w:pPr>
-      <w:r>
-        <w:rPr>
-          <w:rFonts w:ascii="Calibri" w:hAnsi="Calibri"/>
+          <w:rFonts w:ascii="Consolas" w:hAnsi="Consolas"/>
+          <w:b/>
+          <w:sz w:val="22"/>
+          <w:szCs w:val="22"/>
+        </w:rPr>
+      </w:pPr>
+      <w:r>
+        <w:rPr>
+          <w:rFonts w:ascii="Consolas" w:hAnsi="Consolas"/>
           <w:b/>
           <w:sz w:val="22"/>
           <w:szCs w:val="22"/>
@@ -3511,15 +3730,15 @@
         <w:pStyle w:val="CodeSnippet"/>
         <w:ind w:left="1440"/>
         <w:rPr>
-          <w:rFonts w:ascii="Calibri" w:hAnsi="Calibri"/>
-          <w:b/>
-          <w:sz w:val="22"/>
-          <w:szCs w:val="22"/>
-        </w:rPr>
-      </w:pPr>
-      <w:r>
-        <w:rPr>
-          <w:rFonts w:ascii="Calibri" w:hAnsi="Calibri"/>
+          <w:rFonts w:ascii="Consolas" w:hAnsi="Consolas"/>
+          <w:b/>
+          <w:sz w:val="22"/>
+          <w:szCs w:val="22"/>
+        </w:rPr>
+      </w:pPr>
+      <w:r>
+        <w:rPr>
+          <w:rFonts w:ascii="Consolas" w:hAnsi="Consolas"/>
           <w:b/>
           <w:sz w:val="22"/>
           <w:szCs w:val="22"/>
@@ -3532,15 +3751,15 @@
         <w:pStyle w:val="CodeSnippet"/>
         <w:ind w:left="1440"/>
         <w:rPr>
-          <w:rFonts w:ascii="Calibri" w:hAnsi="Calibri"/>
-          <w:b/>
-          <w:sz w:val="22"/>
-          <w:szCs w:val="22"/>
-        </w:rPr>
-      </w:pPr>
-      <w:r>
-        <w:rPr>
-          <w:rFonts w:ascii="Calibri" w:hAnsi="Calibri"/>
+          <w:rFonts w:ascii="Consolas" w:hAnsi="Consolas"/>
+          <w:b/>
+          <w:sz w:val="22"/>
+          <w:szCs w:val="22"/>
+        </w:rPr>
+      </w:pPr>
+      <w:r>
+        <w:rPr>
+          <w:rFonts w:ascii="Consolas" w:hAnsi="Consolas"/>
           <w:b/>
           <w:sz w:val="22"/>
           <w:szCs w:val="22"/>
@@ -3612,15 +3831,15 @@
         <w:pStyle w:val="CodeSnippet"/>
         <w:ind w:left="1440"/>
         <w:rPr>
-          <w:rFonts w:ascii="Calibri" w:hAnsi="Calibri"/>
-          <w:b/>
-          <w:sz w:val="22"/>
-          <w:szCs w:val="22"/>
-        </w:rPr>
-      </w:pPr>
-      <w:r>
-        <w:rPr>
-          <w:rFonts w:ascii="Calibri" w:hAnsi="Calibri"/>
+          <w:rFonts w:ascii="Consolas" w:hAnsi="Consolas"/>
+          <w:b/>
+          <w:sz w:val="22"/>
+          <w:szCs w:val="22"/>
+        </w:rPr>
+      </w:pPr>
+      <w:r>
+        <w:rPr>
+          <w:rFonts w:ascii="Consolas" w:hAnsi="Consolas"/>
           <w:b/>
           <w:sz w:val="22"/>
           <w:szCs w:val="22"/>
@@ -3633,15 +3852,15 @@
         <w:pStyle w:val="CodeSnippet"/>
         <w:ind w:left="1440"/>
         <w:rPr>
-          <w:rFonts w:ascii="Calibri" w:hAnsi="Calibri"/>
-          <w:b/>
-          <w:sz w:val="22"/>
-          <w:szCs w:val="22"/>
-        </w:rPr>
-      </w:pPr>
-      <w:r>
-        <w:rPr>
-          <w:rFonts w:ascii="Calibri" w:hAnsi="Calibri"/>
+          <w:rFonts w:ascii="Consolas" w:hAnsi="Consolas"/>
+          <w:b/>
+          <w:sz w:val="22"/>
+          <w:szCs w:val="22"/>
+        </w:rPr>
+      </w:pPr>
+      <w:r>
+        <w:rPr>
+          <w:rFonts w:ascii="Consolas" w:hAnsi="Consolas"/>
           <w:b/>
           <w:sz w:val="22"/>
           <w:szCs w:val="22"/>
@@ -3654,15 +3873,15 @@
         <w:pStyle w:val="CodeSnippet"/>
         <w:ind w:left="1440"/>
         <w:rPr>
-          <w:rFonts w:ascii="Calibri" w:hAnsi="Calibri"/>
-          <w:b/>
-          <w:sz w:val="22"/>
-          <w:szCs w:val="22"/>
-        </w:rPr>
-      </w:pPr>
-      <w:r>
-        <w:rPr>
-          <w:rFonts w:ascii="Calibri" w:hAnsi="Calibri"/>
+          <w:rFonts w:ascii="Consolas" w:hAnsi="Consolas"/>
+          <w:b/>
+          <w:sz w:val="22"/>
+          <w:szCs w:val="22"/>
+        </w:rPr>
+      </w:pPr>
+      <w:r>
+        <w:rPr>
+          <w:rFonts w:ascii="Consolas" w:hAnsi="Consolas"/>
           <w:b/>
           <w:sz w:val="22"/>
           <w:szCs w:val="22"/>
@@ -3735,15 +3954,15 @@
         <w:pStyle w:val="CodeSnippet"/>
         <w:ind w:left="1440"/>
         <w:rPr>
-          <w:rFonts w:ascii="Calibri" w:hAnsi="Calibri"/>
-          <w:b/>
-          <w:sz w:val="22"/>
-          <w:szCs w:val="22"/>
-        </w:rPr>
-      </w:pPr>
-      <w:r>
-        <w:rPr>
-          <w:rFonts w:ascii="Calibri" w:hAnsi="Calibri"/>
+          <w:rFonts w:ascii="Consolas" w:hAnsi="Consolas"/>
+          <w:b/>
+          <w:sz w:val="22"/>
+          <w:szCs w:val="22"/>
+        </w:rPr>
+      </w:pPr>
+      <w:r>
+        <w:rPr>
+          <w:rFonts w:ascii="Consolas" w:hAnsi="Consolas"/>
           <w:b/>
           <w:sz w:val="22"/>
           <w:szCs w:val="22"/>
@@ -3772,50 +3991,6 @@
           <w:szCs w:val="22"/>
         </w:rPr>
       </w:pPr>
-      <w:r>
-        <w:rPr>
-          <w:rFonts w:ascii="Calibri" w:hAnsi="Calibri"/>
-          <w:sz w:val="22"/>
-          <w:szCs w:val="22"/>
-        </w:rPr>
-        <w:t xml:space="preserve">8. Git clones the </w:t>
-      </w:r>
-      <w:proofErr w:type="spellStart"/>
-      <w:r>
-        <w:rPr>
-          <w:rFonts w:ascii="Calibri" w:hAnsi="Calibri"/>
-          <w:sz w:val="22"/>
-          <w:szCs w:val="22"/>
-        </w:rPr>
-        <w:t>sub_ui</w:t>
-      </w:r>
-      <w:proofErr w:type="spellEnd"/>
-      <w:r>
-        <w:rPr>
-          <w:rFonts w:ascii="Calibri" w:hAnsi="Calibri"/>
-          <w:sz w:val="22"/>
-          <w:szCs w:val="22"/>
-        </w:rPr>
-        <w:t xml:space="preserve"> code into the submodule. Look at the </w:t>
-      </w:r>
-      <w:proofErr w:type="spellStart"/>
-      <w:r>
-        <w:rPr>
-          <w:rFonts w:ascii="Calibri" w:hAnsi="Calibri"/>
-          <w:sz w:val="22"/>
-          <w:szCs w:val="22"/>
-        </w:rPr>
-        <w:t>sub_ui</w:t>
-      </w:r>
-      <w:proofErr w:type="spellEnd"/>
-      <w:r>
-        <w:rPr>
-          <w:rFonts w:ascii="Calibri" w:hAnsi="Calibri"/>
-          <w:sz w:val="22"/>
-          <w:szCs w:val="22"/>
-        </w:rPr>
-        <w:t xml:space="preserve"> subdirectory to see the contents, and then run the submodule status command again. </w:t>
-      </w:r>
     </w:p>
     <w:p>
       <w:pPr>
@@ -3827,26 +4002,81 @@
           <w:szCs w:val="22"/>
         </w:rPr>
       </w:pPr>
+      <w:r>
+        <w:rPr>
+          <w:rFonts w:ascii="Calibri" w:hAnsi="Calibri"/>
+          <w:sz w:val="22"/>
+          <w:szCs w:val="22"/>
+        </w:rPr>
+        <w:lastRenderedPageBreak/>
+        <w:t xml:space="preserve">8. Git clones the </w:t>
+      </w:r>
+      <w:proofErr w:type="spellStart"/>
+      <w:r>
+        <w:rPr>
+          <w:rFonts w:ascii="Calibri" w:hAnsi="Calibri"/>
+          <w:sz w:val="22"/>
+          <w:szCs w:val="22"/>
+        </w:rPr>
+        <w:t>sub_ui</w:t>
+      </w:r>
+      <w:proofErr w:type="spellEnd"/>
+      <w:r>
+        <w:rPr>
+          <w:rFonts w:ascii="Calibri" w:hAnsi="Calibri"/>
+          <w:sz w:val="22"/>
+          <w:szCs w:val="22"/>
+        </w:rPr>
+        <w:t xml:space="preserve"> code into the submodule. Look at the </w:t>
+      </w:r>
+      <w:proofErr w:type="spellStart"/>
+      <w:r>
+        <w:rPr>
+          <w:rFonts w:ascii="Calibri" w:hAnsi="Calibri"/>
+          <w:sz w:val="22"/>
+          <w:szCs w:val="22"/>
+        </w:rPr>
+        <w:t>sub_ui</w:t>
+      </w:r>
+      <w:proofErr w:type="spellEnd"/>
+      <w:r>
+        <w:rPr>
+          <w:rFonts w:ascii="Calibri" w:hAnsi="Calibri"/>
+          <w:sz w:val="22"/>
+          <w:szCs w:val="22"/>
+        </w:rPr>
+        <w:t xml:space="preserve"> subdirectory to see the contents, and then run the submodule status command again. </w:t>
+      </w:r>
+    </w:p>
+    <w:p>
+      <w:pPr>
+        <w:pStyle w:val="ListNumbered"/>
+        <w:ind w:left="360"/>
+        <w:rPr>
+          <w:rFonts w:ascii="Calibri" w:hAnsi="Calibri"/>
+          <w:sz w:val="22"/>
+          <w:szCs w:val="22"/>
+        </w:rPr>
+      </w:pPr>
     </w:p>
     <w:p>
       <w:pPr>
         <w:pStyle w:val="CodeSnippet"/>
         <w:ind w:left="1440"/>
         <w:rPr>
-          <w:rFonts w:ascii="Calibri" w:hAnsi="Calibri"/>
-          <w:b/>
-          <w:sz w:val="22"/>
-          <w:szCs w:val="22"/>
-        </w:rPr>
-      </w:pPr>
-      <w:r>
-        <w:rPr>
-          <w:rFonts w:ascii="Calibri" w:hAnsi="Calibri"/>
-          <w:b/>
-          <w:sz w:val="22"/>
-          <w:szCs w:val="22"/>
-        </w:rPr>
-        <w:lastRenderedPageBreak/>
+          <w:rFonts w:ascii="Consolas" w:hAnsi="Consolas"/>
+          <w:b/>
+          <w:sz w:val="22"/>
+          <w:szCs w:val="22"/>
+        </w:rPr>
+      </w:pPr>
+      <w:r>
+        <w:rPr>
+          <w:rFonts w:ascii="Consolas" w:hAnsi="Consolas"/>
+          <w:b/>
+          <w:sz w:val="22"/>
+          <w:szCs w:val="22"/>
+        </w:rPr>
         <w:t>$ ls sub_ui</w:t>
       </w:r>
     </w:p>
@@ -3855,15 +4085,15 @@
         <w:pStyle w:val="CodeSnippet"/>
         <w:ind w:left="1440"/>
         <w:rPr>
-          <w:rFonts w:ascii="Calibri" w:hAnsi="Calibri"/>
-          <w:b/>
-          <w:sz w:val="22"/>
-          <w:szCs w:val="22"/>
-        </w:rPr>
-      </w:pPr>
-      <w:r>
-        <w:rPr>
-          <w:rFonts w:ascii="Calibri" w:hAnsi="Calibri"/>
+          <w:rFonts w:ascii="Consolas" w:hAnsi="Consolas"/>
+          <w:b/>
+          <w:sz w:val="22"/>
+          <w:szCs w:val="22"/>
+        </w:rPr>
+      </w:pPr>
+      <w:r>
+        <w:rPr>
+          <w:rFonts w:ascii="Consolas" w:hAnsi="Consolas"/>
           <w:b/>
           <w:sz w:val="22"/>
           <w:szCs w:val="22"/>
@@ -3948,15 +4178,15 @@
         <w:pStyle w:val="ListNumbered"/>
         <w:ind w:left="1080"/>
         <w:rPr>
-          <w:rFonts w:ascii="Calibri" w:hAnsi="Calibri"/>
-          <w:b/>
-          <w:sz w:val="22"/>
-          <w:szCs w:val="22"/>
-        </w:rPr>
-      </w:pPr>
-      <w:r>
-        <w:rPr>
-          <w:rFonts w:ascii="Calibri" w:hAnsi="Calibri"/>
+          <w:rFonts w:ascii="Consolas" w:hAnsi="Consolas"/>
+          <w:b/>
+          <w:sz w:val="22"/>
+          <w:szCs w:val="22"/>
+        </w:rPr>
+      </w:pPr>
+      <w:r>
+        <w:rPr>
+          <w:rFonts w:ascii="Consolas" w:hAnsi="Consolas"/>
           <w:b/>
           <w:sz w:val="22"/>
           <w:szCs w:val="22"/>
@@ -3966,7 +4196,7 @@
       <w:proofErr w:type="spellStart"/>
       <w:r>
         <w:rPr>
-          <w:rFonts w:ascii="Calibri" w:hAnsi="Calibri"/>
+          <w:rFonts w:ascii="Consolas" w:hAnsi="Consolas"/>
           <w:b/>
           <w:sz w:val="22"/>
           <w:szCs w:val="22"/>
@@ -3976,7 +4206,7 @@
       <w:proofErr w:type="spellEnd"/>
       <w:r>
         <w:rPr>
-          <w:rFonts w:ascii="Calibri" w:hAnsi="Calibri"/>
+          <w:rFonts w:ascii="Consolas" w:hAnsi="Consolas"/>
           <w:b/>
           <w:sz w:val="22"/>
           <w:szCs w:val="22"/>
@@ -3989,7 +4219,7 @@
         <w:pStyle w:val="ListNumbered"/>
         <w:ind w:left="1080"/>
         <w:rPr>
-          <w:rFonts w:ascii="Calibri" w:hAnsi="Calibri"/>
+          <w:rFonts w:ascii="Consolas" w:hAnsi="Consolas"/>
           <w:b/>
           <w:sz w:val="22"/>
           <w:szCs w:val="22"/>
@@ -4001,15 +4231,15 @@
         <w:pStyle w:val="ListNumbered"/>
         <w:ind w:left="1080"/>
         <w:rPr>
-          <w:rFonts w:ascii="Calibri" w:hAnsi="Calibri"/>
-          <w:b/>
-          <w:sz w:val="22"/>
-          <w:szCs w:val="22"/>
-        </w:rPr>
-      </w:pPr>
-      <w:r>
-        <w:rPr>
-          <w:rFonts w:ascii="Calibri" w:hAnsi="Calibri"/>
+          <w:rFonts w:ascii="Consolas" w:hAnsi="Consolas"/>
+          <w:b/>
+          <w:sz w:val="22"/>
+          <w:szCs w:val="22"/>
+        </w:rPr>
+      </w:pPr>
+      <w:r>
+        <w:rPr>
+          <w:rFonts w:ascii="Consolas" w:hAnsi="Consolas"/>
           <w:b/>
           <w:sz w:val="22"/>
           <w:szCs w:val="22"/>
@@ -4020,7 +4250,7 @@
       <w:proofErr w:type="spellStart"/>
       <w:r>
         <w:rPr>
-          <w:rFonts w:ascii="Calibri" w:hAnsi="Calibri"/>
+          <w:rFonts w:ascii="Consolas" w:hAnsi="Consolas"/>
           <w:b/>
           <w:sz w:val="22"/>
           <w:szCs w:val="22"/>
@@ -4034,7 +4264,7 @@
         <w:pStyle w:val="ListNumbered"/>
         <w:ind w:left="1080"/>
         <w:rPr>
-          <w:rFonts w:ascii="Calibri" w:hAnsi="Calibri"/>
+          <w:rFonts w:ascii="Consolas" w:hAnsi="Consolas"/>
           <w:b/>
           <w:sz w:val="22"/>
           <w:szCs w:val="22"/>
@@ -4046,15 +4276,15 @@
         <w:pStyle w:val="ListNumbered"/>
         <w:ind w:left="1080"/>
         <w:rPr>
-          <w:rFonts w:ascii="Calibri" w:hAnsi="Calibri"/>
-          <w:b/>
-          <w:sz w:val="22"/>
-          <w:szCs w:val="22"/>
-        </w:rPr>
-      </w:pPr>
-      <w:r>
-        <w:rPr>
-          <w:rFonts w:ascii="Calibri" w:hAnsi="Calibri"/>
+          <w:rFonts w:ascii="Consolas" w:hAnsi="Consolas"/>
+          <w:b/>
+          <w:sz w:val="22"/>
+          <w:szCs w:val="22"/>
+        </w:rPr>
+      </w:pPr>
+      <w:r>
+        <w:rPr>
+          <w:rFonts w:ascii="Consolas" w:hAnsi="Consolas"/>
           <w:b/>
           <w:sz w:val="22"/>
           <w:szCs w:val="22"/>
@@ -4067,7 +4297,7 @@
         <w:pStyle w:val="ListNumbered"/>
         <w:ind w:left="1080"/>
         <w:rPr>
-          <w:rFonts w:ascii="Calibri" w:hAnsi="Calibri"/>
+          <w:rFonts w:ascii="Consolas" w:hAnsi="Consolas"/>
           <w:b/>
           <w:sz w:val="22"/>
           <w:szCs w:val="22"/>
@@ -4080,7 +4310,7 @@
         <w:ind w:left="1080"/>
         <w:rPr>
           <w:rStyle w:val="InlineCode"/>
-          <w:rFonts w:ascii="Calibri" w:eastAsiaTheme="minorHAnsi" w:hAnsi="Calibri"/>
+          <w:rFonts w:ascii="Consolas" w:eastAsiaTheme="minorHAnsi" w:hAnsi="Consolas"/>
           <w:b/>
           <w:sz w:val="22"/>
           <w:szCs w:val="22"/>
@@ -4089,7 +4319,7 @@
       <w:r>
         <w:rPr>
           <w:rStyle w:val="InlineCode"/>
-          <w:rFonts w:ascii="Calibri" w:eastAsiaTheme="minorHAnsi" w:hAnsi="Calibri"/>
+          <w:rFonts w:ascii="Consolas" w:eastAsiaTheme="minorHAnsi" w:hAnsi="Consolas"/>
           <w:b/>
           <w:sz w:val="22"/>
           <w:szCs w:val="22"/>
@@ -4102,7 +4332,7 @@
         <w:pStyle w:val="ListPara"/>
         <w:ind w:left="1080"/>
         <w:rPr>
-          <w:rFonts w:ascii="Calibri" w:hAnsi="Calibri"/>
+          <w:rFonts w:ascii="Consolas" w:hAnsi="Consolas"/>
           <w:b/>
           <w:sz w:val="22"/>
           <w:szCs w:val="22"/>
@@ -4114,15 +4344,15 @@
         <w:pStyle w:val="ListPara"/>
         <w:ind w:left="1080"/>
         <w:rPr>
-          <w:rFonts w:ascii="Calibri" w:hAnsi="Calibri"/>
-          <w:b/>
-          <w:sz w:val="22"/>
-          <w:szCs w:val="22"/>
-        </w:rPr>
-      </w:pPr>
-      <w:r>
-        <w:rPr>
-          <w:rFonts w:ascii="Calibri" w:hAnsi="Calibri"/>
+          <w:rFonts w:ascii="Consolas" w:hAnsi="Consolas"/>
+          <w:b/>
+          <w:sz w:val="22"/>
+          <w:szCs w:val="22"/>
+        </w:rPr>
+      </w:pPr>
+      <w:r>
+        <w:rPr>
+          <w:rFonts w:ascii="Consolas" w:hAnsi="Consolas"/>
           <w:b/>
           <w:sz w:val="22"/>
           <w:szCs w:val="22"/>
@@ -4136,7 +4366,7 @@
         <w:ind w:left="1080"/>
         <w:rPr>
           <w:rStyle w:val="InlineCode"/>
-          <w:rFonts w:ascii="Calibri" w:eastAsiaTheme="minorHAnsi" w:hAnsi="Calibri"/>
+          <w:rFonts w:ascii="Consolas" w:eastAsiaTheme="minorHAnsi" w:hAnsi="Consolas"/>
           <w:b/>
           <w:sz w:val="22"/>
           <w:szCs w:val="22"/>
@@ -4149,7 +4379,7 @@
         <w:ind w:left="1080"/>
         <w:rPr>
           <w:rStyle w:val="InlineCode"/>
-          <w:rFonts w:ascii="Calibri" w:eastAsiaTheme="minorHAnsi" w:hAnsi="Calibri"/>
+          <w:rFonts w:ascii="Consolas" w:eastAsiaTheme="minorHAnsi" w:hAnsi="Consolas"/>
           <w:b/>
           <w:sz w:val="22"/>
           <w:szCs w:val="22"/>
@@ -4158,7 +4388,7 @@
       <w:r>
         <w:rPr>
           <w:rStyle w:val="InlineCode"/>
-          <w:rFonts w:ascii="Calibri" w:eastAsiaTheme="minorHAnsi" w:hAnsi="Calibri"/>
+          <w:rFonts w:ascii="Consolas" w:eastAsiaTheme="minorHAnsi" w:hAnsi="Consolas"/>
           <w:b/>
           <w:sz w:val="22"/>
           <w:szCs w:val="22"/>
@@ -4174,7 +4404,7 @@
         </w:tabs>
         <w:ind w:left="1080"/>
         <w:rPr>
-          <w:rFonts w:ascii="Calibri" w:eastAsiaTheme="minorHAnsi" w:hAnsi="Calibri"/>
+          <w:rFonts w:ascii="Consolas" w:eastAsiaTheme="minorHAnsi" w:hAnsi="Consolas"/>
           <w:b/>
           <w:sz w:val="22"/>
           <w:szCs w:val="22"/>
@@ -4189,15 +4419,15 @@
         </w:tabs>
         <w:ind w:left="1080"/>
         <w:rPr>
-          <w:rFonts w:ascii="Calibri" w:eastAsiaTheme="minorHAnsi" w:hAnsi="Calibri"/>
-          <w:b/>
-          <w:sz w:val="22"/>
-          <w:szCs w:val="22"/>
-        </w:rPr>
-      </w:pPr>
-      <w:r>
-        <w:rPr>
-          <w:rFonts w:ascii="Calibri" w:eastAsiaTheme="minorHAnsi" w:hAnsi="Calibri"/>
+          <w:rFonts w:ascii="Consolas" w:eastAsiaTheme="minorHAnsi" w:hAnsi="Consolas"/>
+          <w:b/>
+          <w:sz w:val="22"/>
+          <w:szCs w:val="22"/>
+        </w:rPr>
+      </w:pPr>
+      <w:r>
+        <w:rPr>
+          <w:rFonts w:ascii="Consolas" w:eastAsiaTheme="minorHAnsi" w:hAnsi="Consolas"/>
           <w:b/>
           <w:sz w:val="22"/>
           <w:szCs w:val="22"/>
@@ -4207,7 +4437,7 @@
       <w:proofErr w:type="spellStart"/>
       <w:r>
         <w:rPr>
-          <w:rFonts w:ascii="Calibri" w:eastAsiaTheme="minorHAnsi" w:hAnsi="Calibri"/>
+          <w:rFonts w:ascii="Consolas" w:eastAsiaTheme="minorHAnsi" w:hAnsi="Consolas"/>
           <w:b/>
           <w:sz w:val="22"/>
           <w:szCs w:val="22"/>
@@ -4217,7 +4447,7 @@
       <w:proofErr w:type="spellEnd"/>
       <w:r>
         <w:rPr>
-          <w:rFonts w:ascii="Calibri" w:eastAsiaTheme="minorHAnsi" w:hAnsi="Calibri"/>
+          <w:rFonts w:ascii="Consolas" w:eastAsiaTheme="minorHAnsi" w:hAnsi="Consolas"/>
           <w:b/>
           <w:sz w:val="22"/>
           <w:szCs w:val="22"/>
@@ -4246,7 +4476,7 @@
         <w:tabs>
           <w:tab w:val="left" w:pos="1800"/>
         </w:tabs>
-        <w:ind w:left="1080"/>
+        <w:ind w:left="0" w:firstLine="0"/>
         <w:rPr>
           <w:rFonts w:ascii="Calibri" w:eastAsiaTheme="minorHAnsi" w:hAnsi="Calibri"/>
           <w:b/>
@@ -4254,6 +4484,15 @@
           <w:szCs w:val="22"/>
         </w:rPr>
       </w:pPr>
+      <w:r>
+        <w:rPr>
+          <w:rFonts w:ascii="Calibri" w:eastAsiaTheme="minorHAnsi" w:hAnsi="Calibri"/>
+          <w:b/>
+          <w:sz w:val="22"/>
+          <w:szCs w:val="22"/>
+        </w:rPr>
+        <w:t xml:space="preserve">      </w:t>
+      </w:r>
       <w:r>
         <w:rPr>
           <w:rFonts w:ascii="Calibri" w:eastAsiaTheme="minorHAnsi" w:hAnsi="Calibri"/>
@@ -4313,15 +4552,15 @@
         <w:pStyle w:val="CodeSnippet"/>
         <w:ind w:left="1440"/>
         <w:rPr>
-          <w:rFonts w:ascii="Calibri" w:hAnsi="Calibri"/>
-          <w:b/>
-          <w:sz w:val="22"/>
-          <w:szCs w:val="22"/>
-        </w:rPr>
-      </w:pPr>
-      <w:r>
-        <w:rPr>
-          <w:rFonts w:ascii="Calibri" w:hAnsi="Calibri"/>
+          <w:rFonts w:ascii="Consolas" w:hAnsi="Consolas"/>
+          <w:b/>
+          <w:sz w:val="22"/>
+          <w:szCs w:val="22"/>
+        </w:rPr>
+      </w:pPr>
+      <w:r>
+        <w:rPr>
+          <w:rFonts w:ascii="Consolas" w:hAnsi="Consolas"/>
           <w:b/>
           <w:sz w:val="22"/>
           <w:szCs w:val="22"/>
@@ -4364,7 +4603,7 @@
         <w:pStyle w:val="ListNumbered"/>
         <w:ind w:left="360"/>
         <w:rPr>
-          <w:rFonts w:ascii="Calibri" w:hAnsi="Calibri"/>
+          <w:rFonts w:ascii="Consolas" w:hAnsi="Consolas"/>
           <w:sz w:val="22"/>
           <w:szCs w:val="22"/>
         </w:rPr>
@@ -4375,15 +4614,15 @@
         <w:pStyle w:val="CodeSnippet"/>
         <w:ind w:left="1440"/>
         <w:rPr>
-          <w:rFonts w:ascii="Calibri" w:hAnsi="Calibri"/>
-          <w:b/>
-          <w:sz w:val="22"/>
-          <w:szCs w:val="22"/>
-        </w:rPr>
-      </w:pPr>
-      <w:r>
-        <w:rPr>
-          <w:rFonts w:ascii="Calibri" w:hAnsi="Calibri"/>
+          <w:rFonts w:ascii="Consolas" w:hAnsi="Consolas"/>
+          <w:b/>
+          <w:sz w:val="22"/>
+          <w:szCs w:val="22"/>
+        </w:rPr>
+      </w:pPr>
+      <w:r>
+        <w:rPr>
+          <w:rFonts w:ascii="Consolas" w:hAnsi="Consolas"/>
           <w:b/>
           <w:sz w:val="22"/>
           <w:szCs w:val="22"/>
@@ -4437,15 +4676,15 @@
         <w:pStyle w:val="CodeSnippet"/>
         <w:ind w:left="1440"/>
         <w:rPr>
-          <w:rFonts w:ascii="Calibri" w:hAnsi="Calibri"/>
-          <w:b/>
-          <w:sz w:val="22"/>
-          <w:szCs w:val="22"/>
-        </w:rPr>
-      </w:pPr>
-      <w:r>
-        <w:rPr>
-          <w:rFonts w:ascii="Calibri" w:hAnsi="Calibri"/>
+          <w:rFonts w:ascii="Consolas" w:hAnsi="Consolas"/>
+          <w:b/>
+          <w:sz w:val="22"/>
+          <w:szCs w:val="22"/>
+        </w:rPr>
+      </w:pPr>
+      <w:r>
+        <w:rPr>
+          <w:rFonts w:ascii="Consolas" w:hAnsi="Consolas"/>
           <w:b/>
           <w:sz w:val="22"/>
           <w:szCs w:val="22"/>
@@ -4458,15 +4697,15 @@
         <w:pStyle w:val="CodeSnippet"/>
         <w:ind w:left="1440"/>
         <w:rPr>
-          <w:rFonts w:ascii="Calibri" w:hAnsi="Calibri"/>
-          <w:b/>
-          <w:sz w:val="22"/>
-          <w:szCs w:val="22"/>
-        </w:rPr>
-      </w:pPr>
-      <w:r>
-        <w:rPr>
-          <w:rFonts w:ascii="Calibri" w:hAnsi="Calibri"/>
+          <w:rFonts w:ascii="Consolas" w:hAnsi="Consolas"/>
+          <w:b/>
+          <w:sz w:val="22"/>
+          <w:szCs w:val="22"/>
+        </w:rPr>
+      </w:pPr>
+      <w:r>
+        <w:rPr>
+          <w:rFonts w:ascii="Consolas" w:hAnsi="Consolas"/>
           <w:b/>
           <w:sz w:val="22"/>
           <w:szCs w:val="22"/>
@@ -4520,19 +4759,20 @@
         <w:pStyle w:val="CodeSnippet"/>
         <w:ind w:left="1440"/>
         <w:rPr>
-          <w:rFonts w:ascii="Calibri" w:hAnsi="Calibri"/>
-          <w:b/>
-          <w:sz w:val="22"/>
-          <w:szCs w:val="22"/>
-        </w:rPr>
-      </w:pPr>
-      <w:r>
-        <w:rPr>
-          <w:rFonts w:ascii="Calibri" w:hAnsi="Calibri"/>
-          <w:b/>
-          <w:sz w:val="22"/>
-          <w:szCs w:val="22"/>
-        </w:rPr>
+          <w:rFonts w:ascii="Consolas" w:hAnsi="Consolas"/>
+          <w:b/>
+          <w:sz w:val="22"/>
+          <w:szCs w:val="22"/>
+        </w:rPr>
+      </w:pPr>
+      <w:r>
+        <w:rPr>
+          <w:rFonts w:ascii="Consolas" w:hAnsi="Consolas"/>
+          <w:b/>
+          <w:sz w:val="22"/>
+          <w:szCs w:val="22"/>
+        </w:rPr>
+        <w:lastRenderedPageBreak/>
         <w:t>$ git status</w:t>
       </w:r>
     </w:p>
@@ -4563,7 +4803,6 @@
           <w:sz w:val="22"/>
           <w:szCs w:val="22"/>
         </w:rPr>
-        <w:lastRenderedPageBreak/>
         <w:t xml:space="preserve">14. The status command gives you much more information about what’s changed. It tells you that the </w:t>
       </w:r>
       <w:proofErr w:type="spellStart"/>
@@ -4619,15 +4858,15 @@
         <w:pStyle w:val="CodeSnippet"/>
         <w:ind w:left="1440"/>
         <w:rPr>
-          <w:rFonts w:ascii="Calibri" w:hAnsi="Calibri"/>
-          <w:b/>
-          <w:sz w:val="22"/>
-          <w:szCs w:val="22"/>
-        </w:rPr>
-      </w:pPr>
-      <w:r>
-        <w:rPr>
-          <w:rFonts w:ascii="Calibri" w:hAnsi="Calibri"/>
+          <w:rFonts w:ascii="Consolas" w:hAnsi="Consolas"/>
+          <w:b/>
+          <w:sz w:val="22"/>
+          <w:szCs w:val="22"/>
+        </w:rPr>
+      </w:pPr>
+      <w:r>
+        <w:rPr>
+          <w:rFonts w:ascii="Consolas" w:hAnsi="Consolas"/>
           <w:b/>
           <w:sz w:val="22"/>
           <w:szCs w:val="22"/>
@@ -4640,15 +4879,15 @@
         <w:pStyle w:val="CodeSnippet"/>
         <w:ind w:left="1440"/>
         <w:rPr>
-          <w:rFonts w:ascii="Calibri" w:hAnsi="Calibri"/>
-          <w:b/>
-          <w:sz w:val="22"/>
-          <w:szCs w:val="22"/>
-        </w:rPr>
-      </w:pPr>
-      <w:r>
-        <w:rPr>
-          <w:rFonts w:ascii="Calibri" w:hAnsi="Calibri"/>
+          <w:rFonts w:ascii="Consolas" w:hAnsi="Consolas"/>
+          <w:b/>
+          <w:sz w:val="22"/>
+          <w:szCs w:val="22"/>
+        </w:rPr>
+      </w:pPr>
+      <w:r>
+        <w:rPr>
+          <w:rFonts w:ascii="Consolas" w:hAnsi="Consolas"/>
           <w:b/>
           <w:sz w:val="22"/>
           <w:szCs w:val="22"/>
@@ -4720,15 +4959,15 @@
         <w:pStyle w:val="CodeSnippet"/>
         <w:ind w:left="1440"/>
         <w:rPr>
-          <w:rFonts w:ascii="Calibri" w:hAnsi="Calibri"/>
-          <w:b/>
-          <w:sz w:val="22"/>
-          <w:szCs w:val="22"/>
-        </w:rPr>
-      </w:pPr>
-      <w:r>
-        <w:rPr>
-          <w:rFonts w:ascii="Calibri" w:hAnsi="Calibri"/>
+          <w:rFonts w:ascii="Consolas" w:hAnsi="Consolas"/>
+          <w:b/>
+          <w:sz w:val="22"/>
+          <w:szCs w:val="22"/>
+        </w:rPr>
+      </w:pPr>
+      <w:r>
+        <w:rPr>
+          <w:rFonts w:ascii="Consolas" w:hAnsi="Consolas"/>
           <w:b/>
           <w:sz w:val="22"/>
           <w:szCs w:val="22"/>
@@ -4741,15 +4980,15 @@
         <w:pStyle w:val="CodeSnippet"/>
         <w:ind w:left="1440"/>
         <w:rPr>
-          <w:rFonts w:ascii="Calibri" w:hAnsi="Calibri"/>
-          <w:b/>
-          <w:sz w:val="22"/>
-          <w:szCs w:val="22"/>
-        </w:rPr>
-      </w:pPr>
-      <w:r>
-        <w:rPr>
-          <w:rFonts w:ascii="Calibri" w:hAnsi="Calibri"/>
+          <w:rFonts w:ascii="Consolas" w:hAnsi="Consolas"/>
+          <w:b/>
+          <w:sz w:val="22"/>
+          <w:szCs w:val="22"/>
+        </w:rPr>
+      </w:pPr>
+      <w:r>
+        <w:rPr>
+          <w:rFonts w:ascii="Consolas" w:hAnsi="Consolas"/>
           <w:b/>
           <w:sz w:val="22"/>
           <w:szCs w:val="22"/>
@@ -5064,17 +5303,25 @@
     <w:p>
       <w:pPr>
         <w:pStyle w:val="CodeSnippet"/>
-        <w:ind w:left="1440"/>
-        <w:rPr>
-          <w:rFonts w:asciiTheme="minorHAnsi" w:eastAsiaTheme="minorHAnsi" w:hAnsiTheme="minorHAnsi"/>
-          <w:b/>
-          <w:sz w:val="22"/>
-          <w:szCs w:val="22"/>
-        </w:rPr>
-      </w:pPr>
-      <w:r>
-        <w:rPr>
-          <w:rFonts w:asciiTheme="minorHAnsi" w:eastAsiaTheme="minorHAnsi" w:hAnsiTheme="minorHAnsi"/>
+        <w:rPr>
+          <w:rFonts w:ascii="Consolas" w:eastAsiaTheme="minorHAnsi" w:hAnsi="Consolas"/>
+          <w:b/>
+          <w:sz w:val="22"/>
+          <w:szCs w:val="22"/>
+        </w:rPr>
+      </w:pPr>
+      <w:r>
+        <w:rPr>
+          <w:rFonts w:ascii="Consolas" w:eastAsiaTheme="minorHAnsi" w:hAnsi="Consolas"/>
+          <w:b/>
+          <w:sz w:val="22"/>
+          <w:szCs w:val="22"/>
+        </w:rPr>
+        <w:t xml:space="preserve">   </w:t>
+      </w:r>
+      <w:r>
+        <w:rPr>
+          <w:rFonts w:ascii="Consolas" w:eastAsiaTheme="minorHAnsi" w:hAnsi="Consolas"/>
           <w:b/>
           <w:sz w:val="22"/>
           <w:szCs w:val="22"/>
@@ -5087,7 +5334,7 @@
         <w:pStyle w:val="CodeSnippet"/>
         <w:ind w:left="360"/>
         <w:rPr>
-          <w:rFonts w:asciiTheme="minorHAnsi" w:eastAsiaTheme="minorHAnsi" w:hAnsiTheme="minorHAnsi"/>
+          <w:rFonts w:ascii="Consolas" w:eastAsiaTheme="minorHAnsi" w:hAnsi="Consolas"/>
           <w:b/>
           <w:sz w:val="22"/>
           <w:szCs w:val="22"/>
@@ -5213,15 +5460,15 @@
         <w:pStyle w:val="CodeSnippet"/>
         <w:ind w:left="1440"/>
         <w:rPr>
-          <w:rFonts w:asciiTheme="minorHAnsi" w:eastAsiaTheme="minorHAnsi" w:hAnsiTheme="minorHAnsi"/>
-          <w:b/>
-          <w:sz w:val="22"/>
-          <w:szCs w:val="22"/>
-        </w:rPr>
-      </w:pPr>
-      <w:r>
-        <w:rPr>
-          <w:rFonts w:asciiTheme="minorHAnsi" w:eastAsiaTheme="minorHAnsi" w:hAnsiTheme="minorHAnsi"/>
+          <w:rFonts w:ascii="Consolas" w:eastAsiaTheme="minorHAnsi" w:hAnsi="Consolas"/>
+          <w:b/>
+          <w:sz w:val="22"/>
+          <w:szCs w:val="22"/>
+        </w:rPr>
+      </w:pPr>
+      <w:r>
+        <w:rPr>
+          <w:rFonts w:ascii="Consolas" w:eastAsiaTheme="minorHAnsi" w:hAnsi="Consolas"/>
           <w:b/>
           <w:sz w:val="22"/>
           <w:szCs w:val="22"/>
@@ -5234,15 +5481,15 @@
         <w:pStyle w:val="CodeSnippet"/>
         <w:ind w:left="1440"/>
         <w:rPr>
-          <w:rFonts w:asciiTheme="minorHAnsi" w:eastAsiaTheme="minorHAnsi" w:hAnsiTheme="minorHAnsi"/>
-          <w:b/>
-          <w:sz w:val="22"/>
-          <w:szCs w:val="22"/>
-        </w:rPr>
-      </w:pPr>
-      <w:r>
-        <w:rPr>
-          <w:rFonts w:asciiTheme="minorHAnsi" w:eastAsiaTheme="minorHAnsi" w:hAnsiTheme="minorHAnsi"/>
+          <w:rFonts w:ascii="Consolas" w:eastAsiaTheme="minorHAnsi" w:hAnsi="Consolas"/>
+          <w:b/>
+          <w:sz w:val="22"/>
+          <w:szCs w:val="22"/>
+        </w:rPr>
+      </w:pPr>
+      <w:r>
+        <w:rPr>
+          <w:rFonts w:ascii="Consolas" w:eastAsiaTheme="minorHAnsi" w:hAnsi="Consolas"/>
           <w:b/>
           <w:sz w:val="22"/>
           <w:szCs w:val="22"/>
@@ -5307,16 +5554,7 @@
           <w:sz w:val="22"/>
           <w:szCs w:val="22"/>
         </w:rPr>
-        <w:t xml:space="preserve">4. Now, you will see how to update a subproject that is included as a subtree when the remote repository is updated. </w:t>
-      </w:r>
-      <w:r>
-        <w:rPr>
-          <w:rFonts w:asciiTheme="minorHAnsi" w:eastAsiaTheme="minorHAnsi" w:hAnsiTheme="minorHAnsi"/>
-          <w:sz w:val="22"/>
-          <w:szCs w:val="22"/>
-        </w:rPr>
-        <w:lastRenderedPageBreak/>
-        <w:t xml:space="preserve">First, clone the </w:t>
+        <w:t xml:space="preserve">4. Now, you will see how to update a subproject that is included as a subtree when the remote repository is updated. First, clone the </w:t>
       </w:r>
       <w:proofErr w:type="spellStart"/>
       <w:r>
@@ -5342,7 +5580,7 @@
         <w:pStyle w:val="ListNumbered"/>
         <w:ind w:left="360"/>
         <w:rPr>
-          <w:rFonts w:asciiTheme="minorHAnsi" w:eastAsiaTheme="minorHAnsi" w:hAnsiTheme="minorHAnsi"/>
+          <w:rFonts w:ascii="Consolas" w:eastAsiaTheme="minorHAnsi" w:hAnsi="Consolas"/>
           <w:sz w:val="22"/>
           <w:szCs w:val="22"/>
         </w:rPr>
@@ -5353,15 +5591,15 @@
         <w:pStyle w:val="CodeSnippet"/>
         <w:ind w:left="1440"/>
         <w:rPr>
-          <w:rFonts w:asciiTheme="minorHAnsi" w:eastAsiaTheme="minorHAnsi" w:hAnsiTheme="minorHAnsi"/>
-          <w:b/>
-          <w:sz w:val="22"/>
-          <w:szCs w:val="22"/>
-        </w:rPr>
-      </w:pPr>
-      <w:r>
-        <w:rPr>
-          <w:rFonts w:asciiTheme="minorHAnsi" w:eastAsiaTheme="minorHAnsi" w:hAnsiTheme="minorHAnsi"/>
+          <w:rFonts w:ascii="Consolas" w:eastAsiaTheme="minorHAnsi" w:hAnsi="Consolas"/>
+          <w:b/>
+          <w:sz w:val="22"/>
+          <w:szCs w:val="22"/>
+        </w:rPr>
+      </w:pPr>
+      <w:r>
+        <w:rPr>
+          <w:rFonts w:ascii="Consolas" w:eastAsiaTheme="minorHAnsi" w:hAnsi="Consolas"/>
           <w:b/>
           <w:sz w:val="22"/>
           <w:szCs w:val="22"/>
@@ -5374,15 +5612,15 @@
         <w:pStyle w:val="CodeSnippet"/>
         <w:ind w:left="1440"/>
         <w:rPr>
-          <w:rFonts w:asciiTheme="minorHAnsi" w:eastAsiaTheme="minorHAnsi" w:hAnsiTheme="minorHAnsi"/>
-          <w:b/>
-          <w:sz w:val="22"/>
-          <w:szCs w:val="22"/>
-        </w:rPr>
-      </w:pPr>
-      <w:r>
-        <w:rPr>
-          <w:rFonts w:asciiTheme="minorHAnsi" w:eastAsiaTheme="minorHAnsi" w:hAnsiTheme="minorHAnsi"/>
+          <w:rFonts w:ascii="Consolas" w:eastAsiaTheme="minorHAnsi" w:hAnsi="Consolas"/>
+          <w:b/>
+          <w:sz w:val="22"/>
+          <w:szCs w:val="22"/>
+        </w:rPr>
+      </w:pPr>
+      <w:r>
+        <w:rPr>
+          <w:rFonts w:ascii="Consolas" w:eastAsiaTheme="minorHAnsi" w:hAnsi="Consolas"/>
           <w:b/>
           <w:sz w:val="22"/>
           <w:szCs w:val="22"/>
@@ -5472,15 +5710,15 @@
         <w:pStyle w:val="CodeSnippet"/>
         <w:ind w:left="1440"/>
         <w:rPr>
-          <w:rFonts w:asciiTheme="minorHAnsi" w:hAnsiTheme="minorHAnsi"/>
-          <w:b/>
-          <w:sz w:val="22"/>
-          <w:szCs w:val="22"/>
-        </w:rPr>
-      </w:pPr>
-      <w:r>
-        <w:rPr>
-          <w:rFonts w:asciiTheme="minorHAnsi" w:hAnsiTheme="minorHAnsi"/>
+          <w:rFonts w:ascii="Consolas" w:hAnsi="Consolas"/>
+          <w:b/>
+          <w:sz w:val="22"/>
+          <w:szCs w:val="22"/>
+        </w:rPr>
+      </w:pPr>
+      <w:r>
+        <w:rPr>
+          <w:rFonts w:ascii="Consolas" w:hAnsi="Consolas"/>
           <w:b/>
           <w:sz w:val="22"/>
           <w:szCs w:val="22"/>
@@ -5493,15 +5731,15 @@
         <w:pStyle w:val="CodeSnippet"/>
         <w:ind w:left="1440"/>
         <w:rPr>
-          <w:rFonts w:asciiTheme="minorHAnsi" w:hAnsiTheme="minorHAnsi"/>
-          <w:b/>
-          <w:sz w:val="22"/>
-          <w:szCs w:val="22"/>
-        </w:rPr>
-      </w:pPr>
-      <w:r>
-        <w:rPr>
-          <w:rFonts w:asciiTheme="minorHAnsi" w:hAnsiTheme="minorHAnsi"/>
+          <w:rFonts w:ascii="Consolas" w:hAnsi="Consolas"/>
+          <w:b/>
+          <w:sz w:val="22"/>
+          <w:szCs w:val="22"/>
+        </w:rPr>
+      </w:pPr>
+      <w:r>
+        <w:rPr>
+          <w:rFonts w:ascii="Consolas" w:hAnsi="Consolas"/>
           <w:b/>
           <w:sz w:val="22"/>
           <w:szCs w:val="22"/>
@@ -5514,15 +5752,15 @@
         <w:pStyle w:val="CodeSnippet"/>
         <w:ind w:left="1440"/>
         <w:rPr>
-          <w:rFonts w:asciiTheme="minorHAnsi" w:hAnsiTheme="minorHAnsi"/>
-          <w:b/>
-          <w:sz w:val="22"/>
-          <w:szCs w:val="22"/>
-        </w:rPr>
-      </w:pPr>
-      <w:r>
-        <w:rPr>
-          <w:rFonts w:asciiTheme="minorHAnsi" w:hAnsiTheme="minorHAnsi"/>
+          <w:rFonts w:ascii="Consolas" w:hAnsi="Consolas"/>
+          <w:b/>
+          <w:sz w:val="22"/>
+          <w:szCs w:val="22"/>
+        </w:rPr>
+      </w:pPr>
+      <w:r>
+        <w:rPr>
+          <w:rFonts w:ascii="Consolas" w:hAnsi="Consolas"/>
           <w:b/>
           <w:sz w:val="22"/>
           <w:szCs w:val="22"/>
@@ -5535,15 +5773,15 @@
         <w:pStyle w:val="CodeSnippet"/>
         <w:ind w:left="1440"/>
         <w:rPr>
-          <w:rFonts w:asciiTheme="minorHAnsi" w:hAnsiTheme="minorHAnsi"/>
-          <w:b/>
-          <w:sz w:val="22"/>
-          <w:szCs w:val="22"/>
-        </w:rPr>
-      </w:pPr>
-      <w:r>
-        <w:rPr>
-          <w:rFonts w:asciiTheme="minorHAnsi" w:hAnsiTheme="minorHAnsi"/>
+          <w:rFonts w:ascii="Consolas" w:hAnsi="Consolas"/>
+          <w:b/>
+          <w:sz w:val="22"/>
+          <w:szCs w:val="22"/>
+        </w:rPr>
+      </w:pPr>
+      <w:r>
+        <w:rPr>
+          <w:rFonts w:ascii="Consolas" w:hAnsi="Consolas"/>
           <w:b/>
           <w:sz w:val="22"/>
           <w:szCs w:val="22"/>
@@ -5556,15 +5794,15 @@
         <w:pStyle w:val="CodeSnippet"/>
         <w:ind w:left="1440"/>
         <w:rPr>
-          <w:rFonts w:asciiTheme="minorHAnsi" w:hAnsiTheme="minorHAnsi"/>
-          <w:b/>
-          <w:sz w:val="22"/>
-          <w:szCs w:val="22"/>
-        </w:rPr>
-      </w:pPr>
-      <w:r>
-        <w:rPr>
-          <w:rFonts w:asciiTheme="minorHAnsi" w:hAnsiTheme="minorHAnsi"/>
+          <w:rFonts w:ascii="Consolas" w:hAnsi="Consolas"/>
+          <w:b/>
+          <w:sz w:val="22"/>
+          <w:szCs w:val="22"/>
+        </w:rPr>
+      </w:pPr>
+      <w:r>
+        <w:rPr>
+          <w:rFonts w:ascii="Consolas" w:hAnsi="Consolas"/>
           <w:b/>
           <w:sz w:val="22"/>
           <w:szCs w:val="22"/>
@@ -5655,15 +5893,15 @@
         <w:pStyle w:val="CodeSnippet"/>
         <w:ind w:left="1440"/>
         <w:rPr>
-          <w:rFonts w:asciiTheme="minorHAnsi" w:hAnsiTheme="minorHAnsi"/>
-          <w:b/>
-          <w:sz w:val="22"/>
-          <w:szCs w:val="22"/>
-        </w:rPr>
-      </w:pPr>
-      <w:r>
-        <w:rPr>
-          <w:rFonts w:asciiTheme="minorHAnsi" w:hAnsiTheme="minorHAnsi"/>
+          <w:rFonts w:ascii="Consolas" w:hAnsi="Consolas"/>
+          <w:b/>
+          <w:sz w:val="22"/>
+          <w:szCs w:val="22"/>
+        </w:rPr>
+      </w:pPr>
+      <w:r>
+        <w:rPr>
+          <w:rFonts w:ascii="Consolas" w:hAnsi="Consolas"/>
           <w:b/>
           <w:sz w:val="22"/>
           <w:szCs w:val="22"/>
@@ -5715,17 +5953,16 @@
     <w:p>
       <w:pPr>
         <w:pStyle w:val="CodeSnippet"/>
-        <w:ind w:left="1440"/>
-        <w:rPr>
-          <w:rFonts w:asciiTheme="minorHAnsi" w:hAnsiTheme="minorHAnsi"/>
-          <w:b/>
-          <w:sz w:val="22"/>
-          <w:szCs w:val="22"/>
-        </w:rPr>
-      </w:pPr>
-      <w:r>
-        <w:rPr>
-          <w:rFonts w:asciiTheme="minorHAnsi" w:hAnsiTheme="minorHAnsi"/>
+        <w:rPr>
+          <w:rFonts w:ascii="Consolas" w:hAnsi="Consolas"/>
+          <w:b/>
+          <w:sz w:val="22"/>
+          <w:szCs w:val="22"/>
+        </w:rPr>
+      </w:pPr>
+      <w:r>
+        <w:rPr>
+          <w:rFonts w:ascii="Consolas" w:hAnsi="Consolas"/>
           <w:b/>
           <w:sz w:val="22"/>
           <w:szCs w:val="22"/>
@@ -5855,7 +6092,7 @@
         </w:numPr>
         <w:ind w:left="1440"/>
         <w:rPr>
-          <w:rFonts w:asciiTheme="minorHAnsi" w:hAnsiTheme="minorHAnsi"/>
+          <w:rFonts w:ascii="Consolas" w:hAnsi="Consolas"/>
           <w:b/>
           <w:sz w:val="22"/>
           <w:szCs w:val="22"/>
@@ -5867,15 +6104,15 @@
         <w:pStyle w:val="CodeSnippet"/>
         <w:ind w:left="1440"/>
         <w:rPr>
-          <w:rFonts w:asciiTheme="minorHAnsi" w:eastAsiaTheme="minorHAnsi" w:hAnsiTheme="minorHAnsi"/>
-          <w:b/>
-          <w:sz w:val="22"/>
-          <w:szCs w:val="22"/>
-        </w:rPr>
-      </w:pPr>
-      <w:r>
-        <w:rPr>
-          <w:rFonts w:asciiTheme="minorHAnsi" w:eastAsiaTheme="minorHAnsi" w:hAnsiTheme="minorHAnsi"/>
+          <w:rFonts w:ascii="Consolas" w:eastAsiaTheme="minorHAnsi" w:hAnsi="Consolas"/>
+          <w:b/>
+          <w:sz w:val="22"/>
+          <w:szCs w:val="22"/>
+        </w:rPr>
+      </w:pPr>
+      <w:r>
+        <w:rPr>
+          <w:rFonts w:ascii="Consolas" w:eastAsiaTheme="minorHAnsi" w:hAnsi="Consolas"/>
           <w:b/>
           <w:sz w:val="22"/>
           <w:szCs w:val="22"/>
@@ -5985,7 +6222,7 @@
         <w:pStyle w:val="ListNumbered"/>
         <w:ind w:left="360"/>
         <w:rPr>
-          <w:rFonts w:asciiTheme="minorHAnsi" w:hAnsiTheme="minorHAnsi"/>
+          <w:rFonts w:ascii="Consolas" w:hAnsi="Consolas"/>
           <w:sz w:val="22"/>
           <w:szCs w:val="22"/>
         </w:rPr>
@@ -5996,15 +6233,15 @@
         <w:pStyle w:val="CodeSnippet"/>
         <w:ind w:left="1440"/>
         <w:rPr>
-          <w:rFonts w:asciiTheme="minorHAnsi" w:hAnsiTheme="minorHAnsi"/>
-          <w:b/>
-          <w:sz w:val="22"/>
-          <w:szCs w:val="22"/>
-        </w:rPr>
-      </w:pPr>
-      <w:r>
-        <w:rPr>
-          <w:rFonts w:asciiTheme="minorHAnsi" w:hAnsiTheme="minorHAnsi"/>
+          <w:rFonts w:ascii="Consolas" w:hAnsi="Consolas"/>
+          <w:b/>
+          <w:sz w:val="22"/>
+          <w:szCs w:val="22"/>
+        </w:rPr>
+      </w:pPr>
+      <w:r>
+        <w:rPr>
+          <w:rFonts w:ascii="Consolas" w:hAnsi="Consolas"/>
           <w:b/>
           <w:sz w:val="22"/>
           <w:szCs w:val="22"/>
@@ -6017,15 +6254,15 @@
         <w:pStyle w:val="CodeSnippet"/>
         <w:ind w:left="1440"/>
         <w:rPr>
-          <w:rFonts w:asciiTheme="minorHAnsi" w:hAnsiTheme="minorHAnsi"/>
-          <w:b/>
-          <w:sz w:val="22"/>
-          <w:szCs w:val="22"/>
-        </w:rPr>
-      </w:pPr>
-      <w:r>
-        <w:rPr>
-          <w:rFonts w:asciiTheme="minorHAnsi" w:hAnsiTheme="minorHAnsi"/>
+          <w:rFonts w:ascii="Consolas" w:hAnsi="Consolas"/>
+          <w:b/>
+          <w:sz w:val="22"/>
+          <w:szCs w:val="22"/>
+        </w:rPr>
+      </w:pPr>
+      <w:r>
+        <w:rPr>
+          <w:rFonts w:ascii="Consolas" w:hAnsi="Consolas"/>
           <w:b/>
           <w:sz w:val="22"/>
           <w:szCs w:val="22"/>
@@ -6068,7 +6305,7 @@
         <w:pStyle w:val="ListNumbered"/>
         <w:ind w:left="360"/>
         <w:rPr>
-          <w:rFonts w:asciiTheme="minorHAnsi" w:hAnsiTheme="minorHAnsi"/>
+          <w:rFonts w:ascii="Consolas" w:hAnsi="Consolas"/>
           <w:sz w:val="22"/>
           <w:szCs w:val="22"/>
         </w:rPr>
@@ -6079,41 +6316,33 @@
         <w:pStyle w:val="CodeSnippet"/>
         <w:ind w:left="1440"/>
         <w:rPr>
-          <w:rFonts w:asciiTheme="minorHAnsi" w:hAnsiTheme="minorHAnsi"/>
-          <w:b/>
-          <w:sz w:val="22"/>
-          <w:szCs w:val="22"/>
-        </w:rPr>
-      </w:pPr>
-      <w:r>
-        <w:rPr>
-          <w:rFonts w:asciiTheme="minorHAnsi" w:hAnsiTheme="minorHAnsi"/>
-          <w:b/>
-          <w:sz w:val="22"/>
-          <w:szCs w:val="22"/>
-        </w:rPr>
-        <w:t>$ cd sub_docs</w:t>
-      </w:r>
+          <w:rFonts w:ascii="Consolas" w:hAnsi="Consolas"/>
+          <w:b/>
+          <w:sz w:val="22"/>
+          <w:szCs w:val="22"/>
+        </w:rPr>
+      </w:pPr>
     </w:p>
     <w:p>
       <w:pPr>
         <w:pStyle w:val="CodeSnippet"/>
         <w:ind w:left="1440"/>
         <w:rPr>
-          <w:rFonts w:asciiTheme="minorHAnsi" w:hAnsiTheme="minorHAnsi"/>
-          <w:b/>
-          <w:sz w:val="22"/>
-          <w:szCs w:val="22"/>
-        </w:rPr>
-      </w:pPr>
-      <w:r>
-        <w:rPr>
-          <w:rFonts w:asciiTheme="minorHAnsi" w:hAnsiTheme="minorHAnsi"/>
-          <w:b/>
-          <w:sz w:val="22"/>
-          <w:szCs w:val="22"/>
-        </w:rPr>
-        <w:t xml:space="preserve">$ echo “update” &gt;&gt; readme.txt </w:t>
+          <w:rFonts w:ascii="Consolas" w:hAnsi="Consolas"/>
+          <w:b/>
+          <w:sz w:val="22"/>
+          <w:szCs w:val="22"/>
+        </w:rPr>
+      </w:pPr>
+      <w:r>
+        <w:rPr>
+          <w:rFonts w:ascii="Consolas" w:hAnsi="Consolas"/>
+          <w:b/>
+          <w:sz w:val="22"/>
+          <w:szCs w:val="22"/>
+        </w:rPr>
+        <w:lastRenderedPageBreak/>
+        <w:t>$ cd sub_docs</w:t>
       </w:r>
     </w:p>
     <w:p>
@@ -6121,15 +6350,36 @@
         <w:pStyle w:val="CodeSnippet"/>
         <w:ind w:left="1440"/>
         <w:rPr>
-          <w:rFonts w:asciiTheme="minorHAnsi" w:hAnsiTheme="minorHAnsi"/>
-          <w:b/>
-          <w:sz w:val="22"/>
-          <w:szCs w:val="22"/>
-        </w:rPr>
-      </w:pPr>
-      <w:r>
-        <w:rPr>
-          <w:rFonts w:asciiTheme="minorHAnsi" w:hAnsiTheme="minorHAnsi"/>
+          <w:rFonts w:ascii="Consolas" w:hAnsi="Consolas"/>
+          <w:b/>
+          <w:sz w:val="22"/>
+          <w:szCs w:val="22"/>
+        </w:rPr>
+      </w:pPr>
+      <w:r>
+        <w:rPr>
+          <w:rFonts w:ascii="Consolas" w:hAnsi="Consolas"/>
+          <w:b/>
+          <w:sz w:val="22"/>
+          <w:szCs w:val="22"/>
+        </w:rPr>
+        <w:t xml:space="preserve">$ echo “update” &gt;&gt; readme.txt </w:t>
+      </w:r>
+    </w:p>
+    <w:p>
+      <w:pPr>
+        <w:pStyle w:val="CodeSnippet"/>
+        <w:ind w:left="1440"/>
+        <w:rPr>
+          <w:rFonts w:ascii="Consolas" w:hAnsi="Consolas"/>
+          <w:b/>
+          <w:sz w:val="22"/>
+          <w:szCs w:val="22"/>
+        </w:rPr>
+      </w:pPr>
+      <w:r>
+        <w:rPr>
+          <w:rFonts w:ascii="Consolas" w:hAnsi="Consolas"/>
           <w:b/>
           <w:sz w:val="22"/>
           <w:szCs w:val="22"/>
@@ -6190,7 +6440,7 @@
         <w:pStyle w:val="Para"/>
         <w:ind w:left="1440"/>
         <w:rPr>
-          <w:rFonts w:asciiTheme="minorHAnsi" w:hAnsiTheme="minorHAnsi"/>
+          <w:rFonts w:ascii="Consolas" w:hAnsi="Consolas"/>
           <w:b/>
           <w:sz w:val="22"/>
           <w:szCs w:val="22"/>
@@ -6202,15 +6452,15 @@
         <w:pStyle w:val="CodeSnippet"/>
         <w:ind w:left="1440"/>
         <w:rPr>
-          <w:rFonts w:asciiTheme="minorHAnsi" w:eastAsiaTheme="minorHAnsi" w:hAnsiTheme="minorHAnsi"/>
-          <w:b/>
-          <w:sz w:val="22"/>
-          <w:szCs w:val="22"/>
-        </w:rPr>
-      </w:pPr>
-      <w:r>
-        <w:rPr>
-          <w:rFonts w:asciiTheme="minorHAnsi" w:eastAsiaTheme="minorHAnsi" w:hAnsiTheme="minorHAnsi"/>
+          <w:rFonts w:ascii="Consolas" w:eastAsiaTheme="minorHAnsi" w:hAnsi="Consolas"/>
+          <w:b/>
+          <w:sz w:val="22"/>
+          <w:szCs w:val="22"/>
+        </w:rPr>
+      </w:pPr>
+      <w:r>
+        <w:rPr>
+          <w:rFonts w:ascii="Consolas" w:eastAsiaTheme="minorHAnsi" w:hAnsi="Consolas"/>
           <w:b/>
           <w:sz w:val="22"/>
           <w:szCs w:val="22"/>
@@ -6223,15 +6473,15 @@
         <w:pStyle w:val="CodeSnippet"/>
         <w:ind w:left="1440"/>
         <w:rPr>
-          <w:rFonts w:asciiTheme="minorHAnsi" w:eastAsiaTheme="minorHAnsi" w:hAnsiTheme="minorHAnsi"/>
-          <w:b/>
-          <w:sz w:val="22"/>
-          <w:szCs w:val="22"/>
-        </w:rPr>
-      </w:pPr>
-      <w:r>
-        <w:rPr>
-          <w:rFonts w:asciiTheme="minorHAnsi" w:eastAsiaTheme="minorHAnsi" w:hAnsiTheme="minorHAnsi"/>
+          <w:rFonts w:ascii="Consolas" w:eastAsiaTheme="minorHAnsi" w:hAnsi="Consolas"/>
+          <w:b/>
+          <w:sz w:val="22"/>
+          <w:szCs w:val="22"/>
+        </w:rPr>
+      </w:pPr>
+      <w:r>
+        <w:rPr>
+          <w:rFonts w:ascii="Consolas" w:eastAsiaTheme="minorHAnsi" w:hAnsi="Consolas"/>
           <w:b/>
           <w:sz w:val="22"/>
           <w:szCs w:val="22"/>
@@ -6379,7 +6629,7 @@
         <w:pStyle w:val="ListNumbered"/>
         <w:ind w:left="360"/>
         <w:rPr>
-          <w:rFonts w:asciiTheme="minorHAnsi" w:hAnsiTheme="minorHAnsi"/>
+          <w:rFonts w:ascii="Consolas" w:hAnsi="Consolas"/>
           <w:sz w:val="22"/>
           <w:szCs w:val="22"/>
         </w:rPr>
@@ -6390,15 +6640,15 @@
         <w:pStyle w:val="CodeSnippet"/>
         <w:ind w:left="1440"/>
         <w:rPr>
-          <w:rFonts w:asciiTheme="minorHAnsi" w:eastAsiaTheme="minorHAnsi" w:hAnsiTheme="minorHAnsi"/>
-          <w:b/>
-          <w:sz w:val="22"/>
-          <w:szCs w:val="22"/>
-        </w:rPr>
-      </w:pPr>
-      <w:r>
-        <w:rPr>
-          <w:rFonts w:asciiTheme="minorHAnsi" w:eastAsiaTheme="minorHAnsi" w:hAnsiTheme="minorHAnsi"/>
+          <w:rFonts w:ascii="Consolas" w:eastAsiaTheme="minorHAnsi" w:hAnsi="Consolas"/>
+          <w:b/>
+          <w:sz w:val="22"/>
+          <w:szCs w:val="22"/>
+        </w:rPr>
+      </w:pPr>
+      <w:r>
+        <w:rPr>
+          <w:rFonts w:ascii="Consolas" w:eastAsiaTheme="minorHAnsi" w:hAnsi="Consolas"/>
           <w:b/>
           <w:sz w:val="22"/>
           <w:szCs w:val="22"/>
@@ -6506,15 +6756,15 @@
         <w:pStyle w:val="CodeSnippet"/>
         <w:ind w:left="1440"/>
         <w:rPr>
-          <w:rFonts w:asciiTheme="minorHAnsi" w:eastAsiaTheme="minorHAnsi" w:hAnsiTheme="minorHAnsi"/>
-          <w:b/>
-          <w:sz w:val="22"/>
-          <w:szCs w:val="22"/>
-        </w:rPr>
-      </w:pPr>
-      <w:r>
-        <w:rPr>
-          <w:rFonts w:asciiTheme="minorHAnsi" w:eastAsiaTheme="minorHAnsi" w:hAnsiTheme="minorHAnsi"/>
+          <w:rFonts w:ascii="Consolas" w:eastAsiaTheme="minorHAnsi" w:hAnsi="Consolas"/>
+          <w:b/>
+          <w:sz w:val="22"/>
+          <w:szCs w:val="22"/>
+        </w:rPr>
+      </w:pPr>
+      <w:r>
+        <w:rPr>
+          <w:rFonts w:ascii="Consolas" w:eastAsiaTheme="minorHAnsi" w:hAnsi="Consolas"/>
           <w:b/>
           <w:sz w:val="22"/>
           <w:szCs w:val="22"/>
@@ -6587,15 +6837,15 @@
         <w:spacing w:after="0"/>
         <w:ind w:left="1440"/>
         <w:rPr>
-          <w:rFonts w:asciiTheme="minorHAnsi" w:eastAsiaTheme="minorHAnsi" w:hAnsiTheme="minorHAnsi"/>
-          <w:b/>
-          <w:sz w:val="22"/>
-          <w:szCs w:val="22"/>
-        </w:rPr>
-      </w:pPr>
-      <w:r>
-        <w:rPr>
-          <w:rFonts w:asciiTheme="minorHAnsi" w:eastAsiaTheme="minorHAnsi" w:hAnsiTheme="minorHAnsi"/>
+          <w:rFonts w:ascii="Consolas" w:eastAsiaTheme="minorHAnsi" w:hAnsi="Consolas"/>
+          <w:b/>
+          <w:sz w:val="22"/>
+          <w:szCs w:val="22"/>
+        </w:rPr>
+      </w:pPr>
+      <w:r>
+        <w:rPr>
+          <w:rFonts w:ascii="Consolas" w:eastAsiaTheme="minorHAnsi" w:hAnsi="Consolas"/>
           <w:sz w:val="22"/>
           <w:szCs w:val="22"/>
         </w:rPr>
@@ -6603,7 +6853,7 @@
       </w:r>
       <w:r>
         <w:rPr>
-          <w:rFonts w:asciiTheme="minorHAnsi" w:eastAsiaTheme="minorHAnsi" w:hAnsiTheme="minorHAnsi"/>
+          <w:rFonts w:ascii="Consolas" w:eastAsiaTheme="minorHAnsi" w:hAnsi="Consolas"/>
           <w:b/>
           <w:sz w:val="22"/>
           <w:szCs w:val="22"/>
@@ -6613,7 +6863,7 @@
       <w:proofErr w:type="gramStart"/>
       <w:r>
         <w:rPr>
-          <w:rFonts w:asciiTheme="minorHAnsi" w:eastAsiaTheme="minorHAnsi" w:hAnsiTheme="minorHAnsi"/>
+          <w:rFonts w:ascii="Consolas" w:eastAsiaTheme="minorHAnsi" w:hAnsi="Consolas"/>
           <w:b/>
           <w:sz w:val="22"/>
           <w:szCs w:val="22"/>
@@ -6628,15 +6878,15 @@
         <w:spacing w:before="0"/>
         <w:ind w:left="1440"/>
         <w:rPr>
-          <w:rFonts w:asciiTheme="minorHAnsi" w:eastAsiaTheme="minorHAnsi" w:hAnsiTheme="minorHAnsi"/>
-          <w:b/>
-          <w:sz w:val="22"/>
-          <w:szCs w:val="22"/>
-        </w:rPr>
-      </w:pPr>
-      <w:r>
-        <w:rPr>
-          <w:rFonts w:asciiTheme="minorHAnsi" w:eastAsiaTheme="minorHAnsi" w:hAnsiTheme="minorHAnsi"/>
+          <w:rFonts w:ascii="Consolas" w:eastAsiaTheme="minorHAnsi" w:hAnsi="Consolas"/>
+          <w:b/>
+          <w:sz w:val="22"/>
+          <w:szCs w:val="22"/>
+        </w:rPr>
+      </w:pPr>
+      <w:r>
+        <w:rPr>
+          <w:rFonts w:ascii="Consolas" w:eastAsiaTheme="minorHAnsi" w:hAnsi="Consolas"/>
           <w:b/>
           <w:sz w:val="22"/>
           <w:szCs w:val="22"/>
@@ -6649,15 +6899,15 @@
         <w:pStyle w:val="CodeSnippet"/>
         <w:ind w:left="1440"/>
         <w:rPr>
-          <w:rFonts w:asciiTheme="minorHAnsi" w:eastAsiaTheme="minorHAnsi" w:hAnsiTheme="minorHAnsi"/>
-          <w:b/>
-          <w:sz w:val="22"/>
-          <w:szCs w:val="22"/>
-        </w:rPr>
-      </w:pPr>
-      <w:r>
-        <w:rPr>
-          <w:rFonts w:asciiTheme="minorHAnsi" w:eastAsiaTheme="minorHAnsi" w:hAnsiTheme="minorHAnsi"/>
+          <w:rFonts w:ascii="Consolas" w:eastAsiaTheme="minorHAnsi" w:hAnsi="Consolas"/>
+          <w:b/>
+          <w:sz w:val="22"/>
+          <w:szCs w:val="22"/>
+        </w:rPr>
+      </w:pPr>
+      <w:r>
+        <w:rPr>
+          <w:rFonts w:ascii="Consolas" w:eastAsiaTheme="minorHAnsi" w:hAnsi="Consolas"/>
           <w:b/>
           <w:sz w:val="22"/>
           <w:szCs w:val="22"/>
@@ -6670,15 +6920,15 @@
         <w:pStyle w:val="CodeSnippet"/>
         <w:ind w:left="1440"/>
         <w:rPr>
-          <w:rFonts w:asciiTheme="minorHAnsi" w:eastAsiaTheme="minorHAnsi" w:hAnsiTheme="minorHAnsi"/>
-          <w:b/>
-          <w:sz w:val="22"/>
-          <w:szCs w:val="22"/>
-        </w:rPr>
-      </w:pPr>
-      <w:r>
-        <w:rPr>
-          <w:rFonts w:asciiTheme="minorHAnsi" w:eastAsiaTheme="minorHAnsi" w:hAnsiTheme="minorHAnsi"/>
+          <w:rFonts w:ascii="Consolas" w:eastAsiaTheme="minorHAnsi" w:hAnsi="Consolas"/>
+          <w:b/>
+          <w:sz w:val="22"/>
+          <w:szCs w:val="22"/>
+        </w:rPr>
+      </w:pPr>
+      <w:r>
+        <w:rPr>
+          <w:rFonts w:ascii="Consolas" w:eastAsiaTheme="minorHAnsi" w:hAnsi="Consolas"/>
           <w:b/>
           <w:sz w:val="22"/>
           <w:szCs w:val="22"/>
@@ -6721,7 +6971,7 @@
         <w:pStyle w:val="ListNumbered"/>
         <w:ind w:left="360"/>
         <w:rPr>
-          <w:rFonts w:asciiTheme="minorHAnsi" w:eastAsiaTheme="minorHAnsi" w:hAnsiTheme="minorHAnsi"/>
+          <w:rFonts w:ascii="Consolas" w:eastAsiaTheme="minorHAnsi" w:hAnsi="Consolas"/>
           <w:sz w:val="22"/>
           <w:szCs w:val="22"/>
         </w:rPr>
@@ -6732,15 +6982,15 @@
         <w:pStyle w:val="CodeSnippet"/>
         <w:ind w:left="1440"/>
         <w:rPr>
-          <w:rFonts w:asciiTheme="minorHAnsi" w:eastAsiaTheme="minorHAnsi" w:hAnsiTheme="minorHAnsi"/>
-          <w:b/>
-          <w:sz w:val="22"/>
-          <w:szCs w:val="22"/>
-        </w:rPr>
-      </w:pPr>
-      <w:r>
-        <w:rPr>
-          <w:rFonts w:asciiTheme="minorHAnsi" w:eastAsiaTheme="minorHAnsi" w:hAnsiTheme="minorHAnsi"/>
+          <w:rFonts w:ascii="Consolas" w:eastAsiaTheme="minorHAnsi" w:hAnsi="Consolas"/>
+          <w:b/>
+          <w:sz w:val="22"/>
+          <w:szCs w:val="22"/>
+        </w:rPr>
+      </w:pPr>
+      <w:r>
+        <w:rPr>
+          <w:rFonts w:ascii="Consolas" w:eastAsiaTheme="minorHAnsi" w:hAnsi="Consolas"/>
           <w:b/>
           <w:sz w:val="22"/>
           <w:szCs w:val="22"/>
@@ -6794,29 +7044,21 @@
         <w:pStyle w:val="CodeSnippet"/>
         <w:ind w:left="1440"/>
         <w:rPr>
-          <w:rFonts w:asciiTheme="minorHAnsi" w:eastAsiaTheme="minorHAnsi" w:hAnsiTheme="minorHAnsi"/>
-          <w:b/>
-          <w:sz w:val="22"/>
-          <w:szCs w:val="22"/>
-        </w:rPr>
-      </w:pPr>
-      <w:r>
-        <w:rPr>
-          <w:rFonts w:asciiTheme="minorHAnsi" w:eastAsiaTheme="minorHAnsi" w:hAnsiTheme="minorHAnsi"/>
+          <w:rFonts w:ascii="Consolas" w:eastAsiaTheme="minorHAnsi" w:hAnsi="Consolas"/>
+          <w:b/>
+          <w:sz w:val="22"/>
+          <w:szCs w:val="22"/>
+        </w:rPr>
+      </w:pPr>
+      <w:r>
+        <w:rPr>
+          <w:rFonts w:ascii="Consolas" w:eastAsiaTheme="minorHAnsi" w:hAnsi="Consolas"/>
           <w:b/>
           <w:sz w:val="22"/>
           <w:szCs w:val="22"/>
         </w:rPr>
         <w:t>$ git log --oneline master</w:t>
       </w:r>
-    </w:p>
-    <w:p>
-      <w:pPr>
-        <w:ind w:left="360"/>
-        <w:rPr>
-          <w:rFonts w:ascii="Calibri" w:hAnsi="Calibri"/>
-        </w:rPr>
-      </w:pPr>
     </w:p>
     <w:p>
       <w:pPr>
@@ -6890,17 +7132,17 @@
         <w:t>=============================================================================================</w:t>
       </w:r>
     </w:p>
-    <w:p/>
-    <w:p>
-      <w:pPr>
-        <w:rPr>
-          <w:b/>
-        </w:rPr>
-      </w:pPr>
-      <w:r>
-        <w:rPr>
-          <w:b/>
-        </w:rPr>
+    <w:p>
+      <w:pPr>
+        <w:rPr>
+          <w:b/>
+        </w:rPr>
+      </w:pPr>
+      <w:r>
+        <w:rPr>
+          <w:b/>
+        </w:rPr>
+        <w:lastRenderedPageBreak/>
         <w:t xml:space="preserve">Lab </w:t>
       </w:r>
       <w:r>
@@ -7027,12 +7269,14 @@
       <w:pPr>
         <w:ind w:left="720" w:firstLine="720"/>
         <w:rPr>
+          <w:rFonts w:ascii="Consolas" w:hAnsi="Consolas"/>
           <w:b/>
         </w:rPr>
       </w:pPr>
       <w:proofErr w:type="gramStart"/>
       <w:r>
         <w:rPr>
+          <w:rFonts w:ascii="Consolas" w:hAnsi="Consolas"/>
           <w:b/>
         </w:rPr>
         <w:t>#!/</w:t>
@@ -7041,6 +7285,7 @@
       <w:proofErr w:type="gramEnd"/>
       <w:r>
         <w:rPr>
+          <w:rFonts w:ascii="Consolas" w:hAnsi="Consolas"/>
           <w:b/>
         </w:rPr>
         <w:t>usr</w:t>
@@ -7048,6 +7293,7 @@
       <w:proofErr w:type="spellEnd"/>
       <w:r>
         <w:rPr>
+          <w:rFonts w:ascii="Consolas" w:hAnsi="Consolas"/>
           <w:b/>
         </w:rPr>
         <w:t>/bin/env bash</w:t>
@@ -7057,11 +7303,13 @@
       <w:pPr>
         <w:ind w:left="720" w:firstLine="720"/>
         <w:rPr>
-          <w:b/>
-        </w:rPr>
-      </w:pPr>
-      <w:r>
-        <w:rPr>
+          <w:rFonts w:ascii="Consolas" w:hAnsi="Consolas"/>
+          <w:b/>
+        </w:rPr>
+      </w:pPr>
+      <w:r>
+        <w:rPr>
+          <w:rFonts w:ascii="Consolas" w:hAnsi="Consolas"/>
           <w:b/>
         </w:rPr>
         <w:t>echo Running post-commit hook</w:t>
@@ -7083,17 +7331,25 @@
         <w:t xml:space="preserve"> custom configuration setting.</w:t>
       </w:r>
     </w:p>
-    <w:p/>
+    <w:p>
+      <w:pPr>
+        <w:rPr>
+          <w:rFonts w:ascii="Consolas" w:hAnsi="Consolas"/>
+        </w:rPr>
+      </w:pPr>
+    </w:p>
     <w:p>
       <w:pPr>
         <w:ind w:left="720" w:firstLine="720"/>
         <w:rPr>
+          <w:rFonts w:ascii="Consolas" w:hAnsi="Consolas"/>
           <w:b/>
         </w:rPr>
       </w:pPr>
       <w:proofErr w:type="spellStart"/>
       <w:r>
         <w:rPr>
+          <w:rFonts w:ascii="Consolas" w:hAnsi="Consolas"/>
           <w:b/>
         </w:rPr>
         <w:t>web_dir</w:t>
@@ -7101,6 +7357,7 @@
       <w:proofErr w:type="spellEnd"/>
       <w:r>
         <w:rPr>
+          <w:rFonts w:ascii="Consolas" w:hAnsi="Consolas"/>
           <w:b/>
         </w:rPr>
         <w:t xml:space="preserve">=$(git config </w:t>
@@ -7109,6 +7366,7 @@
       <w:proofErr w:type="gramStart"/>
       <w:r>
         <w:rPr>
+          <w:rFonts w:ascii="Consolas" w:hAnsi="Consolas"/>
           <w:b/>
         </w:rPr>
         <w:t>hooks.webdir</w:t>
@@ -7117,6 +7375,7 @@
       <w:proofErr w:type="gramEnd"/>
       <w:r>
         <w:rPr>
+          <w:rFonts w:ascii="Consolas" w:hAnsi="Consolas"/>
           <w:b/>
         </w:rPr>
         <w:t>)</w:t>
@@ -7131,6 +7390,7 @@
     <w:p>
       <w:pPr>
         <w:rPr>
+          <w:rFonts w:ascii="Consolas" w:hAnsi="Consolas"/>
           <w:b/>
         </w:rPr>
       </w:pPr>
@@ -7139,12 +7399,14 @@
       <w:pPr>
         <w:ind w:left="720" w:firstLine="720"/>
         <w:rPr>
+          <w:rFonts w:ascii="Consolas" w:hAnsi="Consolas"/>
           <w:b/>
         </w:rPr>
       </w:pPr>
       <w:proofErr w:type="spellStart"/>
       <w:r>
         <w:rPr>
+          <w:rFonts w:ascii="Consolas" w:hAnsi="Consolas"/>
           <w:b/>
         </w:rPr>
         <w:t>new_head_ref</w:t>
@@ -7152,6 +7414,7 @@
       <w:proofErr w:type="spellEnd"/>
       <w:r>
         <w:rPr>
+          <w:rFonts w:ascii="Consolas" w:hAnsi="Consolas"/>
           <w:b/>
         </w:rPr>
         <w:t>=$(git rev-parse --abbrev-ref HEAD)</w:t>
@@ -7166,6 +7429,7 @@
     <w:p>
       <w:pPr>
         <w:rPr>
+          <w:rFonts w:ascii="Consolas" w:hAnsi="Consolas"/>
           <w:b/>
         </w:rPr>
       </w:pPr>
@@ -7179,17 +7443,20 @@
     <w:p>
       <w:pPr>
         <w:rPr>
-          <w:b/>
-        </w:rPr>
-      </w:pPr>
-      <w:r>
-        <w:rPr>
+          <w:rFonts w:ascii="Consolas" w:hAnsi="Consolas"/>
+          <w:b/>
+        </w:rPr>
+      </w:pPr>
+      <w:r>
+        <w:rPr>
+          <w:rFonts w:ascii="Consolas" w:hAnsi="Consolas"/>
           <w:b/>
         </w:rPr>
         <w:tab/>
       </w:r>
       <w:r>
         <w:rPr>
+          <w:rFonts w:ascii="Consolas" w:hAnsi="Consolas"/>
           <w:b/>
         </w:rPr>
         <w:tab/>
@@ -7203,21 +7470,35 @@
         <w:t>6.  Now we will create the conditional execution block to mirror the code if the conditions are met.   The first part is the if statement that checks for the configuration value being set and another condition that checks that the branch starts with “web”.</w:t>
       </w:r>
     </w:p>
-    <w:p/>
-    <w:p>
-      <w:pPr>
-        <w:rPr>
-          <w:b/>
-        </w:rPr>
-      </w:pPr>
-      <w:r>
+    <w:p>
+      <w:pPr>
+        <w:rPr>
+          <w:rFonts w:ascii="Consolas" w:hAnsi="Consolas"/>
+        </w:rPr>
+      </w:pPr>
+    </w:p>
+    <w:p>
+      <w:pPr>
+        <w:rPr>
+          <w:rFonts w:ascii="Consolas" w:hAnsi="Consolas"/>
+          <w:b/>
+        </w:rPr>
+      </w:pPr>
+      <w:r>
+        <w:rPr>
+          <w:rFonts w:ascii="Consolas" w:hAnsi="Consolas"/>
+        </w:rPr>
         <w:tab/>
       </w:r>
       <w:r>
+        <w:rPr>
+          <w:rFonts w:ascii="Consolas" w:hAnsi="Consolas"/>
+        </w:rPr>
         <w:tab/>
       </w:r>
       <w:r>
         <w:rPr>
+          <w:rFonts w:ascii="Consolas" w:hAnsi="Consolas"/>
           <w:b/>
         </w:rPr>
         <w:t>if [[ -n "$</w:t>
@@ -7225,6 +7506,7 @@
       <w:proofErr w:type="spellStart"/>
       <w:r>
         <w:rPr>
+          <w:rFonts w:ascii="Consolas" w:hAnsi="Consolas"/>
           <w:b/>
         </w:rPr>
         <w:t>web_dir</w:t>
@@ -7233,6 +7515,7 @@
       <w:proofErr w:type="gramStart"/>
       <w:r>
         <w:rPr>
+          <w:rFonts w:ascii="Consolas" w:hAnsi="Consolas"/>
           <w:b/>
         </w:rPr>
         <w:t>" ]</w:t>
@@ -7240,6 +7523,7 @@
       <w:proofErr w:type="gramEnd"/>
       <w:r>
         <w:rPr>
+          <w:rFonts w:ascii="Consolas" w:hAnsi="Consolas"/>
           <w:b/>
         </w:rPr>
         <w:t>] &amp;&amp; [[ $</w:t>
@@ -7247,6 +7531,7 @@
       <w:proofErr w:type="spellStart"/>
       <w:r>
         <w:rPr>
+          <w:rFonts w:ascii="Consolas" w:hAnsi="Consolas"/>
           <w:b/>
         </w:rPr>
         <w:t>new_head_ref</w:t>
@@ -7254,6 +7539,7 @@
       <w:proofErr w:type="spellEnd"/>
       <w:r>
         <w:rPr>
+          <w:rFonts w:ascii="Consolas" w:hAnsi="Consolas"/>
           <w:b/>
         </w:rPr>
         <w:t xml:space="preserve"> =~ ^web.*$ ]]; then</w:t>
@@ -7285,6 +7571,7 @@
     <w:p>
       <w:pPr>
         <w:rPr>
+          <w:rFonts w:ascii="Consolas" w:hAnsi="Consolas"/>
           <w:b/>
         </w:rPr>
       </w:pPr>
@@ -7298,16 +7585,21 @@
         <w:tab/>
       </w:r>
       <w:r>
+        <w:rPr>
+          <w:rFonts w:ascii="Consolas" w:hAnsi="Consolas"/>
+        </w:rPr>
         <w:tab/>
       </w:r>
       <w:r>
         <w:rPr>
+          <w:rFonts w:ascii="Consolas" w:hAnsi="Consolas"/>
           <w:b/>
         </w:rPr>
         <w:tab/>
       </w:r>
       <w:r>
         <w:rPr>
+          <w:rFonts w:ascii="Consolas" w:hAnsi="Consolas"/>
           <w:b/>
         </w:rPr>
         <w:t>results=$(git --work-tree="$</w:t>
@@ -7315,6 +7607,7 @@
       <w:proofErr w:type="spellStart"/>
       <w:r>
         <w:rPr>
+          <w:rFonts w:ascii="Consolas" w:hAnsi="Consolas"/>
           <w:b/>
         </w:rPr>
         <w:t>web_dir</w:t>
@@ -7322,6 +7615,7 @@
       <w:proofErr w:type="spellEnd"/>
       <w:r>
         <w:rPr>
+          <w:rFonts w:ascii="Consolas" w:hAnsi="Consolas"/>
           <w:b/>
         </w:rPr>
         <w:t>" --git-</w:t>
@@ -7329,6 +7623,7 @@
       <w:proofErr w:type="spellStart"/>
       <w:r>
         <w:rPr>
+          <w:rFonts w:ascii="Consolas" w:hAnsi="Consolas"/>
           <w:b/>
         </w:rPr>
         <w:t>dir</w:t>
@@ -7336,6 +7631,7 @@
       <w:proofErr w:type="spellEnd"/>
       <w:r>
         <w:rPr>
+          <w:rFonts w:ascii="Consolas" w:hAnsi="Consolas"/>
           <w:b/>
         </w:rPr>
         <w:t>=$GIT_DIR checkout -f)</w:t>
@@ -7345,11 +7641,13 @@
       <w:pPr>
         <w:ind w:left="720" w:firstLine="720"/>
         <w:rPr>
-          <w:b/>
-        </w:rPr>
-      </w:pPr>
-      <w:r>
-        <w:rPr>
+          <w:rFonts w:ascii="Consolas" w:hAnsi="Consolas"/>
+          <w:b/>
+        </w:rPr>
+      </w:pPr>
+      <w:r>
+        <w:rPr>
+          <w:rFonts w:ascii="Consolas" w:hAnsi="Consolas"/>
           <w:b/>
         </w:rPr>
         <w:t>fi</w:t>
@@ -7384,46 +7682,45 @@
         <w:t xml:space="preserve"> (with no file extension).  </w:t>
       </w:r>
       <w:r>
-        <w:t xml:space="preserve">(For example, if you were putting this into the roarv2 area, you would save the file </w:t>
-      </w:r>
-      <w:proofErr w:type="gramStart"/>
-      <w:r>
-        <w:t>as  &lt;</w:t>
-      </w:r>
-      <w:proofErr w:type="gramEnd"/>
-      <w:r>
-        <w:t>path to roarv2&gt;/roarv2/.git/post-commit)   From your working directory, v</w:t>
+        <w:t>(For example, if you were putting this into the roarv2 area, you would save the file as  &lt;path to roarv2&gt;/roarv2/.git/post-commit)   From your working directory, v</w:t>
       </w:r>
       <w:r>
         <w:t>erify that you see the file in the directory.</w:t>
       </w:r>
     </w:p>
-    <w:p/>
-    <w:p>
-      <w:pPr>
-        <w:rPr>
-          <w:b/>
-        </w:rPr>
-      </w:pPr>
-      <w:r>
+    <w:p>
+      <w:pPr>
+        <w:rPr>
+          <w:rFonts w:ascii="Consolas" w:hAnsi="Consolas"/>
+        </w:rPr>
+      </w:pPr>
+    </w:p>
+    <w:p>
+      <w:pPr>
+        <w:rPr>
+          <w:rFonts w:ascii="Consolas" w:hAnsi="Consolas"/>
+          <w:b/>
+        </w:rPr>
+      </w:pPr>
+      <w:r>
+        <w:rPr>
+          <w:rFonts w:ascii="Consolas" w:hAnsi="Consolas"/>
+        </w:rPr>
         <w:tab/>
         <w:t xml:space="preserve"> </w:t>
       </w:r>
       <w:r>
         <w:rPr>
+          <w:rFonts w:ascii="Consolas" w:hAnsi="Consolas"/>
           <w:b/>
         </w:rPr>
         <w:tab/>
-      </w:r>
-      <w:r>
-        <w:rPr>
-          <w:b/>
-        </w:rPr>
         <w:t xml:space="preserve">$ </w:t>
       </w:r>
       <w:proofErr w:type="gramStart"/>
       <w:r>
         <w:rPr>
+          <w:rFonts w:ascii="Consolas" w:hAnsi="Consolas"/>
           <w:b/>
         </w:rPr>
         <w:t>ls .git</w:t>
@@ -7431,6 +7728,7 @@
       <w:proofErr w:type="gramEnd"/>
       <w:r>
         <w:rPr>
+          <w:rFonts w:ascii="Consolas" w:hAnsi="Consolas"/>
           <w:b/>
         </w:rPr>
         <w:t>/hooks/post-commit</w:t>
@@ -7475,17 +7773,22 @@
       </w:r>
       <w:r>
         <w:rPr>
+          <w:rFonts w:ascii="Consolas" w:hAnsi="Consolas"/>
           <w:b/>
         </w:rPr>
         <w:t>$</w:t>
       </w:r>
       <w:r>
+        <w:rPr>
+          <w:rFonts w:ascii="Consolas" w:hAnsi="Consolas"/>
+        </w:rPr>
         <w:t xml:space="preserve"> </w:t>
       </w:r>
       <w:proofErr w:type="spellStart"/>
       <w:proofErr w:type="gramStart"/>
       <w:r>
         <w:rPr>
+          <w:rFonts w:ascii="Consolas" w:hAnsi="Consolas"/>
           <w:b/>
         </w:rPr>
         <w:t>mkdir</w:t>
@@ -7493,12 +7796,14 @@
       <w:proofErr w:type="spellEnd"/>
       <w:r>
         <w:rPr>
+          <w:rFonts w:ascii="Consolas" w:hAnsi="Consolas"/>
           <w:b/>
         </w:rPr>
         <w:t xml:space="preserve"> </w:t>
       </w:r>
       <w:r>
         <w:rPr>
+          <w:rFonts w:ascii="Consolas" w:hAnsi="Consolas"/>
           <w:b/>
         </w:rPr>
         <w:t xml:space="preserve"> (</w:t>
@@ -7506,9 +7811,16 @@
       <w:proofErr w:type="gramEnd"/>
       <w:r>
         <w:rPr>
-          <w:b/>
-        </w:rPr>
-        <w:t xml:space="preserve">some-directory-name)    </w:t>
+          <w:rFonts w:ascii="Consolas" w:hAnsi="Consolas"/>
+          <w:b/>
+        </w:rPr>
+        <w:t>some-directory-name)</w:t>
+      </w:r>
+      <w:r>
+        <w:rPr>
+          <w:b/>
+        </w:rPr>
+        <w:t xml:space="preserve">    </w:t>
       </w:r>
       <w:r>
         <w:t xml:space="preserve"> (such as  </w:t>
@@ -7554,12 +7866,14 @@
       </w:r>
       <w:r>
         <w:rPr>
+          <w:rFonts w:ascii="Consolas" w:hAnsi="Consolas"/>
           <w:b/>
         </w:rPr>
         <w:t xml:space="preserve">$ </w:t>
       </w:r>
       <w:r>
         <w:rPr>
+          <w:rFonts w:ascii="Consolas" w:hAnsi="Consolas"/>
           <w:b/>
         </w:rPr>
         <w:t xml:space="preserve">git config </w:t>
@@ -7568,12 +7882,14 @@
       <w:proofErr w:type="gramStart"/>
       <w:r>
         <w:rPr>
+          <w:rFonts w:ascii="Consolas" w:hAnsi="Consolas"/>
           <w:b/>
         </w:rPr>
         <w:t>hoo</w:t>
       </w:r>
       <w:r>
         <w:rPr>
+          <w:rFonts w:ascii="Consolas" w:hAnsi="Consolas"/>
           <w:b/>
         </w:rPr>
         <w:t>ks.webdir</w:t>
@@ -7582,9 +7898,16 @@
       <w:proofErr w:type="gramEnd"/>
       <w:r>
         <w:rPr>
-          <w:b/>
-        </w:rPr>
-        <w:t xml:space="preserve">  (some-directory-name)   </w:t>
+          <w:rFonts w:ascii="Consolas" w:hAnsi="Consolas"/>
+          <w:b/>
+        </w:rPr>
+        <w:t xml:space="preserve">  (some-directory-name)</w:t>
+      </w:r>
+      <w:r>
+        <w:rPr>
+          <w:b/>
+        </w:rPr>
+        <w:t xml:space="preserve">   </w:t>
       </w:r>
       <w:r>
         <w:t>(make sure to use the correct absolute or relative path to get to the directory you created above)</w:t>
@@ -7599,6 +7922,7 @@
     <w:p>
       <w:pPr>
         <w:rPr>
+          <w:rFonts w:ascii="Consolas" w:hAnsi="Consolas"/>
           <w:b/>
         </w:rPr>
       </w:pPr>
@@ -7610,12 +7934,14 @@
       </w:r>
       <w:r>
         <w:rPr>
+          <w:rFonts w:ascii="Consolas" w:hAnsi="Consolas"/>
           <w:b/>
         </w:rPr>
         <w:t xml:space="preserve">$ </w:t>
       </w:r>
       <w:r>
         <w:rPr>
+          <w:rFonts w:ascii="Consolas" w:hAnsi="Consolas"/>
           <w:b/>
         </w:rPr>
         <w:t>echo more &gt;</w:t>
@@ -7623,12 +7949,14 @@
       <w:proofErr w:type="gramStart"/>
       <w:r>
         <w:rPr>
+          <w:rFonts w:ascii="Consolas" w:hAnsi="Consolas"/>
           <w:b/>
         </w:rPr>
         <w:t xml:space="preserve"> </w:t>
       </w:r>
       <w:r>
         <w:rPr>
+          <w:rFonts w:ascii="Consolas" w:hAnsi="Consolas"/>
           <w:b/>
         </w:rPr>
         <w:t xml:space="preserve">  (</w:t>
@@ -7636,6 +7964,7 @@
       <w:proofErr w:type="gramEnd"/>
       <w:r>
         <w:rPr>
+          <w:rFonts w:ascii="Consolas" w:hAnsi="Consolas"/>
           <w:b/>
         </w:rPr>
         <w:t>some-file-name)</w:t>
@@ -7644,17 +7973,20 @@
     <w:p>
       <w:pPr>
         <w:rPr>
-          <w:b/>
-        </w:rPr>
-      </w:pPr>
-      <w:r>
-        <w:rPr>
+          <w:rFonts w:ascii="Consolas" w:hAnsi="Consolas"/>
+          <w:b/>
+        </w:rPr>
+      </w:pPr>
+      <w:r>
+        <w:rPr>
+          <w:rFonts w:ascii="Consolas" w:hAnsi="Consolas"/>
           <w:b/>
         </w:rPr>
         <w:tab/>
       </w:r>
       <w:r>
         <w:rPr>
+          <w:rFonts w:ascii="Consolas" w:hAnsi="Consolas"/>
           <w:b/>
         </w:rPr>
         <w:tab/>
@@ -7662,6 +7994,7 @@
       </w:r>
       <w:r>
         <w:rPr>
+          <w:rFonts w:ascii="Consolas" w:hAnsi="Consolas"/>
           <w:b/>
         </w:rPr>
         <w:t>git commit -am “update file”</w:t>
@@ -7673,10 +8006,73 @@
         <w:t xml:space="preserve">Notice that after you do the commit, you should see the “Running post-commit hook” message.  However, the hook won’t do anything else because the branch is master and not web*.   To verify that’s the case, you can inspect the directory you created for the mirror.  </w:t>
       </w:r>
     </w:p>
+    <w:p>
+      <w:pPr>
+        <w:rPr>
+          <w:rFonts w:ascii="Consolas" w:hAnsi="Consolas"/>
+        </w:rPr>
+      </w:pPr>
+    </w:p>
+    <w:p>
+      <w:pPr>
+        <w:rPr>
+          <w:rFonts w:ascii="Consolas" w:hAnsi="Consolas"/>
+          <w:b/>
+        </w:rPr>
+      </w:pPr>
+      <w:r>
+        <w:rPr>
+          <w:rFonts w:ascii="Consolas" w:hAnsi="Consolas"/>
+        </w:rPr>
+        <w:lastRenderedPageBreak/>
+        <w:tab/>
+      </w:r>
+      <w:r>
+        <w:rPr>
+          <w:rFonts w:ascii="Consolas" w:hAnsi="Consolas"/>
+        </w:rPr>
+        <w:tab/>
+      </w:r>
+      <w:r>
+        <w:rPr>
+          <w:rFonts w:ascii="Consolas" w:hAnsi="Consolas"/>
+          <w:b/>
+        </w:rPr>
+        <w:t xml:space="preserve">$ </w:t>
+      </w:r>
+      <w:r>
+        <w:rPr>
+          <w:rFonts w:ascii="Consolas" w:hAnsi="Consolas"/>
+          <w:b/>
+        </w:rPr>
+        <w:t>ls (some-directory-name)</w:t>
+      </w:r>
+    </w:p>
     <w:p/>
     <w:p>
-      <w:pPr>
-        <w:rPr>
+      <w:r>
+        <w:t>There should be nothing there.</w:t>
+      </w:r>
+    </w:p>
+    <w:p/>
+    <w:p>
+      <w:r>
+        <w:t xml:space="preserve">11. Now, let’s set things up so our hook will mirror out the contents of our repository. Create a new branch and switch to it.  You can name it anything you want </w:t>
+      </w:r>
+      <w:proofErr w:type="gramStart"/>
+      <w:r>
+        <w:t>as long as</w:t>
+      </w:r>
+      <w:proofErr w:type="gramEnd"/>
+      <w:r>
+        <w:t xml:space="preserve"> it starts with “web”.  An example is shown below.</w:t>
+      </w:r>
+    </w:p>
+    <w:p/>
+    <w:p>
+      <w:pPr>
+        <w:rPr>
+          <w:rFonts w:ascii="Consolas" w:hAnsi="Consolas"/>
           <w:b/>
         </w:rPr>
       </w:pPr>
@@ -7688,205 +8084,190 @@
       </w:r>
       <w:r>
         <w:rPr>
+          <w:rFonts w:ascii="Consolas" w:hAnsi="Consolas"/>
           <w:b/>
         </w:rPr>
         <w:t xml:space="preserve">$ </w:t>
       </w:r>
       <w:r>
         <w:rPr>
-          <w:b/>
-        </w:rPr>
-        <w:t>ls (some-directory-name)</w:t>
-      </w:r>
+          <w:rFonts w:ascii="Consolas" w:hAnsi="Consolas"/>
+          <w:b/>
+        </w:rPr>
+        <w:t xml:space="preserve">git checkout -b </w:t>
+      </w:r>
+      <w:proofErr w:type="spellStart"/>
+      <w:r>
+        <w:rPr>
+          <w:rFonts w:ascii="Consolas" w:hAnsi="Consolas"/>
+          <w:b/>
+        </w:rPr>
+        <w:t>webtest</w:t>
+      </w:r>
+      <w:proofErr w:type="spellEnd"/>
     </w:p>
     <w:p/>
     <w:p>
       <w:r>
-        <w:t>There should be nothing there.</w:t>
+        <w:t xml:space="preserve">12.  Make a change to a file and stage and commit it into your repository. </w:t>
+      </w:r>
+    </w:p>
+    <w:p>
+      <w:pPr>
+        <w:rPr>
+          <w:rFonts w:ascii="Consolas" w:hAnsi="Consolas"/>
+        </w:rPr>
+      </w:pPr>
+    </w:p>
+    <w:p>
+      <w:pPr>
+        <w:rPr>
+          <w:rFonts w:ascii="Consolas" w:hAnsi="Consolas"/>
+          <w:b/>
+        </w:rPr>
+      </w:pPr>
+      <w:r>
+        <w:rPr>
+          <w:rFonts w:ascii="Consolas" w:hAnsi="Consolas"/>
+          <w:b/>
+        </w:rPr>
+        <w:tab/>
+      </w:r>
+      <w:r>
+        <w:rPr>
+          <w:rFonts w:ascii="Consolas" w:hAnsi="Consolas"/>
+          <w:b/>
+        </w:rPr>
+        <w:tab/>
+        <w:t xml:space="preserve">$ </w:t>
+      </w:r>
+      <w:r>
+        <w:rPr>
+          <w:rFonts w:ascii="Consolas" w:hAnsi="Consolas"/>
+          <w:b/>
+        </w:rPr>
+        <w:t>echo more &gt;&gt; (some-</w:t>
+      </w:r>
+      <w:proofErr w:type="gramStart"/>
+      <w:r>
+        <w:rPr>
+          <w:rFonts w:ascii="Consolas" w:hAnsi="Consolas"/>
+          <w:b/>
+        </w:rPr>
+        <w:t>file-name</w:t>
+      </w:r>
+      <w:proofErr w:type="gramEnd"/>
+      <w:r>
+        <w:rPr>
+          <w:rFonts w:ascii="Consolas" w:hAnsi="Consolas"/>
+          <w:b/>
+        </w:rPr>
+        <w:t>)</w:t>
+      </w:r>
+    </w:p>
+    <w:p>
+      <w:pPr>
+        <w:rPr>
+          <w:rFonts w:ascii="Consolas" w:hAnsi="Consolas"/>
+          <w:b/>
+        </w:rPr>
+      </w:pPr>
+      <w:r>
+        <w:rPr>
+          <w:rFonts w:ascii="Consolas" w:hAnsi="Consolas"/>
+          <w:b/>
+        </w:rPr>
+        <w:tab/>
+      </w:r>
+      <w:r>
+        <w:rPr>
+          <w:rFonts w:ascii="Consolas" w:hAnsi="Consolas"/>
+          <w:b/>
+        </w:rPr>
+        <w:tab/>
+        <w:t xml:space="preserve">$ </w:t>
+      </w:r>
+      <w:r>
+        <w:rPr>
+          <w:rFonts w:ascii="Consolas" w:hAnsi="Consolas"/>
+          <w:b/>
+        </w:rPr>
+        <w:t>git commit -am “update”</w:t>
       </w:r>
     </w:p>
     <w:p/>
     <w:p>
       <w:r>
-        <w:t xml:space="preserve">11. Now, let’s set things up so our hook will mirror out the contents of our repository. Create a new branch and switch to it.  You can name it anything you want </w:t>
+        <w:t xml:space="preserve">This time, the hook should fire since we have the config value defined and are </w:t>
       </w:r>
       <w:proofErr w:type="gramStart"/>
       <w:r>
-        <w:t>as long as</w:t>
+        <w:t>in  a</w:t>
       </w:r>
       <w:proofErr w:type="gramEnd"/>
       <w:r>
-        <w:t xml:space="preserve"> it starts with “web”.  An example is shown below.</w:t>
-      </w:r>
-    </w:p>
-    <w:p/>
-    <w:p>
-      <w:pPr>
-        <w:rPr>
-          <w:b/>
-        </w:rPr>
-      </w:pPr>
-      <w:r>
+        <w:t xml:space="preserve"> branch that starts with “web”.   You should see the “Running” message from the hook and then be able to see the contents of your repository in the directory that you configured.</w:t>
+      </w:r>
+    </w:p>
+    <w:p>
+      <w:pPr>
+        <w:rPr>
+          <w:rFonts w:ascii="Consolas" w:hAnsi="Consolas"/>
+        </w:rPr>
+      </w:pPr>
+    </w:p>
+    <w:p>
+      <w:pPr>
+        <w:rPr>
+          <w:rFonts w:ascii="Consolas" w:hAnsi="Consolas"/>
+          <w:b/>
+        </w:rPr>
+      </w:pPr>
+      <w:r>
+        <w:rPr>
+          <w:rFonts w:ascii="Consolas" w:hAnsi="Consolas"/>
+        </w:rPr>
         <w:tab/>
       </w:r>
       <w:r>
+        <w:rPr>
+          <w:rFonts w:ascii="Consolas" w:hAnsi="Consolas"/>
+        </w:rPr>
         <w:tab/>
       </w:r>
       <w:r>
         <w:rPr>
+          <w:rFonts w:ascii="Consolas" w:hAnsi="Consolas"/>
           <w:b/>
         </w:rPr>
         <w:t xml:space="preserve">$ </w:t>
       </w:r>
       <w:r>
         <w:rPr>
-          <w:b/>
-        </w:rPr>
-        <w:t>git checkout -</w:t>
-      </w:r>
-      <w:proofErr w:type="gramStart"/>
-      <w:r>
-        <w:rPr>
-          <w:b/>
-        </w:rPr>
-        <w:t xml:space="preserve">b  </w:t>
-      </w:r>
-      <w:proofErr w:type="spellStart"/>
-      <w:r>
-        <w:rPr>
-          <w:b/>
-        </w:rPr>
-        <w:t>webtest</w:t>
-      </w:r>
-      <w:proofErr w:type="spellEnd"/>
-      <w:proofErr w:type="gramEnd"/>
-    </w:p>
-    <w:p/>
-    <w:p>
-      <w:r>
-        <w:t xml:space="preserve">12.  Make a change to a file and stage and commit it into your repository. </w:t>
-      </w:r>
-    </w:p>
-    <w:p/>
-    <w:p>
-      <w:pPr>
-        <w:rPr>
-          <w:b/>
-        </w:rPr>
-      </w:pPr>
-      <w:r>
-        <w:rPr>
-          <w:b/>
-        </w:rPr>
-        <w:tab/>
-      </w:r>
-      <w:r>
-        <w:rPr>
-          <w:b/>
-        </w:rPr>
-        <w:tab/>
-      </w:r>
-      <w:r>
-        <w:rPr>
-          <w:b/>
-        </w:rPr>
-        <w:t xml:space="preserve">$ </w:t>
-      </w:r>
-      <w:proofErr w:type="gramStart"/>
-      <w:r>
-        <w:rPr>
-          <w:b/>
-        </w:rPr>
-        <w:t>echo  more</w:t>
-      </w:r>
-      <w:proofErr w:type="gramEnd"/>
-      <w:r>
-        <w:rPr>
-          <w:b/>
-        </w:rPr>
-        <w:t xml:space="preserve">  &gt;&gt;  (some-file-name)</w:t>
-      </w:r>
-    </w:p>
-    <w:p>
-      <w:pPr>
-        <w:rPr>
-          <w:b/>
-        </w:rPr>
-      </w:pPr>
-      <w:r>
-        <w:rPr>
-          <w:b/>
-        </w:rPr>
-        <w:tab/>
-      </w:r>
-      <w:r>
-        <w:rPr>
-          <w:b/>
-        </w:rPr>
-        <w:tab/>
-      </w:r>
-      <w:r>
-        <w:rPr>
-          <w:b/>
-        </w:rPr>
-        <w:t xml:space="preserve">$ </w:t>
-      </w:r>
-      <w:r>
-        <w:rPr>
-          <w:b/>
-        </w:rPr>
-        <w:t>git commit -am “update”</w:t>
-      </w:r>
-    </w:p>
-    <w:p/>
-    <w:p>
-      <w:r>
-        <w:t xml:space="preserve">This time, the hook should fire since we have the config value defined and are </w:t>
-      </w:r>
-      <w:proofErr w:type="gramStart"/>
-      <w:r>
-        <w:t>in  a</w:t>
-      </w:r>
-      <w:proofErr w:type="gramEnd"/>
-      <w:r>
-        <w:t xml:space="preserve"> branch that starts with “web”.   You should see the “Running” message from the hook and then be able to see the contents of your repository in the directory that you configured.</w:t>
-      </w:r>
-    </w:p>
-    <w:p/>
-    <w:p>
-      <w:pPr>
-        <w:rPr>
-          <w:b/>
-        </w:rPr>
-      </w:pPr>
-      <w:r>
-        <w:tab/>
-      </w:r>
-      <w:r>
-        <w:tab/>
-      </w:r>
-      <w:r>
-        <w:rPr>
-          <w:b/>
-        </w:rPr>
-        <w:t xml:space="preserve">$ </w:t>
-      </w:r>
-      <w:proofErr w:type="gramStart"/>
-      <w:r>
-        <w:rPr>
-          <w:b/>
-        </w:rPr>
-        <w:t>ls  (</w:t>
-      </w:r>
-      <w:proofErr w:type="gramEnd"/>
-      <w:r>
-        <w:rPr>
+          <w:rFonts w:ascii="Consolas" w:hAnsi="Consolas"/>
+          <w:b/>
+        </w:rPr>
+        <w:t>ls</w:t>
+      </w:r>
+      <w:bookmarkStart w:id="0" w:name="_GoBack"/>
+      <w:bookmarkEnd w:id="0"/>
+      <w:r>
+        <w:rPr>
+          <w:rFonts w:ascii="Consolas" w:hAnsi="Consolas"/>
+          <w:b/>
+        </w:rPr>
+        <w:t xml:space="preserve"> (</w:t>
+      </w:r>
+      <w:r>
+        <w:rPr>
+          <w:rFonts w:ascii="Consolas" w:hAnsi="Consolas"/>
           <w:b/>
         </w:rPr>
         <w:t>some-direc</w:t>
       </w:r>
       <w:r>
         <w:rPr>
+          <w:rFonts w:ascii="Consolas" w:hAnsi="Consolas"/>
           <w:b/>
         </w:rPr>
         <w:t>tory-name)</w:t>
@@ -8261,13 +8642,21 @@
     </w:r>
     <w:r>
       <w:tab/>
-      <w:t>© 201</w:t>
+      <w:t xml:space="preserve">© </w:t>
+    </w:r>
+    <w:proofErr w:type="gramStart"/>
+    <w:r>
+      <w:t>20</w:t>
     </w:r>
     <w:r>
-      <w:t>9</w:t>
+      <w:t xml:space="preserve">20 </w:t>
     </w:r>
     <w:r>
-      <w:t xml:space="preserve"> Brent Laster</w:t>
+      <w:t xml:space="preserve"> Brent</w:t>
+    </w:r>
+    <w:proofErr w:type="gramEnd"/>
+    <w:r>
+      <w:t xml:space="preserve"> Laster</w:t>
     </w:r>
     <w:r>
       <w:tab/>
@@ -9044,7 +9433,7 @@
       </w:pPr>
     </w:pPrDefault>
   </w:docDefaults>
-  <w:latentStyles w:defLockedState="0" w:defUIPriority="99" w:defSemiHidden="0" w:defUnhideWhenUsed="0" w:defQFormat="0" w:count="375">
+  <w:latentStyles w:defLockedState="0" w:defUIPriority="99" w:defSemiHidden="0" w:defUnhideWhenUsed="0" w:defQFormat="0" w:count="376">
     <w:lsdException w:name="Normal" w:uiPriority="0" w:qFormat="1"/>
     <w:lsdException w:name="heading 1" w:uiPriority="9" w:qFormat="1"/>
     <w:lsdException w:name="heading 2" w:semiHidden="1" w:uiPriority="9" w:unhideWhenUsed="1" w:qFormat="1"/>
@@ -9150,7 +9539,6 @@
     <w:lsdException w:name="HTML Sample" w:semiHidden="1" w:unhideWhenUsed="1"/>
     <w:lsdException w:name="HTML Typewriter" w:semiHidden="1" w:unhideWhenUsed="1"/>
     <w:lsdException w:name="HTML Variable" w:semiHidden="1" w:unhideWhenUsed="1"/>
-    <w:lsdException w:name="Normal Table" w:semiHidden="1" w:unhideWhenUsed="1"/>
     <w:lsdException w:name="annotation subject" w:semiHidden="1" w:unhideWhenUsed="1"/>
     <w:lsdException w:name="No List" w:semiHidden="1" w:unhideWhenUsed="1"/>
     <w:lsdException w:name="Outline List 1" w:semiHidden="1" w:unhideWhenUsed="1"/>
@@ -9197,10 +9585,8 @@
     <w:lsdException w:name="Table Subtle 2" w:semiHidden="1" w:unhideWhenUsed="1"/>
     <w:lsdException w:name="Table Web 1" w:semiHidden="1" w:unhideWhenUsed="1"/>
     <w:lsdException w:name="Table Web 2" w:semiHidden="1" w:unhideWhenUsed="1"/>
-    <w:lsdException w:name="Table Web 3" w:semiHidden="1" w:unhideWhenUsed="1"/>
     <w:lsdException w:name="Balloon Text" w:semiHidden="1" w:unhideWhenUsed="1"/>
     <w:lsdException w:name="Table Grid" w:uiPriority="39"/>
-    <w:lsdException w:name="Table Theme" w:semiHidden="1" w:unhideWhenUsed="1"/>
     <w:lsdException w:name="Placeholder Text" w:semiHidden="1"/>
     <w:lsdException w:name="No Spacing" w:uiPriority="1" w:qFormat="1"/>
     <w:lsdException w:name="Light Shading" w:uiPriority="60"/>
@@ -9420,6 +9806,7 @@
     <w:lsdException w:name="Smart Hyperlink" w:semiHidden="1" w:unhideWhenUsed="1"/>
     <w:lsdException w:name="Hashtag" w:semiHidden="1" w:unhideWhenUsed="1"/>
     <w:lsdException w:name="Unresolved Mention" w:semiHidden="1" w:unhideWhenUsed="1"/>
+    <w:lsdException w:name="Smart Link" w:semiHidden="1" w:unhideWhenUsed="1"/>
   </w:latentStyles>
   <w:style w:type="paragraph" w:default="1" w:styleId="Normal">
     <w:name w:val="Normal"/>
@@ -10121,7 +10508,7 @@
 </file>
 
 <file path=customXml/itemProps1.xml><?xml version="1.0" encoding="utf-8"?>
-<ds:datastoreItem xmlns:ds="http://schemas.openxmlformats.org/officeDocument/2006/customXml" ds:itemID="{25640EF9-B539-4BF2-85A7-F1B5FC4E96B2}">
+<ds:datastoreItem xmlns:ds="http://schemas.openxmlformats.org/officeDocument/2006/customXml" ds:itemID="{3E7C067A-B1BB-4908-9827-358B63F410A1}">
   <ds:schemaRefs>
     <ds:schemaRef ds:uri="http://schemas.openxmlformats.org/officeDocument/2006/bibliography"/>
   </ds:schemaRefs>

</xml_diff>

<commit_message>
update next-level-git workflow labs
</commit_message>
<xml_diff>
--- a/next-level-git-workflow-labs.docx
+++ b/next-level-git-workflow-labs.docx
@@ -1,6 +1,6 @@
 
 <file path=word/document.xml><?xml version="1.0" encoding="utf-8"?>
-<w:document xmlns:wpc="http://schemas.microsoft.com/office/word/2010/wordprocessingCanvas" xmlns:cx="http://schemas.microsoft.com/office/drawing/2014/chartex" xmlns:cx1="http://schemas.microsoft.com/office/drawing/2015/9/8/chartex" xmlns:cx2="http://schemas.microsoft.com/office/drawing/2015/10/21/chartex" xmlns:cx3="http://schemas.microsoft.com/office/drawing/2016/5/9/chartex" xmlns:cx4="http://schemas.microsoft.com/office/drawing/2016/5/10/chartex" xmlns:cx5="http://schemas.microsoft.com/office/drawing/2016/5/11/chartex" xmlns:cx6="http://schemas.microsoft.com/office/drawing/2016/5/12/chartex" xmlns:cx7="http://schemas.microsoft.com/office/drawing/2016/5/13/chartex" xmlns:cx8="http://schemas.microsoft.com/office/drawing/2016/5/14/chartex" xmlns:mc="http://schemas.openxmlformats.org/markup-compatibility/2006" xmlns:aink="http://schemas.microsoft.com/office/drawing/2016/ink" xmlns:am3d="http://schemas.microsoft.com/office/drawing/2017/model3d" xmlns:o="urn:schemas-microsoft-com:office:office" xmlns:r="http://schemas.openxmlformats.org/officeDocument/2006/relationships" xmlns:m="http://schemas.openxmlformats.org/officeDocument/2006/math" xmlns:v="urn:schemas-microsoft-com:vml" xmlns:wp14="http://schemas.microsoft.com/office/word/2010/wordprocessingDrawing" xmlns:wp="http://schemas.openxmlformats.org/drawingml/2006/wordprocessingDrawing" xmlns:w10="urn:schemas-microsoft-com:office:word" xmlns:w="http://schemas.openxmlformats.org/wordprocessingml/2006/main" xmlns:w14="http://schemas.microsoft.com/office/word/2010/wordml" xmlns:w15="http://schemas.microsoft.com/office/word/2012/wordml" xmlns:w16cid="http://schemas.microsoft.com/office/word/2016/wordml/cid" xmlns:w16se="http://schemas.microsoft.com/office/word/2015/wordml/symex" xmlns:wpg="http://schemas.microsoft.com/office/word/2010/wordprocessingGroup" xmlns:wpi="http://schemas.microsoft.com/office/word/2010/wordprocessingInk" xmlns:wne="http://schemas.microsoft.com/office/word/2006/wordml" xmlns:wps="http://schemas.microsoft.com/office/word/2010/wordprocessingShape" mc:Ignorable="w14 w15 w16se w16cid wp14">
+<w:document xmlns:wpc="http://schemas.microsoft.com/office/word/2010/wordprocessingCanvas" xmlns:cx="http://schemas.microsoft.com/office/drawing/2014/chartex" xmlns:cx1="http://schemas.microsoft.com/office/drawing/2015/9/8/chartex" xmlns:cx2="http://schemas.microsoft.com/office/drawing/2015/10/21/chartex" xmlns:cx3="http://schemas.microsoft.com/office/drawing/2016/5/9/chartex" xmlns:cx4="http://schemas.microsoft.com/office/drawing/2016/5/10/chartex" xmlns:cx5="http://schemas.microsoft.com/office/drawing/2016/5/11/chartex" xmlns:cx6="http://schemas.microsoft.com/office/drawing/2016/5/12/chartex" xmlns:cx7="http://schemas.microsoft.com/office/drawing/2016/5/13/chartex" xmlns:cx8="http://schemas.microsoft.com/office/drawing/2016/5/14/chartex" xmlns:mc="http://schemas.openxmlformats.org/markup-compatibility/2006" xmlns:aink="http://schemas.microsoft.com/office/drawing/2016/ink" xmlns:am3d="http://schemas.microsoft.com/office/drawing/2017/model3d" xmlns:o="urn:schemas-microsoft-com:office:office" xmlns:r="http://schemas.openxmlformats.org/officeDocument/2006/relationships" xmlns:m="http://schemas.openxmlformats.org/officeDocument/2006/math" xmlns:v="urn:schemas-microsoft-com:vml" xmlns:wp14="http://schemas.microsoft.com/office/word/2010/wordprocessingDrawing" xmlns:wp="http://schemas.openxmlformats.org/drawingml/2006/wordprocessingDrawing" xmlns:w10="urn:schemas-microsoft-com:office:word" xmlns:w="http://schemas.openxmlformats.org/wordprocessingml/2006/main" xmlns:w14="http://schemas.microsoft.com/office/word/2010/wordml" xmlns:w15="http://schemas.microsoft.com/office/word/2012/wordml" xmlns:w16cex="http://schemas.microsoft.com/office/word/2018/wordml/cex" xmlns:w16cid="http://schemas.microsoft.com/office/word/2016/wordml/cid" xmlns:w16="http://schemas.microsoft.com/office/word/2018/wordml" xmlns:w16se="http://schemas.microsoft.com/office/word/2015/wordml/symex" xmlns:wpg="http://schemas.microsoft.com/office/word/2010/wordprocessingGroup" xmlns:wpi="http://schemas.microsoft.com/office/word/2010/wordprocessingInk" xmlns:wne="http://schemas.microsoft.com/office/word/2006/wordml" xmlns:wps="http://schemas.microsoft.com/office/word/2010/wordprocessingShape" mc:Ignorable="w14 w15 w16se w16cid w16 w16cex wp14">
   <w:body>
     <w:p>
       <w:pPr>
@@ -41,7 +41,7 @@
           <w:bCs/>
           <w:kern w:val="36"/>
         </w:rPr>
-        <w:t>Revision 1.</w:t>
+        <w:t xml:space="preserve">Revision </w:t>
       </w:r>
       <w:r>
         <w:rPr>
@@ -50,7 +50,7 @@
           <w:bCs/>
           <w:kern w:val="36"/>
         </w:rPr>
-        <w:t>3</w:t>
+        <w:t>2.0</w:t>
       </w:r>
       <w:r>
         <w:rPr>
@@ -86,7 +86,7 @@
           <w:bCs/>
           <w:kern w:val="36"/>
         </w:rPr>
-        <w:t>10</w:t>
+        <w:t>04</w:t>
       </w:r>
       <w:r>
         <w:rPr>
@@ -95,7 +95,7 @@
           <w:bCs/>
           <w:kern w:val="36"/>
         </w:rPr>
-        <w:t>/1</w:t>
+        <w:t>/</w:t>
       </w:r>
       <w:r>
         <w:rPr>
@@ -104,7 +104,7 @@
           <w:bCs/>
           <w:kern w:val="36"/>
         </w:rPr>
-        <w:t>1</w:t>
+        <w:t>08</w:t>
       </w:r>
       <w:r>
         <w:rPr>
@@ -122,7 +122,16 @@
           <w:bCs/>
           <w:kern w:val="36"/>
         </w:rPr>
-        <w:t>20</w:t>
+        <w:t>2</w:t>
+      </w:r>
+      <w:r>
+        <w:rPr>
+          <w:rFonts w:eastAsia="Times New Roman" w:cs="Times New Roman"/>
+          <w:b/>
+          <w:bCs/>
+          <w:kern w:val="36"/>
+        </w:rPr>
+        <w:t>1</w:t>
       </w:r>
     </w:p>
     <w:p>
@@ -279,21 +288,7 @@
         <w:rPr>
           <w:b/>
         </w:rPr>
-        <w:t xml:space="preserve">After installing, confirm that git is installed by </w:t>
-      </w:r>
-      <w:proofErr w:type="gramStart"/>
-      <w:r>
-        <w:rPr>
-          <w:b/>
-        </w:rPr>
-        <w:t>opening up</w:t>
-      </w:r>
-      <w:proofErr w:type="gramEnd"/>
-      <w:r>
-        <w:rPr>
-          <w:b/>
-        </w:rPr>
-        <w:t xml:space="preserve"> the Git Bash shell or a terminal session and running:</w:t>
+        <w:t>After installing, confirm that git is installed by opening up the Git Bash shell or a terminal session and running:</w:t>
       </w:r>
     </w:p>
     <w:p>
@@ -735,20 +730,13 @@
         </w:rPr>
         <w:t xml:space="preserve">$ </w:t>
       </w:r>
-      <w:r>
-        <w:rPr>
-          <w:rFonts w:ascii="Consolas" w:hAnsi="Consolas"/>
-          <w:b/>
-        </w:rPr>
-        <w:t xml:space="preserve">git </w:t>
-      </w:r>
       <w:proofErr w:type="gramStart"/>
       <w:r>
         <w:rPr>
           <w:rFonts w:ascii="Consolas" w:hAnsi="Consolas"/>
           <w:b/>
         </w:rPr>
-        <w:t>bisect</w:t>
+        <w:t>git</w:t>
       </w:r>
       <w:proofErr w:type="gramEnd"/>
       <w:r>
@@ -756,7 +744,7 @@
           <w:rFonts w:ascii="Consolas" w:hAnsi="Consolas"/>
           <w:b/>
         </w:rPr>
-        <w:t xml:space="preserve"> bad</w:t>
+        <w:t xml:space="preserve"> bisect bad</w:t>
       </w:r>
     </w:p>
     <w:p>
@@ -873,13 +861,8 @@
           <w:numId w:val="1"/>
         </w:numPr>
       </w:pPr>
-      <w:proofErr w:type="gramStart"/>
-      <w:r>
-        <w:t>Take a look</w:t>
-      </w:r>
-      <w:proofErr w:type="gramEnd"/>
-      <w:r>
-        <w:t xml:space="preserve"> at the history now “decorated” with the tags and references.</w:t>
+      <w:r>
+        <w:t>Take a look at the history now “decorated” with the tags and references.</w:t>
       </w:r>
     </w:p>
     <w:p/>
@@ -1083,20 +1066,13 @@
         </w:rPr>
         <w:t xml:space="preserve">$ </w:t>
       </w:r>
-      <w:r>
-        <w:rPr>
-          <w:rFonts w:ascii="Consolas" w:hAnsi="Consolas"/>
-          <w:b/>
-        </w:rPr>
-        <w:t xml:space="preserve">git </w:t>
-      </w:r>
       <w:proofErr w:type="gramStart"/>
       <w:r>
         <w:rPr>
           <w:rFonts w:ascii="Consolas" w:hAnsi="Consolas"/>
           <w:b/>
         </w:rPr>
-        <w:t>bisect</w:t>
+        <w:t>git</w:t>
       </w:r>
       <w:proofErr w:type="gramEnd"/>
       <w:r>
@@ -1104,7 +1080,7 @@
           <w:rFonts w:ascii="Consolas" w:hAnsi="Consolas"/>
           <w:b/>
         </w:rPr>
-        <w:t xml:space="preserve"> good</w:t>
+        <w:t xml:space="preserve"> bisect good</w:t>
       </w:r>
     </w:p>
     <w:p>
@@ -2825,25 +2801,7 @@
           <w:sz w:val="22"/>
           <w:szCs w:val="22"/>
         </w:rPr>
-        <w:t xml:space="preserve">. However, before you remove it, </w:t>
-      </w:r>
-      <w:proofErr w:type="gramStart"/>
-      <w:r>
-        <w:rPr>
-          <w:rFonts w:ascii="Calibri" w:hAnsi="Calibri"/>
-          <w:sz w:val="22"/>
-          <w:szCs w:val="22"/>
-        </w:rPr>
-        <w:t>take a look</w:t>
-      </w:r>
-      <w:proofErr w:type="gramEnd"/>
-      <w:r>
-        <w:rPr>
-          <w:rFonts w:ascii="Calibri" w:hAnsi="Calibri"/>
-          <w:sz w:val="22"/>
-          <w:szCs w:val="22"/>
-        </w:rPr>
-        <w:t xml:space="preserve"> at what </w:t>
+        <w:t xml:space="preserve">. However, before you remove it, take a look at what </w:t>
       </w:r>
       <w:proofErr w:type="spellStart"/>
       <w:r>
@@ -6701,25 +6659,7 @@
           <w:sz w:val="22"/>
           <w:szCs w:val="22"/>
         </w:rPr>
-        <w:t xml:space="preserve">. You can see </w:t>
-      </w:r>
-      <w:proofErr w:type="gramStart"/>
-      <w:r>
-        <w:rPr>
-          <w:rFonts w:asciiTheme="minorHAnsi" w:eastAsiaTheme="minorHAnsi" w:hAnsiTheme="minorHAnsi"/>
-          <w:sz w:val="22"/>
-          <w:szCs w:val="22"/>
-        </w:rPr>
-        <w:t>all of</w:t>
-      </w:r>
-      <w:proofErr w:type="gramEnd"/>
-      <w:r>
-        <w:rPr>
-          <w:rFonts w:asciiTheme="minorHAnsi" w:eastAsiaTheme="minorHAnsi" w:hAnsiTheme="minorHAnsi"/>
-          <w:sz w:val="22"/>
-          <w:szCs w:val="22"/>
-        </w:rPr>
-        <w:t xml:space="preserve"> the content that you have in the </w:t>
+        <w:t xml:space="preserve">. You can see all of the content that you have in the </w:t>
       </w:r>
       <w:proofErr w:type="spellStart"/>
       <w:r>
@@ -7281,22 +7221,13 @@
         </w:rPr>
         <w:t>#!/</w:t>
       </w:r>
-      <w:proofErr w:type="spellStart"/>
       <w:proofErr w:type="gramEnd"/>
       <w:r>
         <w:rPr>
           <w:rFonts w:ascii="Consolas" w:hAnsi="Consolas"/>
           <w:b/>
         </w:rPr>
-        <w:t>usr</w:t>
-      </w:r>
-      <w:proofErr w:type="spellEnd"/>
-      <w:r>
-        <w:rPr>
-          <w:rFonts w:ascii="Consolas" w:hAnsi="Consolas"/>
-          <w:b/>
-        </w:rPr>
-        <w:t>/bin/env bash</w:t>
+        <w:t>usr/bin/env bash</w:t>
       </w:r>
     </w:p>
     <w:p>
@@ -8057,15 +7988,7 @@
     <w:p/>
     <w:p>
       <w:r>
-        <w:t xml:space="preserve">11. Now, let’s set things up so our hook will mirror out the contents of our repository. Create a new branch and switch to it.  You can name it anything you want </w:t>
-      </w:r>
-      <w:proofErr w:type="gramStart"/>
-      <w:r>
-        <w:t>as long as</w:t>
-      </w:r>
-      <w:proofErr w:type="gramEnd"/>
-      <w:r>
-        <w:t xml:space="preserve"> it starts with “web”.  An example is shown below.</w:t>
+        <w:t>11. Now, let’s set things up so our hook will mirror out the contents of our repository. Create a new branch and switch to it.  You can name it anything you want as long as it starts with “web”.  An example is shown below.</w:t>
       </w:r>
     </w:p>
     <w:p/>
@@ -8247,16 +8170,7 @@
           <w:rFonts w:ascii="Consolas" w:hAnsi="Consolas"/>
           <w:b/>
         </w:rPr>
-        <w:t>ls</w:t>
-      </w:r>
-      <w:bookmarkStart w:id="0" w:name="_GoBack"/>
-      <w:bookmarkEnd w:id="0"/>
-      <w:r>
-        <w:rPr>
-          <w:rFonts w:ascii="Consolas" w:hAnsi="Consolas"/>
-          <w:b/>
-        </w:rPr>
-        <w:t xml:space="preserve"> (</w:t>
+        <w:t>ls (</w:t>
       </w:r>
       <w:r>
         <w:rPr>
@@ -8354,9 +8268,29 @@
         </w:rPr>
       </w:pPr>
     </w:p>
+    <w:p/>
+    <w:p/>
+    <w:p/>
+    <w:p/>
+    <w:p/>
+    <w:p/>
+    <w:p>
+      <w:pPr>
+        <w:tabs>
+          <w:tab w:val="left" w:pos="4197"/>
+        </w:tabs>
+      </w:pPr>
+      <w:r>
+        <w:tab/>
+      </w:r>
+    </w:p>
     <w:sectPr>
-      <w:headerReference w:type="default" r:id="rId15"/>
-      <w:footerReference w:type="default" r:id="rId16"/>
+      <w:headerReference w:type="even" r:id="rId15"/>
+      <w:headerReference w:type="default" r:id="rId16"/>
+      <w:footerReference w:type="even" r:id="rId17"/>
+      <w:footerReference w:type="default" r:id="rId18"/>
+      <w:headerReference w:type="first" r:id="rId19"/>
+      <w:footerReference w:type="first" r:id="rId20"/>
       <w:pgSz w:w="12240" w:h="15840"/>
       <w:pgMar w:top="720" w:right="720" w:bottom="720" w:left="720" w:header="720" w:footer="720" w:gutter="0"/>
       <w:cols w:space="720"/>
@@ -8367,7 +8301,7 @@
 </file>
 
 <file path=word/endnotes.xml><?xml version="1.0" encoding="utf-8"?>
-<w:endnotes xmlns:wpc="http://schemas.microsoft.com/office/word/2010/wordprocessingCanvas" xmlns:cx="http://schemas.microsoft.com/office/drawing/2014/chartex" xmlns:cx1="http://schemas.microsoft.com/office/drawing/2015/9/8/chartex" xmlns:cx2="http://schemas.microsoft.com/office/drawing/2015/10/21/chartex" xmlns:cx3="http://schemas.microsoft.com/office/drawing/2016/5/9/chartex" xmlns:cx4="http://schemas.microsoft.com/office/drawing/2016/5/10/chartex" xmlns:cx5="http://schemas.microsoft.com/office/drawing/2016/5/11/chartex" xmlns:cx6="http://schemas.microsoft.com/office/drawing/2016/5/12/chartex" xmlns:cx7="http://schemas.microsoft.com/office/drawing/2016/5/13/chartex" xmlns:cx8="http://schemas.microsoft.com/office/drawing/2016/5/14/chartex" xmlns:mc="http://schemas.openxmlformats.org/markup-compatibility/2006" xmlns:aink="http://schemas.microsoft.com/office/drawing/2016/ink" xmlns:am3d="http://schemas.microsoft.com/office/drawing/2017/model3d" xmlns:o="urn:schemas-microsoft-com:office:office" xmlns:r="http://schemas.openxmlformats.org/officeDocument/2006/relationships" xmlns:m="http://schemas.openxmlformats.org/officeDocument/2006/math" xmlns:v="urn:schemas-microsoft-com:vml" xmlns:wp14="http://schemas.microsoft.com/office/word/2010/wordprocessingDrawing" xmlns:wp="http://schemas.openxmlformats.org/drawingml/2006/wordprocessingDrawing" xmlns:w10="urn:schemas-microsoft-com:office:word" xmlns:w="http://schemas.openxmlformats.org/wordprocessingml/2006/main" xmlns:w14="http://schemas.microsoft.com/office/word/2010/wordml" xmlns:w15="http://schemas.microsoft.com/office/word/2012/wordml" xmlns:w16cid="http://schemas.microsoft.com/office/word/2016/wordml/cid" xmlns:w16se="http://schemas.microsoft.com/office/word/2015/wordml/symex" xmlns:wpg="http://schemas.microsoft.com/office/word/2010/wordprocessingGroup" xmlns:wpi="http://schemas.microsoft.com/office/word/2010/wordprocessingInk" xmlns:wne="http://schemas.microsoft.com/office/word/2006/wordml" xmlns:wps="http://schemas.microsoft.com/office/word/2010/wordprocessingShape" mc:Ignorable="w14 w15 w16se w16cid wp14">
+<w:endnotes xmlns:wpc="http://schemas.microsoft.com/office/word/2010/wordprocessingCanvas" xmlns:cx="http://schemas.microsoft.com/office/drawing/2014/chartex" xmlns:cx1="http://schemas.microsoft.com/office/drawing/2015/9/8/chartex" xmlns:cx2="http://schemas.microsoft.com/office/drawing/2015/10/21/chartex" xmlns:cx3="http://schemas.microsoft.com/office/drawing/2016/5/9/chartex" xmlns:cx4="http://schemas.microsoft.com/office/drawing/2016/5/10/chartex" xmlns:cx5="http://schemas.microsoft.com/office/drawing/2016/5/11/chartex" xmlns:cx6="http://schemas.microsoft.com/office/drawing/2016/5/12/chartex" xmlns:cx7="http://schemas.microsoft.com/office/drawing/2016/5/13/chartex" xmlns:cx8="http://schemas.microsoft.com/office/drawing/2016/5/14/chartex" xmlns:mc="http://schemas.openxmlformats.org/markup-compatibility/2006" xmlns:aink="http://schemas.microsoft.com/office/drawing/2016/ink" xmlns:am3d="http://schemas.microsoft.com/office/drawing/2017/model3d" xmlns:o="urn:schemas-microsoft-com:office:office" xmlns:r="http://schemas.openxmlformats.org/officeDocument/2006/relationships" xmlns:m="http://schemas.openxmlformats.org/officeDocument/2006/math" xmlns:v="urn:schemas-microsoft-com:vml" xmlns:wp14="http://schemas.microsoft.com/office/word/2010/wordprocessingDrawing" xmlns:wp="http://schemas.openxmlformats.org/drawingml/2006/wordprocessingDrawing" xmlns:w10="urn:schemas-microsoft-com:office:word" xmlns:w="http://schemas.openxmlformats.org/wordprocessingml/2006/main" xmlns:w14="http://schemas.microsoft.com/office/word/2010/wordml" xmlns:w15="http://schemas.microsoft.com/office/word/2012/wordml" xmlns:w16cex="http://schemas.microsoft.com/office/word/2018/wordml/cex" xmlns:w16cid="http://schemas.microsoft.com/office/word/2016/wordml/cid" xmlns:w16="http://schemas.microsoft.com/office/word/2018/wordml" xmlns:w16se="http://schemas.microsoft.com/office/word/2015/wordml/symex" xmlns:wpg="http://schemas.microsoft.com/office/word/2010/wordprocessingGroup" xmlns:wpi="http://schemas.microsoft.com/office/word/2010/wordprocessingInk" xmlns:wne="http://schemas.microsoft.com/office/word/2006/wordml" xmlns:wps="http://schemas.microsoft.com/office/word/2010/wordprocessingShape" mc:Ignorable="w14 w15 w16se w16cid w16 w16cex wp14">
   <w:endnote w:type="separator" w:id="-1">
     <w:p>
       <w:pPr>
@@ -8392,7 +8326,17 @@
 </file>
 
 <file path=word/footer1.xml><?xml version="1.0" encoding="utf-8"?>
-<w:ftr xmlns:wpc="http://schemas.microsoft.com/office/word/2010/wordprocessingCanvas" xmlns:cx="http://schemas.microsoft.com/office/drawing/2014/chartex" xmlns:cx1="http://schemas.microsoft.com/office/drawing/2015/9/8/chartex" xmlns:cx2="http://schemas.microsoft.com/office/drawing/2015/10/21/chartex" xmlns:cx3="http://schemas.microsoft.com/office/drawing/2016/5/9/chartex" xmlns:cx4="http://schemas.microsoft.com/office/drawing/2016/5/10/chartex" xmlns:cx5="http://schemas.microsoft.com/office/drawing/2016/5/11/chartex" xmlns:cx6="http://schemas.microsoft.com/office/drawing/2016/5/12/chartex" xmlns:cx7="http://schemas.microsoft.com/office/drawing/2016/5/13/chartex" xmlns:cx8="http://schemas.microsoft.com/office/drawing/2016/5/14/chartex" xmlns:mc="http://schemas.openxmlformats.org/markup-compatibility/2006" xmlns:aink="http://schemas.microsoft.com/office/drawing/2016/ink" xmlns:am3d="http://schemas.microsoft.com/office/drawing/2017/model3d" xmlns:o="urn:schemas-microsoft-com:office:office" xmlns:r="http://schemas.openxmlformats.org/officeDocument/2006/relationships" xmlns:m="http://schemas.openxmlformats.org/officeDocument/2006/math" xmlns:v="urn:schemas-microsoft-com:vml" xmlns:wp14="http://schemas.microsoft.com/office/word/2010/wordprocessingDrawing" xmlns:wp="http://schemas.openxmlformats.org/drawingml/2006/wordprocessingDrawing" xmlns:w10="urn:schemas-microsoft-com:office:word" xmlns:w="http://schemas.openxmlformats.org/wordprocessingml/2006/main" xmlns:w14="http://schemas.microsoft.com/office/word/2010/wordml" xmlns:w15="http://schemas.microsoft.com/office/word/2012/wordml" xmlns:w16cid="http://schemas.microsoft.com/office/word/2016/wordml/cid" xmlns:w16se="http://schemas.microsoft.com/office/word/2015/wordml/symex" xmlns:wpg="http://schemas.microsoft.com/office/word/2010/wordprocessingGroup" xmlns:wpi="http://schemas.microsoft.com/office/word/2010/wordprocessingInk" xmlns:wne="http://schemas.microsoft.com/office/word/2006/wordml" xmlns:wps="http://schemas.microsoft.com/office/word/2010/wordprocessingShape" mc:Ignorable="w14 w15 w16se w16cid wp14">
+<w:ftr xmlns:wpc="http://schemas.microsoft.com/office/word/2010/wordprocessingCanvas" xmlns:cx="http://schemas.microsoft.com/office/drawing/2014/chartex" xmlns:cx1="http://schemas.microsoft.com/office/drawing/2015/9/8/chartex" xmlns:cx2="http://schemas.microsoft.com/office/drawing/2015/10/21/chartex" xmlns:cx3="http://schemas.microsoft.com/office/drawing/2016/5/9/chartex" xmlns:cx4="http://schemas.microsoft.com/office/drawing/2016/5/10/chartex" xmlns:cx5="http://schemas.microsoft.com/office/drawing/2016/5/11/chartex" xmlns:cx6="http://schemas.microsoft.com/office/drawing/2016/5/12/chartex" xmlns:cx7="http://schemas.microsoft.com/office/drawing/2016/5/13/chartex" xmlns:cx8="http://schemas.microsoft.com/office/drawing/2016/5/14/chartex" xmlns:mc="http://schemas.openxmlformats.org/markup-compatibility/2006" xmlns:aink="http://schemas.microsoft.com/office/drawing/2016/ink" xmlns:am3d="http://schemas.microsoft.com/office/drawing/2017/model3d" xmlns:o="urn:schemas-microsoft-com:office:office" xmlns:r="http://schemas.openxmlformats.org/officeDocument/2006/relationships" xmlns:m="http://schemas.openxmlformats.org/officeDocument/2006/math" xmlns:v="urn:schemas-microsoft-com:vml" xmlns:wp14="http://schemas.microsoft.com/office/word/2010/wordprocessingDrawing" xmlns:wp="http://schemas.openxmlformats.org/drawingml/2006/wordprocessingDrawing" xmlns:w10="urn:schemas-microsoft-com:office:word" xmlns:w="http://schemas.openxmlformats.org/wordprocessingml/2006/main" xmlns:w14="http://schemas.microsoft.com/office/word/2010/wordml" xmlns:w15="http://schemas.microsoft.com/office/word/2012/wordml" xmlns:w16cex="http://schemas.microsoft.com/office/word/2018/wordml/cex" xmlns:w16cid="http://schemas.microsoft.com/office/word/2016/wordml/cid" xmlns:w16="http://schemas.microsoft.com/office/word/2018/wordml" xmlns:w16se="http://schemas.microsoft.com/office/word/2015/wordml/symex" xmlns:wpg="http://schemas.microsoft.com/office/word/2010/wordprocessingGroup" xmlns:wpi="http://schemas.microsoft.com/office/word/2010/wordprocessingInk" xmlns:wne="http://schemas.microsoft.com/office/word/2006/wordml" xmlns:wps="http://schemas.microsoft.com/office/word/2010/wordprocessingShape" mc:Ignorable="w14 w15 w16se w16cid w16 w16cex wp14">
+  <w:p>
+    <w:pPr>
+      <w:pStyle w:val="Footer"/>
+    </w:pPr>
+  </w:p>
+</w:ftr>
+</file>
+
+<file path=word/footer2.xml><?xml version="1.0" encoding="utf-8"?>
+<w:ftr xmlns:wpc="http://schemas.microsoft.com/office/word/2010/wordprocessingCanvas" xmlns:cx="http://schemas.microsoft.com/office/drawing/2014/chartex" xmlns:cx1="http://schemas.microsoft.com/office/drawing/2015/9/8/chartex" xmlns:cx2="http://schemas.microsoft.com/office/drawing/2015/10/21/chartex" xmlns:cx3="http://schemas.microsoft.com/office/drawing/2016/5/9/chartex" xmlns:cx4="http://schemas.microsoft.com/office/drawing/2016/5/10/chartex" xmlns:cx5="http://schemas.microsoft.com/office/drawing/2016/5/11/chartex" xmlns:cx6="http://schemas.microsoft.com/office/drawing/2016/5/12/chartex" xmlns:cx7="http://schemas.microsoft.com/office/drawing/2016/5/13/chartex" xmlns:cx8="http://schemas.microsoft.com/office/drawing/2016/5/14/chartex" xmlns:mc="http://schemas.openxmlformats.org/markup-compatibility/2006" xmlns:aink="http://schemas.microsoft.com/office/drawing/2016/ink" xmlns:am3d="http://schemas.microsoft.com/office/drawing/2017/model3d" xmlns:o="urn:schemas-microsoft-com:office:office" xmlns:r="http://schemas.openxmlformats.org/officeDocument/2006/relationships" xmlns:m="http://schemas.openxmlformats.org/officeDocument/2006/math" xmlns:v="urn:schemas-microsoft-com:vml" xmlns:wp14="http://schemas.microsoft.com/office/word/2010/wordprocessingDrawing" xmlns:wp="http://schemas.openxmlformats.org/drawingml/2006/wordprocessingDrawing" xmlns:w10="urn:schemas-microsoft-com:office:word" xmlns:w="http://schemas.openxmlformats.org/wordprocessingml/2006/main" xmlns:w14="http://schemas.microsoft.com/office/word/2010/wordml" xmlns:w15="http://schemas.microsoft.com/office/word/2012/wordml" xmlns:w16cex="http://schemas.microsoft.com/office/word/2018/wordml/cex" xmlns:w16cid="http://schemas.microsoft.com/office/word/2016/wordml/cid" xmlns:w16="http://schemas.microsoft.com/office/word/2018/wordml" xmlns:w16se="http://schemas.microsoft.com/office/word/2015/wordml/symex" xmlns:wpg="http://schemas.microsoft.com/office/word/2010/wordprocessingGroup" xmlns:wpi="http://schemas.microsoft.com/office/word/2010/wordprocessingInk" xmlns:wne="http://schemas.microsoft.com/office/word/2006/wordml" xmlns:wps="http://schemas.microsoft.com/office/word/2010/wordprocessingShape" mc:Ignorable="w14 w15 w16se w16cid w16 w16cex wp14">
   <w:p>
     <w:pPr>
       <w:pStyle w:val="Footer"/>
@@ -8642,21 +8586,9 @@
     </w:r>
     <w:r>
       <w:tab/>
-      <w:t xml:space="preserve">© </w:t>
-    </w:r>
-    <w:proofErr w:type="gramStart"/>
-    <w:r>
-      <w:t>20</w:t>
     </w:r>
     <w:r>
-      <w:t xml:space="preserve">20 </w:t>
-    </w:r>
-    <w:r>
-      <w:t xml:space="preserve"> Brent</w:t>
-    </w:r>
-    <w:proofErr w:type="gramEnd"/>
-    <w:r>
-      <w:t xml:space="preserve"> Laster</w:t>
+      <w:t xml:space="preserve">© 2021 Tech Skills Transformations, LLC &amp; Brent Laster                                                </w:t>
     </w:r>
     <w:r>
       <w:tab/>
@@ -8665,8 +8597,18 @@
 </w:ftr>
 </file>
 
+<file path=word/footer3.xml><?xml version="1.0" encoding="utf-8"?>
+<w:ftr xmlns:wpc="http://schemas.microsoft.com/office/word/2010/wordprocessingCanvas" xmlns:cx="http://schemas.microsoft.com/office/drawing/2014/chartex" xmlns:cx1="http://schemas.microsoft.com/office/drawing/2015/9/8/chartex" xmlns:cx2="http://schemas.microsoft.com/office/drawing/2015/10/21/chartex" xmlns:cx3="http://schemas.microsoft.com/office/drawing/2016/5/9/chartex" xmlns:cx4="http://schemas.microsoft.com/office/drawing/2016/5/10/chartex" xmlns:cx5="http://schemas.microsoft.com/office/drawing/2016/5/11/chartex" xmlns:cx6="http://schemas.microsoft.com/office/drawing/2016/5/12/chartex" xmlns:cx7="http://schemas.microsoft.com/office/drawing/2016/5/13/chartex" xmlns:cx8="http://schemas.microsoft.com/office/drawing/2016/5/14/chartex" xmlns:mc="http://schemas.openxmlformats.org/markup-compatibility/2006" xmlns:aink="http://schemas.microsoft.com/office/drawing/2016/ink" xmlns:am3d="http://schemas.microsoft.com/office/drawing/2017/model3d" xmlns:o="urn:schemas-microsoft-com:office:office" xmlns:r="http://schemas.openxmlformats.org/officeDocument/2006/relationships" xmlns:m="http://schemas.openxmlformats.org/officeDocument/2006/math" xmlns:v="urn:schemas-microsoft-com:vml" xmlns:wp14="http://schemas.microsoft.com/office/word/2010/wordprocessingDrawing" xmlns:wp="http://schemas.openxmlformats.org/drawingml/2006/wordprocessingDrawing" xmlns:w10="urn:schemas-microsoft-com:office:word" xmlns:w="http://schemas.openxmlformats.org/wordprocessingml/2006/main" xmlns:w14="http://schemas.microsoft.com/office/word/2010/wordml" xmlns:w15="http://schemas.microsoft.com/office/word/2012/wordml" xmlns:w16cex="http://schemas.microsoft.com/office/word/2018/wordml/cex" xmlns:w16cid="http://schemas.microsoft.com/office/word/2016/wordml/cid" xmlns:w16="http://schemas.microsoft.com/office/word/2018/wordml" xmlns:w16se="http://schemas.microsoft.com/office/word/2015/wordml/symex" xmlns:wpg="http://schemas.microsoft.com/office/word/2010/wordprocessingGroup" xmlns:wpi="http://schemas.microsoft.com/office/word/2010/wordprocessingInk" xmlns:wne="http://schemas.microsoft.com/office/word/2006/wordml" xmlns:wps="http://schemas.microsoft.com/office/word/2010/wordprocessingShape" mc:Ignorable="w14 w15 w16se w16cid w16 w16cex wp14">
+  <w:p>
+    <w:pPr>
+      <w:pStyle w:val="Footer"/>
+    </w:pPr>
+  </w:p>
+</w:ftr>
+</file>
+
 <file path=word/footnotes.xml><?xml version="1.0" encoding="utf-8"?>
-<w:footnotes xmlns:wpc="http://schemas.microsoft.com/office/word/2010/wordprocessingCanvas" xmlns:cx="http://schemas.microsoft.com/office/drawing/2014/chartex" xmlns:cx1="http://schemas.microsoft.com/office/drawing/2015/9/8/chartex" xmlns:cx2="http://schemas.microsoft.com/office/drawing/2015/10/21/chartex" xmlns:cx3="http://schemas.microsoft.com/office/drawing/2016/5/9/chartex" xmlns:cx4="http://schemas.microsoft.com/office/drawing/2016/5/10/chartex" xmlns:cx5="http://schemas.microsoft.com/office/drawing/2016/5/11/chartex" xmlns:cx6="http://schemas.microsoft.com/office/drawing/2016/5/12/chartex" xmlns:cx7="http://schemas.microsoft.com/office/drawing/2016/5/13/chartex" xmlns:cx8="http://schemas.microsoft.com/office/drawing/2016/5/14/chartex" xmlns:mc="http://schemas.openxmlformats.org/markup-compatibility/2006" xmlns:aink="http://schemas.microsoft.com/office/drawing/2016/ink" xmlns:am3d="http://schemas.microsoft.com/office/drawing/2017/model3d" xmlns:o="urn:schemas-microsoft-com:office:office" xmlns:r="http://schemas.openxmlformats.org/officeDocument/2006/relationships" xmlns:m="http://schemas.openxmlformats.org/officeDocument/2006/math" xmlns:v="urn:schemas-microsoft-com:vml" xmlns:wp14="http://schemas.microsoft.com/office/word/2010/wordprocessingDrawing" xmlns:wp="http://schemas.openxmlformats.org/drawingml/2006/wordprocessingDrawing" xmlns:w10="urn:schemas-microsoft-com:office:word" xmlns:w="http://schemas.openxmlformats.org/wordprocessingml/2006/main" xmlns:w14="http://schemas.microsoft.com/office/word/2010/wordml" xmlns:w15="http://schemas.microsoft.com/office/word/2012/wordml" xmlns:w16cid="http://schemas.microsoft.com/office/word/2016/wordml/cid" xmlns:w16se="http://schemas.microsoft.com/office/word/2015/wordml/symex" xmlns:wpg="http://schemas.microsoft.com/office/word/2010/wordprocessingGroup" xmlns:wpi="http://schemas.microsoft.com/office/word/2010/wordprocessingInk" xmlns:wne="http://schemas.microsoft.com/office/word/2006/wordml" xmlns:wps="http://schemas.microsoft.com/office/word/2010/wordprocessingShape" mc:Ignorable="w14 w15 w16se w16cid wp14">
+<w:footnotes xmlns:wpc="http://schemas.microsoft.com/office/word/2010/wordprocessingCanvas" xmlns:cx="http://schemas.microsoft.com/office/drawing/2014/chartex" xmlns:cx1="http://schemas.microsoft.com/office/drawing/2015/9/8/chartex" xmlns:cx2="http://schemas.microsoft.com/office/drawing/2015/10/21/chartex" xmlns:cx3="http://schemas.microsoft.com/office/drawing/2016/5/9/chartex" xmlns:cx4="http://schemas.microsoft.com/office/drawing/2016/5/10/chartex" xmlns:cx5="http://schemas.microsoft.com/office/drawing/2016/5/11/chartex" xmlns:cx6="http://schemas.microsoft.com/office/drawing/2016/5/12/chartex" xmlns:cx7="http://schemas.microsoft.com/office/drawing/2016/5/13/chartex" xmlns:cx8="http://schemas.microsoft.com/office/drawing/2016/5/14/chartex" xmlns:mc="http://schemas.openxmlformats.org/markup-compatibility/2006" xmlns:aink="http://schemas.microsoft.com/office/drawing/2016/ink" xmlns:am3d="http://schemas.microsoft.com/office/drawing/2017/model3d" xmlns:o="urn:schemas-microsoft-com:office:office" xmlns:r="http://schemas.openxmlformats.org/officeDocument/2006/relationships" xmlns:m="http://schemas.openxmlformats.org/officeDocument/2006/math" xmlns:v="urn:schemas-microsoft-com:vml" xmlns:wp14="http://schemas.microsoft.com/office/word/2010/wordprocessingDrawing" xmlns:wp="http://schemas.openxmlformats.org/drawingml/2006/wordprocessingDrawing" xmlns:w10="urn:schemas-microsoft-com:office:word" xmlns:w="http://schemas.openxmlformats.org/wordprocessingml/2006/main" xmlns:w14="http://schemas.microsoft.com/office/word/2010/wordml" xmlns:w15="http://schemas.microsoft.com/office/word/2012/wordml" xmlns:w16cex="http://schemas.microsoft.com/office/word/2018/wordml/cex" xmlns:w16cid="http://schemas.microsoft.com/office/word/2016/wordml/cid" xmlns:w16="http://schemas.microsoft.com/office/word/2018/wordml" xmlns:w16se="http://schemas.microsoft.com/office/word/2015/wordml/symex" xmlns:wpg="http://schemas.microsoft.com/office/word/2010/wordprocessingGroup" xmlns:wpi="http://schemas.microsoft.com/office/word/2010/wordprocessingInk" xmlns:wne="http://schemas.microsoft.com/office/word/2006/wordml" xmlns:wps="http://schemas.microsoft.com/office/word/2010/wordprocessingShape" mc:Ignorable="w14 w15 w16se w16cid w16 w16cex wp14">
   <w:footnote w:type="separator" w:id="-1">
     <w:p>
       <w:pPr>
@@ -8691,7 +8633,17 @@
 </file>
 
 <file path=word/header1.xml><?xml version="1.0" encoding="utf-8"?>
-<w:hdr xmlns:wpc="http://schemas.microsoft.com/office/word/2010/wordprocessingCanvas" xmlns:cx="http://schemas.microsoft.com/office/drawing/2014/chartex" xmlns:cx1="http://schemas.microsoft.com/office/drawing/2015/9/8/chartex" xmlns:cx2="http://schemas.microsoft.com/office/drawing/2015/10/21/chartex" xmlns:cx3="http://schemas.microsoft.com/office/drawing/2016/5/9/chartex" xmlns:cx4="http://schemas.microsoft.com/office/drawing/2016/5/10/chartex" xmlns:cx5="http://schemas.microsoft.com/office/drawing/2016/5/11/chartex" xmlns:cx6="http://schemas.microsoft.com/office/drawing/2016/5/12/chartex" xmlns:cx7="http://schemas.microsoft.com/office/drawing/2016/5/13/chartex" xmlns:cx8="http://schemas.microsoft.com/office/drawing/2016/5/14/chartex" xmlns:mc="http://schemas.openxmlformats.org/markup-compatibility/2006" xmlns:aink="http://schemas.microsoft.com/office/drawing/2016/ink" xmlns:am3d="http://schemas.microsoft.com/office/drawing/2017/model3d" xmlns:o="urn:schemas-microsoft-com:office:office" xmlns:r="http://schemas.openxmlformats.org/officeDocument/2006/relationships" xmlns:m="http://schemas.openxmlformats.org/officeDocument/2006/math" xmlns:v="urn:schemas-microsoft-com:vml" xmlns:wp14="http://schemas.microsoft.com/office/word/2010/wordprocessingDrawing" xmlns:wp="http://schemas.openxmlformats.org/drawingml/2006/wordprocessingDrawing" xmlns:w10="urn:schemas-microsoft-com:office:word" xmlns:w="http://schemas.openxmlformats.org/wordprocessingml/2006/main" xmlns:w14="http://schemas.microsoft.com/office/word/2010/wordml" xmlns:w15="http://schemas.microsoft.com/office/word/2012/wordml" xmlns:w16cid="http://schemas.microsoft.com/office/word/2016/wordml/cid" xmlns:w16se="http://schemas.microsoft.com/office/word/2015/wordml/symex" xmlns:wpg="http://schemas.microsoft.com/office/word/2010/wordprocessingGroup" xmlns:wpi="http://schemas.microsoft.com/office/word/2010/wordprocessingInk" xmlns:wne="http://schemas.microsoft.com/office/word/2006/wordml" xmlns:wps="http://schemas.microsoft.com/office/word/2010/wordprocessingShape" mc:Ignorable="w14 w15 w16se w16cid wp14">
+<w:hdr xmlns:wpc="http://schemas.microsoft.com/office/word/2010/wordprocessingCanvas" xmlns:cx="http://schemas.microsoft.com/office/drawing/2014/chartex" xmlns:cx1="http://schemas.microsoft.com/office/drawing/2015/9/8/chartex" xmlns:cx2="http://schemas.microsoft.com/office/drawing/2015/10/21/chartex" xmlns:cx3="http://schemas.microsoft.com/office/drawing/2016/5/9/chartex" xmlns:cx4="http://schemas.microsoft.com/office/drawing/2016/5/10/chartex" xmlns:cx5="http://schemas.microsoft.com/office/drawing/2016/5/11/chartex" xmlns:cx6="http://schemas.microsoft.com/office/drawing/2016/5/12/chartex" xmlns:cx7="http://schemas.microsoft.com/office/drawing/2016/5/13/chartex" xmlns:cx8="http://schemas.microsoft.com/office/drawing/2016/5/14/chartex" xmlns:mc="http://schemas.openxmlformats.org/markup-compatibility/2006" xmlns:aink="http://schemas.microsoft.com/office/drawing/2016/ink" xmlns:am3d="http://schemas.microsoft.com/office/drawing/2017/model3d" xmlns:o="urn:schemas-microsoft-com:office:office" xmlns:r="http://schemas.openxmlformats.org/officeDocument/2006/relationships" xmlns:m="http://schemas.openxmlformats.org/officeDocument/2006/math" xmlns:v="urn:schemas-microsoft-com:vml" xmlns:wp14="http://schemas.microsoft.com/office/word/2010/wordprocessingDrawing" xmlns:wp="http://schemas.openxmlformats.org/drawingml/2006/wordprocessingDrawing" xmlns:w10="urn:schemas-microsoft-com:office:word" xmlns:w="http://schemas.openxmlformats.org/wordprocessingml/2006/main" xmlns:w14="http://schemas.microsoft.com/office/word/2010/wordml" xmlns:w15="http://schemas.microsoft.com/office/word/2012/wordml" xmlns:w16cex="http://schemas.microsoft.com/office/word/2018/wordml/cex" xmlns:w16cid="http://schemas.microsoft.com/office/word/2016/wordml/cid" xmlns:w16="http://schemas.microsoft.com/office/word/2018/wordml" xmlns:w16se="http://schemas.microsoft.com/office/word/2015/wordml/symex" xmlns:wpg="http://schemas.microsoft.com/office/word/2010/wordprocessingGroup" xmlns:wpi="http://schemas.microsoft.com/office/word/2010/wordprocessingInk" xmlns:wne="http://schemas.microsoft.com/office/word/2006/wordml" xmlns:wps="http://schemas.microsoft.com/office/word/2010/wordprocessingShape" mc:Ignorable="w14 w15 w16se w16cid w16 w16cex wp14">
+  <w:p>
+    <w:pPr>
+      <w:pStyle w:val="Header"/>
+    </w:pPr>
+  </w:p>
+</w:hdr>
+</file>
+
+<file path=word/header2.xml><?xml version="1.0" encoding="utf-8"?>
+<w:hdr xmlns:wpc="http://schemas.microsoft.com/office/word/2010/wordprocessingCanvas" xmlns:cx="http://schemas.microsoft.com/office/drawing/2014/chartex" xmlns:cx1="http://schemas.microsoft.com/office/drawing/2015/9/8/chartex" xmlns:cx2="http://schemas.microsoft.com/office/drawing/2015/10/21/chartex" xmlns:cx3="http://schemas.microsoft.com/office/drawing/2016/5/9/chartex" xmlns:cx4="http://schemas.microsoft.com/office/drawing/2016/5/10/chartex" xmlns:cx5="http://schemas.microsoft.com/office/drawing/2016/5/11/chartex" xmlns:cx6="http://schemas.microsoft.com/office/drawing/2016/5/12/chartex" xmlns:cx7="http://schemas.microsoft.com/office/drawing/2016/5/13/chartex" xmlns:cx8="http://schemas.microsoft.com/office/drawing/2016/5/14/chartex" xmlns:mc="http://schemas.openxmlformats.org/markup-compatibility/2006" xmlns:aink="http://schemas.microsoft.com/office/drawing/2016/ink" xmlns:am3d="http://schemas.microsoft.com/office/drawing/2017/model3d" xmlns:o="urn:schemas-microsoft-com:office:office" xmlns:r="http://schemas.openxmlformats.org/officeDocument/2006/relationships" xmlns:m="http://schemas.openxmlformats.org/officeDocument/2006/math" xmlns:v="urn:schemas-microsoft-com:vml" xmlns:wp14="http://schemas.microsoft.com/office/word/2010/wordprocessingDrawing" xmlns:wp="http://schemas.openxmlformats.org/drawingml/2006/wordprocessingDrawing" xmlns:w10="urn:schemas-microsoft-com:office:word" xmlns:w="http://schemas.openxmlformats.org/wordprocessingml/2006/main" xmlns:w14="http://schemas.microsoft.com/office/word/2010/wordml" xmlns:w15="http://schemas.microsoft.com/office/word/2012/wordml" xmlns:w16cex="http://schemas.microsoft.com/office/word/2018/wordml/cex" xmlns:w16cid="http://schemas.microsoft.com/office/word/2016/wordml/cid" xmlns:w16="http://schemas.microsoft.com/office/word/2018/wordml" xmlns:w16se="http://schemas.microsoft.com/office/word/2015/wordml/symex" xmlns:wpg="http://schemas.microsoft.com/office/word/2010/wordprocessingGroup" xmlns:wpi="http://schemas.microsoft.com/office/word/2010/wordprocessingInk" xmlns:wne="http://schemas.microsoft.com/office/word/2006/wordml" xmlns:wps="http://schemas.microsoft.com/office/word/2010/wordprocessingShape" mc:Ignorable="w14 w15 w16se w16cid w16 w16cex wp14">
   <w:sdt>
     <w:sdtPr>
       <w:id w:val="1544558679"/>
@@ -8902,8 +8854,18 @@
 </w:hdr>
 </file>
 
+<file path=word/header3.xml><?xml version="1.0" encoding="utf-8"?>
+<w:hdr xmlns:wpc="http://schemas.microsoft.com/office/word/2010/wordprocessingCanvas" xmlns:cx="http://schemas.microsoft.com/office/drawing/2014/chartex" xmlns:cx1="http://schemas.microsoft.com/office/drawing/2015/9/8/chartex" xmlns:cx2="http://schemas.microsoft.com/office/drawing/2015/10/21/chartex" xmlns:cx3="http://schemas.microsoft.com/office/drawing/2016/5/9/chartex" xmlns:cx4="http://schemas.microsoft.com/office/drawing/2016/5/10/chartex" xmlns:cx5="http://schemas.microsoft.com/office/drawing/2016/5/11/chartex" xmlns:cx6="http://schemas.microsoft.com/office/drawing/2016/5/12/chartex" xmlns:cx7="http://schemas.microsoft.com/office/drawing/2016/5/13/chartex" xmlns:cx8="http://schemas.microsoft.com/office/drawing/2016/5/14/chartex" xmlns:mc="http://schemas.openxmlformats.org/markup-compatibility/2006" xmlns:aink="http://schemas.microsoft.com/office/drawing/2016/ink" xmlns:am3d="http://schemas.microsoft.com/office/drawing/2017/model3d" xmlns:o="urn:schemas-microsoft-com:office:office" xmlns:r="http://schemas.openxmlformats.org/officeDocument/2006/relationships" xmlns:m="http://schemas.openxmlformats.org/officeDocument/2006/math" xmlns:v="urn:schemas-microsoft-com:vml" xmlns:wp14="http://schemas.microsoft.com/office/word/2010/wordprocessingDrawing" xmlns:wp="http://schemas.openxmlformats.org/drawingml/2006/wordprocessingDrawing" xmlns:w10="urn:schemas-microsoft-com:office:word" xmlns:w="http://schemas.openxmlformats.org/wordprocessingml/2006/main" xmlns:w14="http://schemas.microsoft.com/office/word/2010/wordml" xmlns:w15="http://schemas.microsoft.com/office/word/2012/wordml" xmlns:w16cex="http://schemas.microsoft.com/office/word/2018/wordml/cex" xmlns:w16cid="http://schemas.microsoft.com/office/word/2016/wordml/cid" xmlns:w16="http://schemas.microsoft.com/office/word/2018/wordml" xmlns:w16se="http://schemas.microsoft.com/office/word/2015/wordml/symex" xmlns:wpg="http://schemas.microsoft.com/office/word/2010/wordprocessingGroup" xmlns:wpi="http://schemas.microsoft.com/office/word/2010/wordprocessingInk" xmlns:wne="http://schemas.microsoft.com/office/word/2006/wordml" xmlns:wps="http://schemas.microsoft.com/office/word/2010/wordprocessingShape" mc:Ignorable="w14 w15 w16se w16cid w16 w16cex wp14">
+  <w:p>
+    <w:pPr>
+      <w:pStyle w:val="Header"/>
+    </w:pPr>
+  </w:p>
+</w:hdr>
+</file>
+
 <file path=word/numbering.xml><?xml version="1.0" encoding="utf-8"?>
-<w:numbering xmlns:wpc="http://schemas.microsoft.com/office/word/2010/wordprocessingCanvas" xmlns:cx="http://schemas.microsoft.com/office/drawing/2014/chartex" xmlns:cx1="http://schemas.microsoft.com/office/drawing/2015/9/8/chartex" xmlns:cx2="http://schemas.microsoft.com/office/drawing/2015/10/21/chartex" xmlns:cx3="http://schemas.microsoft.com/office/drawing/2016/5/9/chartex" xmlns:cx4="http://schemas.microsoft.com/office/drawing/2016/5/10/chartex" xmlns:cx5="http://schemas.microsoft.com/office/drawing/2016/5/11/chartex" xmlns:cx6="http://schemas.microsoft.com/office/drawing/2016/5/12/chartex" xmlns:cx7="http://schemas.microsoft.com/office/drawing/2016/5/13/chartex" xmlns:cx8="http://schemas.microsoft.com/office/drawing/2016/5/14/chartex" xmlns:mc="http://schemas.openxmlformats.org/markup-compatibility/2006" xmlns:aink="http://schemas.microsoft.com/office/drawing/2016/ink" xmlns:am3d="http://schemas.microsoft.com/office/drawing/2017/model3d" xmlns:o="urn:schemas-microsoft-com:office:office" xmlns:r="http://schemas.openxmlformats.org/officeDocument/2006/relationships" xmlns:m="http://schemas.openxmlformats.org/officeDocument/2006/math" xmlns:v="urn:schemas-microsoft-com:vml" xmlns:wp14="http://schemas.microsoft.com/office/word/2010/wordprocessingDrawing" xmlns:wp="http://schemas.openxmlformats.org/drawingml/2006/wordprocessingDrawing" xmlns:w10="urn:schemas-microsoft-com:office:word" xmlns:w="http://schemas.openxmlformats.org/wordprocessingml/2006/main" xmlns:w14="http://schemas.microsoft.com/office/word/2010/wordml" xmlns:w15="http://schemas.microsoft.com/office/word/2012/wordml" xmlns:w16cid="http://schemas.microsoft.com/office/word/2016/wordml/cid" xmlns:w16se="http://schemas.microsoft.com/office/word/2015/wordml/symex" xmlns:wpg="http://schemas.microsoft.com/office/word/2010/wordprocessingGroup" xmlns:wpi="http://schemas.microsoft.com/office/word/2010/wordprocessingInk" xmlns:wne="http://schemas.microsoft.com/office/word/2006/wordml" xmlns:wps="http://schemas.microsoft.com/office/word/2010/wordprocessingShape" mc:Ignorable="w14 w15 w16se w16cid wp14">
+<w:numbering xmlns:wpc="http://schemas.microsoft.com/office/word/2010/wordprocessingCanvas" xmlns:cx="http://schemas.microsoft.com/office/drawing/2014/chartex" xmlns:cx1="http://schemas.microsoft.com/office/drawing/2015/9/8/chartex" xmlns:cx2="http://schemas.microsoft.com/office/drawing/2015/10/21/chartex" xmlns:cx3="http://schemas.microsoft.com/office/drawing/2016/5/9/chartex" xmlns:cx4="http://schemas.microsoft.com/office/drawing/2016/5/10/chartex" xmlns:cx5="http://schemas.microsoft.com/office/drawing/2016/5/11/chartex" xmlns:cx6="http://schemas.microsoft.com/office/drawing/2016/5/12/chartex" xmlns:cx7="http://schemas.microsoft.com/office/drawing/2016/5/13/chartex" xmlns:cx8="http://schemas.microsoft.com/office/drawing/2016/5/14/chartex" xmlns:mc="http://schemas.openxmlformats.org/markup-compatibility/2006" xmlns:aink="http://schemas.microsoft.com/office/drawing/2016/ink" xmlns:am3d="http://schemas.microsoft.com/office/drawing/2017/model3d" xmlns:o="urn:schemas-microsoft-com:office:office" xmlns:r="http://schemas.openxmlformats.org/officeDocument/2006/relationships" xmlns:m="http://schemas.openxmlformats.org/officeDocument/2006/math" xmlns:v="urn:schemas-microsoft-com:vml" xmlns:wp14="http://schemas.microsoft.com/office/word/2010/wordprocessingDrawing" xmlns:wp="http://schemas.openxmlformats.org/drawingml/2006/wordprocessingDrawing" xmlns:w10="urn:schemas-microsoft-com:office:word" xmlns:w="http://schemas.openxmlformats.org/wordprocessingml/2006/main" xmlns:w14="http://schemas.microsoft.com/office/word/2010/wordml" xmlns:w15="http://schemas.microsoft.com/office/word/2012/wordml" xmlns:w16cex="http://schemas.microsoft.com/office/word/2018/wordml/cex" xmlns:w16cid="http://schemas.microsoft.com/office/word/2016/wordml/cid" xmlns:w16="http://schemas.microsoft.com/office/word/2018/wordml" xmlns:w16se="http://schemas.microsoft.com/office/word/2015/wordml/symex" xmlns:wpg="http://schemas.microsoft.com/office/word/2010/wordprocessingGroup" xmlns:wpi="http://schemas.microsoft.com/office/word/2010/wordprocessingInk" xmlns:wne="http://schemas.microsoft.com/office/word/2006/wordml" xmlns:wps="http://schemas.microsoft.com/office/word/2010/wordprocessingShape" mc:Ignorable="w14 w15 w16se w16cid w16 w16cex wp14">
   <w:abstractNum w:abstractNumId="0" w15:restartNumberingAfterBreak="0">
     <w:nsid w:val="09AE199C"/>
     <w:multiLevelType w:val="hybridMultilevel"/>
@@ -9417,7 +9379,7 @@
 </file>
 
 <file path=word/styles.xml><?xml version="1.0" encoding="utf-8"?>
-<w:styles xmlns:mc="http://schemas.openxmlformats.org/markup-compatibility/2006" xmlns:r="http://schemas.openxmlformats.org/officeDocument/2006/relationships" xmlns:w="http://schemas.openxmlformats.org/wordprocessingml/2006/main" xmlns:w14="http://schemas.microsoft.com/office/word/2010/wordml" xmlns:w15="http://schemas.microsoft.com/office/word/2012/wordml" xmlns:w16cid="http://schemas.microsoft.com/office/word/2016/wordml/cid" xmlns:w16se="http://schemas.microsoft.com/office/word/2015/wordml/symex" mc:Ignorable="w14 w15 w16se w16cid">
+<w:styles xmlns:mc="http://schemas.openxmlformats.org/markup-compatibility/2006" xmlns:r="http://schemas.openxmlformats.org/officeDocument/2006/relationships" xmlns:w="http://schemas.openxmlformats.org/wordprocessingml/2006/main" xmlns:w14="http://schemas.microsoft.com/office/word/2010/wordml" xmlns:w15="http://schemas.microsoft.com/office/word/2012/wordml" xmlns:w16cex="http://schemas.microsoft.com/office/word/2018/wordml/cex" xmlns:w16cid="http://schemas.microsoft.com/office/word/2016/wordml/cid" xmlns:w16="http://schemas.microsoft.com/office/word/2018/wordml" xmlns:w16se="http://schemas.microsoft.com/office/word/2015/wordml/symex" mc:Ignorable="w14 w15 w16se w16cid w16 w16cex">
   <w:docDefaults>
     <w:rPrDefault>
       <w:rPr>
@@ -9539,6 +9501,7 @@
     <w:lsdException w:name="HTML Sample" w:semiHidden="1" w:unhideWhenUsed="1"/>
     <w:lsdException w:name="HTML Typewriter" w:semiHidden="1" w:unhideWhenUsed="1"/>
     <w:lsdException w:name="HTML Variable" w:semiHidden="1" w:unhideWhenUsed="1"/>
+    <w:lsdException w:name="Normal Table" w:semiHidden="1" w:unhideWhenUsed="1"/>
     <w:lsdException w:name="annotation subject" w:semiHidden="1" w:unhideWhenUsed="1"/>
     <w:lsdException w:name="No List" w:semiHidden="1" w:unhideWhenUsed="1"/>
     <w:lsdException w:name="Outline List 1" w:semiHidden="1" w:unhideWhenUsed="1"/>
@@ -9585,8 +9548,10 @@
     <w:lsdException w:name="Table Subtle 2" w:semiHidden="1" w:unhideWhenUsed="1"/>
     <w:lsdException w:name="Table Web 1" w:semiHidden="1" w:unhideWhenUsed="1"/>
     <w:lsdException w:name="Table Web 2" w:semiHidden="1" w:unhideWhenUsed="1"/>
+    <w:lsdException w:name="Table Web 3" w:semiHidden="1" w:unhideWhenUsed="1"/>
     <w:lsdException w:name="Balloon Text" w:semiHidden="1" w:unhideWhenUsed="1"/>
     <w:lsdException w:name="Table Grid" w:uiPriority="39"/>
+    <w:lsdException w:name="Table Theme" w:semiHidden="1" w:unhideWhenUsed="1"/>
     <w:lsdException w:name="Placeholder Text" w:semiHidden="1"/>
     <w:lsdException w:name="No Spacing" w:uiPriority="1" w:qFormat="1"/>
     <w:lsdException w:name="Light Shading" w:uiPriority="60"/>

</xml_diff>